<commit_message>
Thêm phần logging framework
</commit_message>
<xml_diff>
--- a/LyThuyet/LogApplications.docx
+++ b/LyThuyet/LogApplications.docx
@@ -30,6 +30,3391 @@
         <w:t>Các framework hỗ trợ log</w:t>
       </w:r>
     </w:p>
+    <w:tbl>
+      <w:tblPr>
+        <w:tblW w:w="0" w:type="auto"/>
+        <w:tblBorders>
+          <w:top w:val="single" w:sz="6" w:space="0" w:color="AAAAAA"/>
+          <w:left w:val="single" w:sz="6" w:space="0" w:color="AAAAAA"/>
+          <w:bottom w:val="single" w:sz="6" w:space="0" w:color="AAAAAA"/>
+          <w:right w:val="single" w:sz="6" w:space="0" w:color="AAAAAA"/>
+        </w:tblBorders>
+        <w:shd w:val="clear" w:color="auto" w:fill="F9F9F9"/>
+        <w:tblCellMar>
+          <w:top w:w="15" w:type="dxa"/>
+          <w:left w:w="15" w:type="dxa"/>
+          <w:bottom w:w="15" w:type="dxa"/>
+          <w:right w:w="15" w:type="dxa"/>
+        </w:tblCellMar>
+        <w:tblLook w:val="04A0" w:firstRow="1" w:lastRow="0" w:firstColumn="1" w:lastColumn="0" w:noHBand="0" w:noVBand="1"/>
+      </w:tblPr>
+      <w:tblGrid>
+        <w:gridCol w:w="1290"/>
+        <w:gridCol w:w="1220"/>
+        <w:gridCol w:w="2285"/>
+        <w:gridCol w:w="3256"/>
+        <w:gridCol w:w="959"/>
+      </w:tblGrid>
+      <w:tr>
+        <w:tc>
+          <w:tcPr>
+            <w:tcW w:w="0" w:type="auto"/>
+            <w:tcBorders>
+              <w:top w:val="single" w:sz="6" w:space="0" w:color="AAAAAA"/>
+              <w:left w:val="single" w:sz="6" w:space="0" w:color="AAAAAA"/>
+              <w:bottom w:val="single" w:sz="6" w:space="0" w:color="AAAAAA"/>
+              <w:right w:val="single" w:sz="6" w:space="0" w:color="AAAAAA"/>
+            </w:tcBorders>
+            <w:shd w:val="clear" w:color="auto" w:fill="F2F2F2"/>
+            <w:tcMar>
+              <w:top w:w="48" w:type="dxa"/>
+              <w:left w:w="96" w:type="dxa"/>
+              <w:bottom w:w="48" w:type="dxa"/>
+              <w:right w:w="96" w:type="dxa"/>
+            </w:tcMar>
+            <w:vAlign w:val="center"/>
+            <w:hideMark/>
+          </w:tcPr>
+          <w:p>
+            <w:pPr>
+              <w:spacing w:before="240" w:after="240" w:line="305" w:lineRule="atLeast"/>
+              <w:jc w:val="center"/>
+              <w:rPr>
+                <w:rFonts w:ascii="Arial" w:hAnsi="Arial" w:cs="Arial"/>
+                <w:b/>
+                <w:bCs/>
+                <w:color w:val="000000"/>
+              </w:rPr>
+            </w:pPr>
+            <w:r>
+              <w:rPr>
+                <w:rFonts w:ascii="Arial" w:hAnsi="Arial" w:cs="Arial"/>
+                <w:b/>
+                <w:bCs/>
+                <w:color w:val="000000"/>
+              </w:rPr>
+              <w:t>Framework</w:t>
+            </w:r>
+          </w:p>
+        </w:tc>
+        <w:tc>
+          <w:tcPr>
+            <w:tcW w:w="0" w:type="auto"/>
+            <w:tcBorders>
+              <w:top w:val="single" w:sz="6" w:space="0" w:color="AAAAAA"/>
+              <w:left w:val="single" w:sz="6" w:space="0" w:color="AAAAAA"/>
+              <w:bottom w:val="single" w:sz="6" w:space="0" w:color="AAAAAA"/>
+              <w:right w:val="single" w:sz="6" w:space="0" w:color="AAAAAA"/>
+            </w:tcBorders>
+            <w:shd w:val="clear" w:color="auto" w:fill="F2F2F2"/>
+            <w:tcMar>
+              <w:top w:w="48" w:type="dxa"/>
+              <w:left w:w="96" w:type="dxa"/>
+              <w:bottom w:w="48" w:type="dxa"/>
+              <w:right w:w="96" w:type="dxa"/>
+            </w:tcMar>
+            <w:vAlign w:val="center"/>
+            <w:hideMark/>
+          </w:tcPr>
+          <w:p>
+            <w:pPr>
+              <w:spacing w:before="240" w:after="240" w:line="305" w:lineRule="atLeast"/>
+              <w:jc w:val="center"/>
+              <w:rPr>
+                <w:rFonts w:ascii="Arial" w:hAnsi="Arial" w:cs="Arial"/>
+                <w:b/>
+                <w:bCs/>
+                <w:color w:val="000000"/>
+              </w:rPr>
+            </w:pPr>
+            <w:r>
+              <w:rPr>
+                <w:rFonts w:ascii="Arial" w:hAnsi="Arial" w:cs="Arial"/>
+                <w:b/>
+                <w:bCs/>
+                <w:color w:val="000000"/>
+              </w:rPr>
+              <w:t>Supported log levels</w:t>
+            </w:r>
+          </w:p>
+        </w:tc>
+        <w:tc>
+          <w:tcPr>
+            <w:tcW w:w="0" w:type="auto"/>
+            <w:tcBorders>
+              <w:top w:val="single" w:sz="6" w:space="0" w:color="AAAAAA"/>
+              <w:left w:val="single" w:sz="6" w:space="0" w:color="AAAAAA"/>
+              <w:bottom w:val="single" w:sz="6" w:space="0" w:color="AAAAAA"/>
+              <w:right w:val="single" w:sz="6" w:space="0" w:color="AAAAAA"/>
+            </w:tcBorders>
+            <w:shd w:val="clear" w:color="auto" w:fill="F2F2F2"/>
+            <w:tcMar>
+              <w:top w:w="48" w:type="dxa"/>
+              <w:left w:w="96" w:type="dxa"/>
+              <w:bottom w:w="48" w:type="dxa"/>
+              <w:right w:w="96" w:type="dxa"/>
+            </w:tcMar>
+            <w:vAlign w:val="center"/>
+            <w:hideMark/>
+          </w:tcPr>
+          <w:p>
+            <w:pPr>
+              <w:spacing w:before="240" w:after="240" w:line="305" w:lineRule="atLeast"/>
+              <w:jc w:val="center"/>
+              <w:rPr>
+                <w:rFonts w:ascii="Arial" w:hAnsi="Arial" w:cs="Arial"/>
+                <w:b/>
+                <w:bCs/>
+                <w:color w:val="000000"/>
+              </w:rPr>
+            </w:pPr>
+            <w:r>
+              <w:rPr>
+                <w:rFonts w:ascii="Arial" w:hAnsi="Arial" w:cs="Arial"/>
+                <w:b/>
+                <w:bCs/>
+                <w:color w:val="000000"/>
+              </w:rPr>
+              <w:t>Standard appenders</w:t>
+            </w:r>
+          </w:p>
+        </w:tc>
+        <w:tc>
+          <w:tcPr>
+            <w:tcW w:w="0" w:type="auto"/>
+            <w:tcBorders>
+              <w:top w:val="single" w:sz="6" w:space="0" w:color="AAAAAA"/>
+              <w:left w:val="single" w:sz="6" w:space="0" w:color="AAAAAA"/>
+              <w:bottom w:val="single" w:sz="6" w:space="0" w:color="AAAAAA"/>
+              <w:right w:val="single" w:sz="6" w:space="0" w:color="AAAAAA"/>
+            </w:tcBorders>
+            <w:shd w:val="clear" w:color="auto" w:fill="F2F2F2"/>
+            <w:tcMar>
+              <w:top w:w="48" w:type="dxa"/>
+              <w:left w:w="96" w:type="dxa"/>
+              <w:bottom w:w="48" w:type="dxa"/>
+              <w:right w:w="96" w:type="dxa"/>
+            </w:tcMar>
+            <w:vAlign w:val="center"/>
+            <w:hideMark/>
+          </w:tcPr>
+          <w:p>
+            <w:pPr>
+              <w:spacing w:before="240" w:after="240" w:line="305" w:lineRule="atLeast"/>
+              <w:jc w:val="center"/>
+              <w:rPr>
+                <w:rFonts w:ascii="Arial" w:hAnsi="Arial" w:cs="Arial"/>
+                <w:b/>
+                <w:bCs/>
+                <w:color w:val="000000"/>
+              </w:rPr>
+            </w:pPr>
+            <w:r>
+              <w:rPr>
+                <w:rFonts w:ascii="Arial" w:hAnsi="Arial" w:cs="Arial"/>
+                <w:b/>
+                <w:bCs/>
+                <w:color w:val="000000"/>
+              </w:rPr>
+              <w:t>Popularity</w:t>
+            </w:r>
+          </w:p>
+        </w:tc>
+        <w:tc>
+          <w:tcPr>
+            <w:tcW w:w="0" w:type="auto"/>
+            <w:tcBorders>
+              <w:top w:val="single" w:sz="6" w:space="0" w:color="AAAAAA"/>
+              <w:left w:val="single" w:sz="6" w:space="0" w:color="AAAAAA"/>
+              <w:bottom w:val="single" w:sz="6" w:space="0" w:color="AAAAAA"/>
+              <w:right w:val="single" w:sz="6" w:space="0" w:color="AAAAAA"/>
+            </w:tcBorders>
+            <w:shd w:val="clear" w:color="auto" w:fill="F2F2F2"/>
+            <w:tcMar>
+              <w:top w:w="48" w:type="dxa"/>
+              <w:left w:w="96" w:type="dxa"/>
+              <w:bottom w:w="48" w:type="dxa"/>
+              <w:right w:w="96" w:type="dxa"/>
+            </w:tcMar>
+            <w:vAlign w:val="center"/>
+            <w:hideMark/>
+          </w:tcPr>
+          <w:p>
+            <w:pPr>
+              <w:spacing w:before="240" w:after="240" w:line="305" w:lineRule="atLeast"/>
+              <w:jc w:val="center"/>
+              <w:rPr>
+                <w:rFonts w:ascii="Arial" w:hAnsi="Arial" w:cs="Arial"/>
+                <w:b/>
+                <w:bCs/>
+                <w:color w:val="000000"/>
+              </w:rPr>
+            </w:pPr>
+            <w:r>
+              <w:rPr>
+                <w:rFonts w:ascii="Arial" w:hAnsi="Arial" w:cs="Arial"/>
+                <w:b/>
+                <w:bCs/>
+                <w:color w:val="000000"/>
+              </w:rPr>
+              <w:t>Cost / licence</w:t>
+            </w:r>
+          </w:p>
+        </w:tc>
+      </w:tr>
+      <w:tr>
+        <w:tc>
+          <w:tcPr>
+            <w:tcW w:w="0" w:type="auto"/>
+            <w:tcBorders>
+              <w:top w:val="single" w:sz="6" w:space="0" w:color="AAAAAA"/>
+              <w:left w:val="single" w:sz="6" w:space="0" w:color="AAAAAA"/>
+              <w:bottom w:val="single" w:sz="6" w:space="0" w:color="AAAAAA"/>
+              <w:right w:val="single" w:sz="6" w:space="0" w:color="AAAAAA"/>
+            </w:tcBorders>
+            <w:shd w:val="clear" w:color="auto" w:fill="F2F2F2"/>
+            <w:tcMar>
+              <w:top w:w="48" w:type="dxa"/>
+              <w:left w:w="96" w:type="dxa"/>
+              <w:bottom w:w="48" w:type="dxa"/>
+              <w:right w:w="96" w:type="dxa"/>
+            </w:tcMar>
+            <w:vAlign w:val="center"/>
+            <w:hideMark/>
+          </w:tcPr>
+          <w:p>
+            <w:pPr>
+              <w:spacing w:before="240" w:after="240" w:line="305" w:lineRule="atLeast"/>
+              <w:jc w:val="center"/>
+              <w:rPr>
+                <w:rFonts w:ascii="Arial" w:hAnsi="Arial" w:cs="Arial"/>
+                <w:b/>
+                <w:bCs/>
+                <w:color w:val="000000"/>
+              </w:rPr>
+            </w:pPr>
+            <w:hyperlink r:id="rId5" w:tooltip="Log4J" w:history="1">
+              <w:r>
+                <w:rPr>
+                  <w:rStyle w:val="Hyperlink"/>
+                  <w:rFonts w:ascii="Arial" w:hAnsi="Arial" w:cs="Arial"/>
+                  <w:b/>
+                  <w:bCs/>
+                  <w:color w:val="0B0080"/>
+                </w:rPr>
+                <w:t>Log4J</w:t>
+              </w:r>
+            </w:hyperlink>
+          </w:p>
+        </w:tc>
+        <w:tc>
+          <w:tcPr>
+            <w:tcW w:w="0" w:type="auto"/>
+            <w:tcBorders>
+              <w:top w:val="single" w:sz="6" w:space="0" w:color="AAAAAA"/>
+              <w:left w:val="single" w:sz="6" w:space="0" w:color="AAAAAA"/>
+              <w:bottom w:val="single" w:sz="6" w:space="0" w:color="AAAAAA"/>
+              <w:right w:val="single" w:sz="6" w:space="0" w:color="AAAAAA"/>
+            </w:tcBorders>
+            <w:shd w:val="clear" w:color="auto" w:fill="F9F9F9"/>
+            <w:tcMar>
+              <w:top w:w="48" w:type="dxa"/>
+              <w:left w:w="96" w:type="dxa"/>
+              <w:bottom w:w="48" w:type="dxa"/>
+              <w:right w:w="96" w:type="dxa"/>
+            </w:tcMar>
+            <w:vAlign w:val="center"/>
+            <w:hideMark/>
+          </w:tcPr>
+          <w:p>
+            <w:pPr>
+              <w:spacing w:before="240" w:after="240" w:line="305" w:lineRule="atLeast"/>
+              <w:rPr>
+                <w:rFonts w:ascii="Arial" w:hAnsi="Arial" w:cs="Arial"/>
+                <w:color w:val="000000"/>
+              </w:rPr>
+            </w:pPr>
+            <w:r>
+              <w:rPr>
+                <w:rFonts w:ascii="Arial" w:hAnsi="Arial" w:cs="Arial"/>
+                <w:color w:val="000000"/>
+              </w:rPr>
+              <w:t>FATAL ERROR WARN INFO DEBUG TRACE</w:t>
+            </w:r>
+          </w:p>
+        </w:tc>
+        <w:tc>
+          <w:tcPr>
+            <w:tcW w:w="0" w:type="auto"/>
+            <w:tcBorders>
+              <w:top w:val="single" w:sz="6" w:space="0" w:color="AAAAAA"/>
+              <w:left w:val="single" w:sz="6" w:space="0" w:color="AAAAAA"/>
+              <w:bottom w:val="single" w:sz="6" w:space="0" w:color="AAAAAA"/>
+              <w:right w:val="single" w:sz="6" w:space="0" w:color="AAAAAA"/>
+            </w:tcBorders>
+            <w:shd w:val="clear" w:color="auto" w:fill="F9F9F9"/>
+            <w:tcMar>
+              <w:top w:w="48" w:type="dxa"/>
+              <w:left w:w="96" w:type="dxa"/>
+              <w:bottom w:w="48" w:type="dxa"/>
+              <w:right w:w="96" w:type="dxa"/>
+            </w:tcMar>
+            <w:vAlign w:val="center"/>
+            <w:hideMark/>
+          </w:tcPr>
+          <w:p>
+            <w:pPr>
+              <w:spacing w:before="240" w:after="240" w:line="305" w:lineRule="atLeast"/>
+              <w:rPr>
+                <w:rFonts w:ascii="Arial" w:hAnsi="Arial" w:cs="Arial"/>
+                <w:color w:val="000000"/>
+              </w:rPr>
+            </w:pPr>
+            <w:r>
+              <w:rPr>
+                <w:rFonts w:ascii="Arial" w:hAnsi="Arial" w:cs="Arial"/>
+                <w:color w:val="000000"/>
+              </w:rPr>
+              <w:t>AsyncAppender, JDBCAppender, JMSAppender, LF5Appender, NTEventLogAppender, NullAppender, SMTPAppender, SocketAppender, SocketHubAppender, SyslogAppender, TelnetAppender, WriterAppender</w:t>
+            </w:r>
+          </w:p>
+        </w:tc>
+        <w:tc>
+          <w:tcPr>
+            <w:tcW w:w="0" w:type="auto"/>
+            <w:tcBorders>
+              <w:top w:val="single" w:sz="6" w:space="0" w:color="AAAAAA"/>
+              <w:left w:val="single" w:sz="6" w:space="0" w:color="AAAAAA"/>
+              <w:bottom w:val="single" w:sz="6" w:space="0" w:color="AAAAAA"/>
+              <w:right w:val="single" w:sz="6" w:space="0" w:color="AAAAAA"/>
+            </w:tcBorders>
+            <w:shd w:val="clear" w:color="auto" w:fill="F9F9F9"/>
+            <w:tcMar>
+              <w:top w:w="48" w:type="dxa"/>
+              <w:left w:w="96" w:type="dxa"/>
+              <w:bottom w:w="48" w:type="dxa"/>
+              <w:right w:w="96" w:type="dxa"/>
+            </w:tcMar>
+            <w:vAlign w:val="center"/>
+            <w:hideMark/>
+          </w:tcPr>
+          <w:p>
+            <w:pPr>
+              <w:spacing w:before="240" w:after="240" w:line="305" w:lineRule="atLeast"/>
+              <w:rPr>
+                <w:rFonts w:ascii="Arial" w:hAnsi="Arial" w:cs="Arial"/>
+                <w:color w:val="000000"/>
+              </w:rPr>
+            </w:pPr>
+            <w:r>
+              <w:rPr>
+                <w:rFonts w:ascii="Arial" w:hAnsi="Arial" w:cs="Arial"/>
+                <w:color w:val="000000"/>
+              </w:rPr>
+              <w:t>Widely used in many projects and platforms</w:t>
+            </w:r>
+          </w:p>
+        </w:tc>
+        <w:tc>
+          <w:tcPr>
+            <w:tcW w:w="0" w:type="auto"/>
+            <w:tcBorders>
+              <w:top w:val="single" w:sz="6" w:space="0" w:color="AAAAAA"/>
+              <w:left w:val="single" w:sz="6" w:space="0" w:color="AAAAAA"/>
+              <w:bottom w:val="single" w:sz="6" w:space="0" w:color="AAAAAA"/>
+              <w:right w:val="single" w:sz="6" w:space="0" w:color="AAAAAA"/>
+            </w:tcBorders>
+            <w:shd w:val="clear" w:color="auto" w:fill="F9F9F9"/>
+            <w:tcMar>
+              <w:top w:w="48" w:type="dxa"/>
+              <w:left w:w="96" w:type="dxa"/>
+              <w:bottom w:w="48" w:type="dxa"/>
+              <w:right w:w="96" w:type="dxa"/>
+            </w:tcMar>
+            <w:vAlign w:val="center"/>
+            <w:hideMark/>
+          </w:tcPr>
+          <w:p>
+            <w:pPr>
+              <w:spacing w:before="240" w:after="240" w:line="305" w:lineRule="atLeast"/>
+              <w:rPr>
+                <w:rFonts w:ascii="Arial" w:hAnsi="Arial" w:cs="Arial"/>
+                <w:color w:val="000000"/>
+              </w:rPr>
+            </w:pPr>
+            <w:r>
+              <w:rPr>
+                <w:rFonts w:ascii="Arial" w:hAnsi="Arial" w:cs="Arial"/>
+                <w:color w:val="000000"/>
+              </w:rPr>
+              <w:t>Apache License, Version 2.0</w:t>
+            </w:r>
+          </w:p>
+        </w:tc>
+      </w:tr>
+      <w:tr>
+        <w:tc>
+          <w:tcPr>
+            <w:tcW w:w="0" w:type="auto"/>
+            <w:tcBorders>
+              <w:top w:val="single" w:sz="6" w:space="0" w:color="AAAAAA"/>
+              <w:left w:val="single" w:sz="6" w:space="0" w:color="AAAAAA"/>
+              <w:bottom w:val="single" w:sz="6" w:space="0" w:color="AAAAAA"/>
+              <w:right w:val="single" w:sz="6" w:space="0" w:color="AAAAAA"/>
+            </w:tcBorders>
+            <w:shd w:val="clear" w:color="auto" w:fill="F2F2F2"/>
+            <w:tcMar>
+              <w:top w:w="48" w:type="dxa"/>
+              <w:left w:w="96" w:type="dxa"/>
+              <w:bottom w:w="48" w:type="dxa"/>
+              <w:right w:w="96" w:type="dxa"/>
+            </w:tcMar>
+            <w:vAlign w:val="center"/>
+            <w:hideMark/>
+          </w:tcPr>
+          <w:p>
+            <w:pPr>
+              <w:spacing w:before="240" w:after="240" w:line="305" w:lineRule="atLeast"/>
+              <w:jc w:val="center"/>
+              <w:rPr>
+                <w:rFonts w:ascii="Arial" w:hAnsi="Arial" w:cs="Arial"/>
+                <w:b/>
+                <w:bCs/>
+                <w:color w:val="000000"/>
+              </w:rPr>
+            </w:pPr>
+            <w:hyperlink r:id="rId6" w:history="1">
+              <w:r>
+                <w:rPr>
+                  <w:rStyle w:val="Hyperlink"/>
+                  <w:rFonts w:ascii="Arial" w:hAnsi="Arial" w:cs="Arial"/>
+                  <w:b/>
+                  <w:bCs/>
+                  <w:color w:val="663366"/>
+                </w:rPr>
+                <w:t>Java Logging API</w:t>
+              </w:r>
+            </w:hyperlink>
+          </w:p>
+        </w:tc>
+        <w:tc>
+          <w:tcPr>
+            <w:tcW w:w="0" w:type="auto"/>
+            <w:tcBorders>
+              <w:top w:val="single" w:sz="6" w:space="0" w:color="AAAAAA"/>
+              <w:left w:val="single" w:sz="6" w:space="0" w:color="AAAAAA"/>
+              <w:bottom w:val="single" w:sz="6" w:space="0" w:color="AAAAAA"/>
+              <w:right w:val="single" w:sz="6" w:space="0" w:color="AAAAAA"/>
+            </w:tcBorders>
+            <w:shd w:val="clear" w:color="auto" w:fill="F9F9F9"/>
+            <w:tcMar>
+              <w:top w:w="48" w:type="dxa"/>
+              <w:left w:w="96" w:type="dxa"/>
+              <w:bottom w:w="48" w:type="dxa"/>
+              <w:right w:w="96" w:type="dxa"/>
+            </w:tcMar>
+            <w:vAlign w:val="center"/>
+            <w:hideMark/>
+          </w:tcPr>
+          <w:p>
+            <w:pPr>
+              <w:spacing w:before="240" w:after="240" w:line="305" w:lineRule="atLeast"/>
+              <w:rPr>
+                <w:rFonts w:ascii="Arial" w:hAnsi="Arial" w:cs="Arial"/>
+                <w:color w:val="000000"/>
+              </w:rPr>
+            </w:pPr>
+            <w:r>
+              <w:rPr>
+                <w:rFonts w:ascii="Arial" w:hAnsi="Arial" w:cs="Arial"/>
+                <w:color w:val="000000"/>
+              </w:rPr>
+              <w:t>SEVERE WARNING INFO CONFIG FINE FINER FINEST</w:t>
+            </w:r>
+          </w:p>
+        </w:tc>
+        <w:tc>
+          <w:tcPr>
+            <w:tcW w:w="0" w:type="auto"/>
+            <w:tcBorders>
+              <w:top w:val="single" w:sz="6" w:space="0" w:color="AAAAAA"/>
+              <w:left w:val="single" w:sz="6" w:space="0" w:color="AAAAAA"/>
+              <w:bottom w:val="single" w:sz="6" w:space="0" w:color="AAAAAA"/>
+              <w:right w:val="single" w:sz="6" w:space="0" w:color="AAAAAA"/>
+            </w:tcBorders>
+            <w:shd w:val="clear" w:color="auto" w:fill="F9F9F9"/>
+            <w:tcMar>
+              <w:top w:w="48" w:type="dxa"/>
+              <w:left w:w="96" w:type="dxa"/>
+              <w:bottom w:w="48" w:type="dxa"/>
+              <w:right w:w="96" w:type="dxa"/>
+            </w:tcMar>
+            <w:vAlign w:val="center"/>
+            <w:hideMark/>
+          </w:tcPr>
+          <w:p>
+            <w:pPr>
+              <w:spacing w:before="240" w:after="240" w:line="305" w:lineRule="atLeast"/>
+              <w:rPr>
+                <w:rFonts w:ascii="Arial" w:hAnsi="Arial" w:cs="Arial"/>
+                <w:color w:val="000000"/>
+              </w:rPr>
+            </w:pPr>
+            <w:r>
+              <w:rPr>
+                <w:rFonts w:ascii="Arial" w:hAnsi="Arial" w:cs="Arial"/>
+                <w:color w:val="000000"/>
+              </w:rPr>
+              <w:t>Sun's default Java Virtual Machine (JVM) has the following: ConsoleHandler, FileHandler, SocketHandler, MemoryHandler</w:t>
+            </w:r>
+          </w:p>
+        </w:tc>
+        <w:tc>
+          <w:tcPr>
+            <w:tcW w:w="0" w:type="auto"/>
+            <w:tcBorders>
+              <w:top w:val="single" w:sz="6" w:space="0" w:color="AAAAAA"/>
+              <w:left w:val="single" w:sz="6" w:space="0" w:color="AAAAAA"/>
+              <w:bottom w:val="single" w:sz="6" w:space="0" w:color="AAAAAA"/>
+              <w:right w:val="single" w:sz="6" w:space="0" w:color="AAAAAA"/>
+            </w:tcBorders>
+            <w:shd w:val="clear" w:color="auto" w:fill="F9F9F9"/>
+            <w:tcMar>
+              <w:top w:w="48" w:type="dxa"/>
+              <w:left w:w="96" w:type="dxa"/>
+              <w:bottom w:w="48" w:type="dxa"/>
+              <w:right w:w="96" w:type="dxa"/>
+            </w:tcMar>
+            <w:vAlign w:val="center"/>
+            <w:hideMark/>
+          </w:tcPr>
+          <w:p>
+            <w:pPr>
+              <w:spacing w:before="240" w:after="240" w:line="305" w:lineRule="atLeast"/>
+              <w:rPr>
+                <w:rFonts w:ascii="Arial" w:hAnsi="Arial" w:cs="Arial"/>
+                <w:color w:val="000000"/>
+              </w:rPr>
+            </w:pPr>
+          </w:p>
+        </w:tc>
+        <w:tc>
+          <w:tcPr>
+            <w:tcW w:w="0" w:type="auto"/>
+            <w:tcBorders>
+              <w:top w:val="single" w:sz="6" w:space="0" w:color="AAAAAA"/>
+              <w:left w:val="single" w:sz="6" w:space="0" w:color="AAAAAA"/>
+              <w:bottom w:val="single" w:sz="6" w:space="0" w:color="AAAAAA"/>
+              <w:right w:val="single" w:sz="6" w:space="0" w:color="AAAAAA"/>
+            </w:tcBorders>
+            <w:shd w:val="clear" w:color="auto" w:fill="F9F9F9"/>
+            <w:tcMar>
+              <w:top w:w="48" w:type="dxa"/>
+              <w:left w:w="96" w:type="dxa"/>
+              <w:bottom w:w="48" w:type="dxa"/>
+              <w:right w:w="96" w:type="dxa"/>
+            </w:tcMar>
+            <w:vAlign w:val="center"/>
+            <w:hideMark/>
+          </w:tcPr>
+          <w:p>
+            <w:pPr>
+              <w:spacing w:before="240" w:after="240" w:line="305" w:lineRule="atLeast"/>
+              <w:rPr>
+                <w:rFonts w:ascii="Arial" w:hAnsi="Arial" w:cs="Arial"/>
+                <w:color w:val="000000"/>
+              </w:rPr>
+            </w:pPr>
+            <w:r>
+              <w:rPr>
+                <w:rFonts w:ascii="Arial" w:hAnsi="Arial" w:cs="Arial"/>
+                <w:color w:val="000000"/>
+              </w:rPr>
+              <w:t>Comes with the JRE</w:t>
+            </w:r>
+          </w:p>
+        </w:tc>
+      </w:tr>
+      <w:tr>
+        <w:tc>
+          <w:tcPr>
+            <w:tcW w:w="0" w:type="auto"/>
+            <w:tcBorders>
+              <w:top w:val="single" w:sz="6" w:space="0" w:color="AAAAAA"/>
+              <w:left w:val="single" w:sz="6" w:space="0" w:color="AAAAAA"/>
+              <w:bottom w:val="single" w:sz="6" w:space="0" w:color="AAAAAA"/>
+              <w:right w:val="single" w:sz="6" w:space="0" w:color="AAAAAA"/>
+            </w:tcBorders>
+            <w:shd w:val="clear" w:color="auto" w:fill="F2F2F2"/>
+            <w:tcMar>
+              <w:top w:w="48" w:type="dxa"/>
+              <w:left w:w="96" w:type="dxa"/>
+              <w:bottom w:w="48" w:type="dxa"/>
+              <w:right w:w="96" w:type="dxa"/>
+            </w:tcMar>
+            <w:vAlign w:val="center"/>
+            <w:hideMark/>
+          </w:tcPr>
+          <w:p>
+            <w:pPr>
+              <w:spacing w:before="240" w:after="240" w:line="305" w:lineRule="atLeast"/>
+              <w:jc w:val="center"/>
+              <w:rPr>
+                <w:rFonts w:ascii="Arial" w:hAnsi="Arial" w:cs="Arial"/>
+                <w:b/>
+                <w:bCs/>
+                <w:color w:val="000000"/>
+              </w:rPr>
+            </w:pPr>
+            <w:hyperlink r:id="rId7" w:history="1">
+              <w:r>
+                <w:rPr>
+                  <w:rStyle w:val="Hyperlink"/>
+                  <w:rFonts w:ascii="Arial" w:hAnsi="Arial" w:cs="Arial"/>
+                  <w:b/>
+                  <w:bCs/>
+                  <w:color w:val="663366"/>
+                </w:rPr>
+                <w:t>Apache Commons Logging</w:t>
+              </w:r>
+            </w:hyperlink>
+          </w:p>
+        </w:tc>
+        <w:tc>
+          <w:tcPr>
+            <w:tcW w:w="0" w:type="auto"/>
+            <w:tcBorders>
+              <w:top w:val="single" w:sz="6" w:space="0" w:color="AAAAAA"/>
+              <w:left w:val="single" w:sz="6" w:space="0" w:color="AAAAAA"/>
+              <w:bottom w:val="single" w:sz="6" w:space="0" w:color="AAAAAA"/>
+              <w:right w:val="single" w:sz="6" w:space="0" w:color="AAAAAA"/>
+            </w:tcBorders>
+            <w:shd w:val="clear" w:color="auto" w:fill="F9F9F9"/>
+            <w:tcMar>
+              <w:top w:w="48" w:type="dxa"/>
+              <w:left w:w="96" w:type="dxa"/>
+              <w:bottom w:w="48" w:type="dxa"/>
+              <w:right w:w="96" w:type="dxa"/>
+            </w:tcMar>
+            <w:vAlign w:val="center"/>
+            <w:hideMark/>
+          </w:tcPr>
+          <w:p>
+            <w:pPr>
+              <w:spacing w:before="240" w:after="240" w:line="305" w:lineRule="atLeast"/>
+              <w:rPr>
+                <w:rFonts w:ascii="Arial" w:hAnsi="Arial" w:cs="Arial"/>
+                <w:color w:val="000000"/>
+              </w:rPr>
+            </w:pPr>
+            <w:r>
+              <w:rPr>
+                <w:rFonts w:ascii="Arial" w:hAnsi="Arial" w:cs="Arial"/>
+                <w:color w:val="000000"/>
+              </w:rPr>
+              <w:t>FATAL ERROR WARN INFO DEBUG TRACE</w:t>
+            </w:r>
+          </w:p>
+        </w:tc>
+        <w:tc>
+          <w:tcPr>
+            <w:tcW w:w="0" w:type="auto"/>
+            <w:tcBorders>
+              <w:top w:val="single" w:sz="6" w:space="0" w:color="AAAAAA"/>
+              <w:left w:val="single" w:sz="6" w:space="0" w:color="AAAAAA"/>
+              <w:bottom w:val="single" w:sz="6" w:space="0" w:color="AAAAAA"/>
+              <w:right w:val="single" w:sz="6" w:space="0" w:color="AAAAAA"/>
+            </w:tcBorders>
+            <w:shd w:val="clear" w:color="auto" w:fill="F9F9F9"/>
+            <w:tcMar>
+              <w:top w:w="48" w:type="dxa"/>
+              <w:left w:w="96" w:type="dxa"/>
+              <w:bottom w:w="48" w:type="dxa"/>
+              <w:right w:w="96" w:type="dxa"/>
+            </w:tcMar>
+            <w:vAlign w:val="center"/>
+            <w:hideMark/>
+          </w:tcPr>
+          <w:p>
+            <w:pPr>
+              <w:spacing w:before="240" w:after="240" w:line="305" w:lineRule="atLeast"/>
+              <w:rPr>
+                <w:rFonts w:ascii="Arial" w:hAnsi="Arial" w:cs="Arial"/>
+                <w:color w:val="000000"/>
+              </w:rPr>
+            </w:pPr>
+            <w:r>
+              <w:rPr>
+                <w:rFonts w:ascii="Arial" w:hAnsi="Arial" w:cs="Arial"/>
+                <w:color w:val="000000"/>
+              </w:rPr>
+              <w:t>Depends on the underlying framework</w:t>
+            </w:r>
+          </w:p>
+        </w:tc>
+        <w:tc>
+          <w:tcPr>
+            <w:tcW w:w="0" w:type="auto"/>
+            <w:tcBorders>
+              <w:top w:val="single" w:sz="6" w:space="0" w:color="AAAAAA"/>
+              <w:left w:val="single" w:sz="6" w:space="0" w:color="AAAAAA"/>
+              <w:bottom w:val="single" w:sz="6" w:space="0" w:color="AAAAAA"/>
+              <w:right w:val="single" w:sz="6" w:space="0" w:color="AAAAAA"/>
+            </w:tcBorders>
+            <w:shd w:val="clear" w:color="auto" w:fill="F9F9F9"/>
+            <w:tcMar>
+              <w:top w:w="48" w:type="dxa"/>
+              <w:left w:w="96" w:type="dxa"/>
+              <w:bottom w:w="48" w:type="dxa"/>
+              <w:right w:w="96" w:type="dxa"/>
+            </w:tcMar>
+            <w:vAlign w:val="center"/>
+            <w:hideMark/>
+          </w:tcPr>
+          <w:p>
+            <w:pPr>
+              <w:spacing w:before="240" w:after="240" w:line="305" w:lineRule="atLeast"/>
+              <w:rPr>
+                <w:rFonts w:ascii="Arial" w:hAnsi="Arial" w:cs="Arial"/>
+                <w:color w:val="000000"/>
+              </w:rPr>
+            </w:pPr>
+            <w:r>
+              <w:rPr>
+                <w:rFonts w:ascii="Arial" w:hAnsi="Arial" w:cs="Arial"/>
+                <w:color w:val="000000"/>
+              </w:rPr>
+              <w:t>Widely used, in conjunction with log4j</w:t>
+            </w:r>
+          </w:p>
+        </w:tc>
+        <w:tc>
+          <w:tcPr>
+            <w:tcW w:w="0" w:type="auto"/>
+            <w:tcBorders>
+              <w:top w:val="single" w:sz="6" w:space="0" w:color="AAAAAA"/>
+              <w:left w:val="single" w:sz="6" w:space="0" w:color="AAAAAA"/>
+              <w:bottom w:val="single" w:sz="6" w:space="0" w:color="AAAAAA"/>
+              <w:right w:val="single" w:sz="6" w:space="0" w:color="AAAAAA"/>
+            </w:tcBorders>
+            <w:shd w:val="clear" w:color="auto" w:fill="F9F9F9"/>
+            <w:tcMar>
+              <w:top w:w="48" w:type="dxa"/>
+              <w:left w:w="96" w:type="dxa"/>
+              <w:bottom w:w="48" w:type="dxa"/>
+              <w:right w:w="96" w:type="dxa"/>
+            </w:tcMar>
+            <w:vAlign w:val="center"/>
+            <w:hideMark/>
+          </w:tcPr>
+          <w:p>
+            <w:pPr>
+              <w:spacing w:before="240" w:after="240" w:line="305" w:lineRule="atLeast"/>
+              <w:rPr>
+                <w:rFonts w:ascii="Arial" w:hAnsi="Arial" w:cs="Arial"/>
+                <w:color w:val="000000"/>
+              </w:rPr>
+            </w:pPr>
+            <w:r>
+              <w:rPr>
+                <w:rFonts w:ascii="Arial" w:hAnsi="Arial" w:cs="Arial"/>
+                <w:color w:val="000000"/>
+              </w:rPr>
+              <w:t>Apache License, Version 2.0</w:t>
+            </w:r>
+          </w:p>
+        </w:tc>
+      </w:tr>
+      <w:tr>
+        <w:tc>
+          <w:tcPr>
+            <w:tcW w:w="0" w:type="auto"/>
+            <w:tcBorders>
+              <w:top w:val="single" w:sz="6" w:space="0" w:color="AAAAAA"/>
+              <w:left w:val="single" w:sz="6" w:space="0" w:color="AAAAAA"/>
+              <w:bottom w:val="single" w:sz="6" w:space="0" w:color="AAAAAA"/>
+              <w:right w:val="single" w:sz="6" w:space="0" w:color="AAAAAA"/>
+            </w:tcBorders>
+            <w:shd w:val="clear" w:color="auto" w:fill="F2F2F2"/>
+            <w:tcMar>
+              <w:top w:w="48" w:type="dxa"/>
+              <w:left w:w="96" w:type="dxa"/>
+              <w:bottom w:w="48" w:type="dxa"/>
+              <w:right w:w="96" w:type="dxa"/>
+            </w:tcMar>
+            <w:vAlign w:val="center"/>
+            <w:hideMark/>
+          </w:tcPr>
+          <w:p>
+            <w:pPr>
+              <w:spacing w:before="240" w:after="240" w:line="305" w:lineRule="atLeast"/>
+              <w:jc w:val="center"/>
+              <w:rPr>
+                <w:rFonts w:ascii="Arial" w:hAnsi="Arial" w:cs="Arial"/>
+                <w:b/>
+                <w:bCs/>
+                <w:color w:val="000000"/>
+              </w:rPr>
+            </w:pPr>
+            <w:hyperlink r:id="rId8" w:tooltip="SLF4J" w:history="1">
+              <w:r>
+                <w:rPr>
+                  <w:rStyle w:val="Hyperlink"/>
+                  <w:rFonts w:ascii="Arial" w:hAnsi="Arial" w:cs="Arial"/>
+                  <w:b/>
+                  <w:bCs/>
+                  <w:color w:val="0B0080"/>
+                </w:rPr>
+                <w:t>SLF4J</w:t>
+              </w:r>
+            </w:hyperlink>
+          </w:p>
+        </w:tc>
+        <w:tc>
+          <w:tcPr>
+            <w:tcW w:w="0" w:type="auto"/>
+            <w:tcBorders>
+              <w:top w:val="single" w:sz="6" w:space="0" w:color="AAAAAA"/>
+              <w:left w:val="single" w:sz="6" w:space="0" w:color="AAAAAA"/>
+              <w:bottom w:val="single" w:sz="6" w:space="0" w:color="AAAAAA"/>
+              <w:right w:val="single" w:sz="6" w:space="0" w:color="AAAAAA"/>
+            </w:tcBorders>
+            <w:shd w:val="clear" w:color="auto" w:fill="F9F9F9"/>
+            <w:tcMar>
+              <w:top w:w="48" w:type="dxa"/>
+              <w:left w:w="96" w:type="dxa"/>
+              <w:bottom w:w="48" w:type="dxa"/>
+              <w:right w:w="96" w:type="dxa"/>
+            </w:tcMar>
+            <w:vAlign w:val="center"/>
+            <w:hideMark/>
+          </w:tcPr>
+          <w:p>
+            <w:pPr>
+              <w:spacing w:before="240" w:after="240" w:line="305" w:lineRule="atLeast"/>
+              <w:rPr>
+                <w:rFonts w:ascii="Arial" w:hAnsi="Arial" w:cs="Arial"/>
+                <w:color w:val="000000"/>
+              </w:rPr>
+            </w:pPr>
+            <w:r>
+              <w:rPr>
+                <w:rFonts w:ascii="Arial" w:hAnsi="Arial" w:cs="Arial"/>
+                <w:color w:val="000000"/>
+              </w:rPr>
+              <w:t>ERROR WARN INFO DEBUG TRACE</w:t>
+            </w:r>
+          </w:p>
+        </w:tc>
+        <w:tc>
+          <w:tcPr>
+            <w:tcW w:w="0" w:type="auto"/>
+            <w:tcBorders>
+              <w:top w:val="single" w:sz="6" w:space="0" w:color="AAAAAA"/>
+              <w:left w:val="single" w:sz="6" w:space="0" w:color="AAAAAA"/>
+              <w:bottom w:val="single" w:sz="6" w:space="0" w:color="AAAAAA"/>
+              <w:right w:val="single" w:sz="6" w:space="0" w:color="AAAAAA"/>
+            </w:tcBorders>
+            <w:shd w:val="clear" w:color="auto" w:fill="F9F9F9"/>
+            <w:tcMar>
+              <w:top w:w="48" w:type="dxa"/>
+              <w:left w:w="96" w:type="dxa"/>
+              <w:bottom w:w="48" w:type="dxa"/>
+              <w:right w:w="96" w:type="dxa"/>
+            </w:tcMar>
+            <w:vAlign w:val="center"/>
+            <w:hideMark/>
+          </w:tcPr>
+          <w:p>
+            <w:pPr>
+              <w:spacing w:before="240" w:after="240" w:line="305" w:lineRule="atLeast"/>
+              <w:rPr>
+                <w:rFonts w:ascii="Arial" w:hAnsi="Arial" w:cs="Arial"/>
+                <w:color w:val="000000"/>
+              </w:rPr>
+            </w:pPr>
+            <w:r>
+              <w:rPr>
+                <w:rFonts w:ascii="Arial" w:hAnsi="Arial" w:cs="Arial"/>
+                <w:color w:val="000000"/>
+              </w:rPr>
+              <w:t>Depends on the underlying framework, which is pluggable</w:t>
+            </w:r>
+          </w:p>
+        </w:tc>
+        <w:tc>
+          <w:tcPr>
+            <w:tcW w:w="0" w:type="auto"/>
+            <w:tcBorders>
+              <w:top w:val="single" w:sz="6" w:space="0" w:color="AAAAAA"/>
+              <w:left w:val="single" w:sz="6" w:space="0" w:color="AAAAAA"/>
+              <w:bottom w:val="single" w:sz="6" w:space="0" w:color="AAAAAA"/>
+              <w:right w:val="single" w:sz="6" w:space="0" w:color="AAAAAA"/>
+            </w:tcBorders>
+            <w:shd w:val="clear" w:color="auto" w:fill="F9F9F9"/>
+            <w:tcMar>
+              <w:top w:w="48" w:type="dxa"/>
+              <w:left w:w="96" w:type="dxa"/>
+              <w:bottom w:w="48" w:type="dxa"/>
+              <w:right w:w="96" w:type="dxa"/>
+            </w:tcMar>
+            <w:vAlign w:val="center"/>
+            <w:hideMark/>
+          </w:tcPr>
+          <w:p>
+            <w:pPr>
+              <w:spacing w:before="240" w:after="240" w:line="305" w:lineRule="atLeast"/>
+              <w:rPr>
+                <w:rFonts w:ascii="Arial" w:hAnsi="Arial" w:cs="Arial"/>
+                <w:color w:val="000000"/>
+              </w:rPr>
+            </w:pPr>
+          </w:p>
+        </w:tc>
+        <w:tc>
+          <w:tcPr>
+            <w:tcW w:w="0" w:type="auto"/>
+            <w:tcBorders>
+              <w:top w:val="single" w:sz="6" w:space="0" w:color="AAAAAA"/>
+              <w:left w:val="single" w:sz="6" w:space="0" w:color="AAAAAA"/>
+              <w:bottom w:val="single" w:sz="6" w:space="0" w:color="AAAAAA"/>
+              <w:right w:val="single" w:sz="6" w:space="0" w:color="AAAAAA"/>
+            </w:tcBorders>
+            <w:shd w:val="clear" w:color="auto" w:fill="F9F9F9"/>
+            <w:tcMar>
+              <w:top w:w="48" w:type="dxa"/>
+              <w:left w:w="96" w:type="dxa"/>
+              <w:bottom w:w="48" w:type="dxa"/>
+              <w:right w:w="96" w:type="dxa"/>
+            </w:tcMar>
+            <w:vAlign w:val="center"/>
+            <w:hideMark/>
+          </w:tcPr>
+          <w:p>
+            <w:pPr>
+              <w:spacing w:before="240" w:after="240" w:line="305" w:lineRule="atLeast"/>
+              <w:rPr>
+                <w:rFonts w:ascii="Arial" w:hAnsi="Arial" w:cs="Arial"/>
+                <w:color w:val="000000"/>
+              </w:rPr>
+            </w:pPr>
+            <w:hyperlink r:id="rId9" w:tooltip="MIT License" w:history="1">
+              <w:r>
+                <w:rPr>
+                  <w:rStyle w:val="Hyperlink"/>
+                  <w:rFonts w:ascii="Arial" w:hAnsi="Arial" w:cs="Arial"/>
+                  <w:color w:val="0B0080"/>
+                </w:rPr>
+                <w:t>MIT License</w:t>
+              </w:r>
+            </w:hyperlink>
+          </w:p>
+        </w:tc>
+      </w:tr>
+      <w:tr>
+        <w:tc>
+          <w:tcPr>
+            <w:tcW w:w="0" w:type="auto"/>
+            <w:tcBorders>
+              <w:top w:val="single" w:sz="6" w:space="0" w:color="AAAAAA"/>
+              <w:left w:val="single" w:sz="6" w:space="0" w:color="AAAAAA"/>
+              <w:bottom w:val="single" w:sz="6" w:space="0" w:color="AAAAAA"/>
+              <w:right w:val="single" w:sz="6" w:space="0" w:color="AAAAAA"/>
+            </w:tcBorders>
+            <w:shd w:val="clear" w:color="auto" w:fill="F2F2F2"/>
+            <w:tcMar>
+              <w:top w:w="48" w:type="dxa"/>
+              <w:left w:w="96" w:type="dxa"/>
+              <w:bottom w:w="48" w:type="dxa"/>
+              <w:right w:w="96" w:type="dxa"/>
+            </w:tcMar>
+            <w:vAlign w:val="center"/>
+            <w:hideMark/>
+          </w:tcPr>
+          <w:p>
+            <w:pPr>
+              <w:spacing w:before="240" w:after="240" w:line="305" w:lineRule="atLeast"/>
+              <w:jc w:val="center"/>
+              <w:rPr>
+                <w:rFonts w:ascii="Arial" w:hAnsi="Arial" w:cs="Arial"/>
+                <w:b/>
+                <w:bCs/>
+                <w:color w:val="000000"/>
+              </w:rPr>
+            </w:pPr>
+            <w:hyperlink r:id="rId10" w:history="1">
+              <w:r>
+                <w:rPr>
+                  <w:rStyle w:val="Hyperlink"/>
+                  <w:rFonts w:ascii="Arial" w:hAnsi="Arial" w:cs="Arial"/>
+                  <w:b/>
+                  <w:bCs/>
+                  <w:color w:val="663366"/>
+                </w:rPr>
+                <w:t>tinylog</w:t>
+              </w:r>
+            </w:hyperlink>
+          </w:p>
+        </w:tc>
+        <w:tc>
+          <w:tcPr>
+            <w:tcW w:w="0" w:type="auto"/>
+            <w:tcBorders>
+              <w:top w:val="single" w:sz="6" w:space="0" w:color="AAAAAA"/>
+              <w:left w:val="single" w:sz="6" w:space="0" w:color="AAAAAA"/>
+              <w:bottom w:val="single" w:sz="6" w:space="0" w:color="AAAAAA"/>
+              <w:right w:val="single" w:sz="6" w:space="0" w:color="AAAAAA"/>
+            </w:tcBorders>
+            <w:shd w:val="clear" w:color="auto" w:fill="F9F9F9"/>
+            <w:tcMar>
+              <w:top w:w="48" w:type="dxa"/>
+              <w:left w:w="96" w:type="dxa"/>
+              <w:bottom w:w="48" w:type="dxa"/>
+              <w:right w:w="96" w:type="dxa"/>
+            </w:tcMar>
+            <w:vAlign w:val="center"/>
+            <w:hideMark/>
+          </w:tcPr>
+          <w:p>
+            <w:pPr>
+              <w:spacing w:before="240" w:after="240" w:line="305" w:lineRule="atLeast"/>
+              <w:rPr>
+                <w:rFonts w:ascii="Arial" w:hAnsi="Arial" w:cs="Arial"/>
+                <w:color w:val="000000"/>
+              </w:rPr>
+            </w:pPr>
+            <w:r>
+              <w:rPr>
+                <w:rFonts w:ascii="Arial" w:hAnsi="Arial" w:cs="Arial"/>
+                <w:color w:val="000000"/>
+              </w:rPr>
+              <w:t>ERROR WARNING INFO DEBUG TRACE</w:t>
+            </w:r>
+          </w:p>
+        </w:tc>
+        <w:tc>
+          <w:tcPr>
+            <w:tcW w:w="0" w:type="auto"/>
+            <w:tcBorders>
+              <w:top w:val="single" w:sz="6" w:space="0" w:color="AAAAAA"/>
+              <w:left w:val="single" w:sz="6" w:space="0" w:color="AAAAAA"/>
+              <w:bottom w:val="single" w:sz="6" w:space="0" w:color="AAAAAA"/>
+              <w:right w:val="single" w:sz="6" w:space="0" w:color="AAAAAA"/>
+            </w:tcBorders>
+            <w:shd w:val="clear" w:color="auto" w:fill="F9F9F9"/>
+            <w:tcMar>
+              <w:top w:w="48" w:type="dxa"/>
+              <w:left w:w="96" w:type="dxa"/>
+              <w:bottom w:w="48" w:type="dxa"/>
+              <w:right w:w="96" w:type="dxa"/>
+            </w:tcMar>
+            <w:vAlign w:val="center"/>
+            <w:hideMark/>
+          </w:tcPr>
+          <w:p>
+            <w:pPr>
+              <w:spacing w:before="240" w:after="240" w:line="305" w:lineRule="atLeast"/>
+              <w:rPr>
+                <w:rFonts w:ascii="Arial" w:hAnsi="Arial" w:cs="Arial"/>
+                <w:color w:val="000000"/>
+              </w:rPr>
+            </w:pPr>
+            <w:r>
+              <w:rPr>
+                <w:rFonts w:ascii="Arial" w:hAnsi="Arial" w:cs="Arial"/>
+                <w:color w:val="000000"/>
+              </w:rPr>
+              <w:t>ConsoleWriter, JdbcWriter, FileWriter, RollingFileWriter, SharedFileWriter and</w:t>
+            </w:r>
+            <w:r>
+              <w:rPr>
+                <w:rStyle w:val="apple-converted-space"/>
+                <w:rFonts w:ascii="Arial" w:hAnsi="Arial" w:cs="Arial"/>
+                <w:color w:val="000000"/>
+              </w:rPr>
+              <w:t> </w:t>
+            </w:r>
+            <w:r>
+              <w:rPr>
+                <w:rFonts w:ascii="Arial" w:hAnsi="Arial" w:cs="Arial"/>
+                <w:i/>
+                <w:iCs/>
+                <w:color w:val="000000"/>
+              </w:rPr>
+              <w:t>null</w:t>
+            </w:r>
+            <w:r>
+              <w:rPr>
+                <w:rStyle w:val="apple-converted-space"/>
+                <w:rFonts w:ascii="Arial" w:hAnsi="Arial" w:cs="Arial"/>
+                <w:color w:val="000000"/>
+              </w:rPr>
+              <w:t> </w:t>
+            </w:r>
+            <w:r>
+              <w:rPr>
+                <w:rFonts w:ascii="Arial" w:hAnsi="Arial" w:cs="Arial"/>
+                <w:color w:val="000000"/>
+              </w:rPr>
+              <w:t>(discards all log entries)</w:t>
+            </w:r>
+            <w:r>
+              <w:rPr>
+                <w:rStyle w:val="apple-converted-space"/>
+                <w:rFonts w:ascii="Arial" w:hAnsi="Arial" w:cs="Arial"/>
+                <w:color w:val="000000"/>
+              </w:rPr>
+              <w:t> </w:t>
+            </w:r>
+            <w:hyperlink r:id="rId11" w:anchor="cite_note-1" w:history="1">
+              <w:r>
+                <w:rPr>
+                  <w:rStyle w:val="Hyperlink"/>
+                  <w:rFonts w:ascii="Arial" w:hAnsi="Arial" w:cs="Arial"/>
+                  <w:color w:val="0B0080"/>
+                  <w:sz w:val="17"/>
+                  <w:szCs w:val="17"/>
+                  <w:vertAlign w:val="superscript"/>
+                </w:rPr>
+                <w:t>[1]</w:t>
+              </w:r>
+            </w:hyperlink>
+          </w:p>
+        </w:tc>
+        <w:tc>
+          <w:tcPr>
+            <w:tcW w:w="0" w:type="auto"/>
+            <w:tcBorders>
+              <w:top w:val="single" w:sz="6" w:space="0" w:color="AAAAAA"/>
+              <w:left w:val="single" w:sz="6" w:space="0" w:color="AAAAAA"/>
+              <w:bottom w:val="single" w:sz="6" w:space="0" w:color="AAAAAA"/>
+              <w:right w:val="single" w:sz="6" w:space="0" w:color="AAAAAA"/>
+            </w:tcBorders>
+            <w:shd w:val="clear" w:color="auto" w:fill="F9F9F9"/>
+            <w:tcMar>
+              <w:top w:w="48" w:type="dxa"/>
+              <w:left w:w="96" w:type="dxa"/>
+              <w:bottom w:w="48" w:type="dxa"/>
+              <w:right w:w="96" w:type="dxa"/>
+            </w:tcMar>
+            <w:vAlign w:val="center"/>
+            <w:hideMark/>
+          </w:tcPr>
+          <w:p>
+            <w:pPr>
+              <w:spacing w:before="240" w:after="240" w:line="305" w:lineRule="atLeast"/>
+              <w:rPr>
+                <w:rFonts w:ascii="Arial" w:hAnsi="Arial" w:cs="Arial"/>
+                <w:color w:val="000000"/>
+              </w:rPr>
+            </w:pPr>
+          </w:p>
+        </w:tc>
+        <w:tc>
+          <w:tcPr>
+            <w:tcW w:w="0" w:type="auto"/>
+            <w:tcBorders>
+              <w:top w:val="single" w:sz="6" w:space="0" w:color="AAAAAA"/>
+              <w:left w:val="single" w:sz="6" w:space="0" w:color="AAAAAA"/>
+              <w:bottom w:val="single" w:sz="6" w:space="0" w:color="AAAAAA"/>
+              <w:right w:val="single" w:sz="6" w:space="0" w:color="AAAAAA"/>
+            </w:tcBorders>
+            <w:shd w:val="clear" w:color="auto" w:fill="F9F9F9"/>
+            <w:tcMar>
+              <w:top w:w="48" w:type="dxa"/>
+              <w:left w:w="96" w:type="dxa"/>
+              <w:bottom w:w="48" w:type="dxa"/>
+              <w:right w:w="96" w:type="dxa"/>
+            </w:tcMar>
+            <w:vAlign w:val="center"/>
+            <w:hideMark/>
+          </w:tcPr>
+          <w:p>
+            <w:pPr>
+              <w:spacing w:before="240" w:after="240" w:line="305" w:lineRule="atLeast"/>
+              <w:rPr>
+                <w:rFonts w:ascii="Arial" w:hAnsi="Arial" w:cs="Arial"/>
+                <w:color w:val="000000"/>
+              </w:rPr>
+            </w:pPr>
+            <w:r>
+              <w:rPr>
+                <w:rFonts w:ascii="Arial" w:hAnsi="Arial" w:cs="Arial"/>
+                <w:color w:val="000000"/>
+              </w:rPr>
+              <w:t>Apache License, Version 2.0</w:t>
+            </w:r>
+          </w:p>
+        </w:tc>
+      </w:tr>
+      <w:tr>
+        <w:tc>
+          <w:tcPr>
+            <w:tcW w:w="0" w:type="auto"/>
+            <w:tcBorders>
+              <w:top w:val="single" w:sz="6" w:space="0" w:color="AAAAAA"/>
+              <w:left w:val="single" w:sz="6" w:space="0" w:color="AAAAAA"/>
+              <w:bottom w:val="single" w:sz="6" w:space="0" w:color="AAAAAA"/>
+              <w:right w:val="single" w:sz="6" w:space="0" w:color="AAAAAA"/>
+            </w:tcBorders>
+            <w:shd w:val="clear" w:color="auto" w:fill="F2F2F2"/>
+            <w:tcMar>
+              <w:top w:w="48" w:type="dxa"/>
+              <w:left w:w="96" w:type="dxa"/>
+              <w:bottom w:w="48" w:type="dxa"/>
+              <w:right w:w="96" w:type="dxa"/>
+            </w:tcMar>
+            <w:vAlign w:val="center"/>
+            <w:hideMark/>
+          </w:tcPr>
+          <w:p>
+            <w:pPr>
+              <w:spacing w:before="240" w:after="240" w:line="305" w:lineRule="atLeast"/>
+              <w:jc w:val="center"/>
+              <w:rPr>
+                <w:rFonts w:ascii="Arial" w:hAnsi="Arial" w:cs="Arial"/>
+                <w:b/>
+                <w:bCs/>
+                <w:color w:val="000000"/>
+              </w:rPr>
+            </w:pPr>
+            <w:hyperlink r:id="rId12" w:history="1">
+              <w:r>
+                <w:rPr>
+                  <w:rStyle w:val="Hyperlink"/>
+                  <w:rFonts w:ascii="Arial" w:hAnsi="Arial" w:cs="Arial"/>
+                  <w:b/>
+                  <w:bCs/>
+                  <w:color w:val="663366"/>
+                </w:rPr>
+                <w:t>Logback</w:t>
+              </w:r>
+            </w:hyperlink>
+          </w:p>
+        </w:tc>
+        <w:tc>
+          <w:tcPr>
+            <w:tcW w:w="0" w:type="auto"/>
+            <w:tcBorders>
+              <w:top w:val="single" w:sz="6" w:space="0" w:color="AAAAAA"/>
+              <w:left w:val="single" w:sz="6" w:space="0" w:color="AAAAAA"/>
+              <w:bottom w:val="single" w:sz="6" w:space="0" w:color="AAAAAA"/>
+              <w:right w:val="single" w:sz="6" w:space="0" w:color="AAAAAA"/>
+            </w:tcBorders>
+            <w:shd w:val="clear" w:color="auto" w:fill="F9F9F9"/>
+            <w:tcMar>
+              <w:top w:w="48" w:type="dxa"/>
+              <w:left w:w="96" w:type="dxa"/>
+              <w:bottom w:w="48" w:type="dxa"/>
+              <w:right w:w="96" w:type="dxa"/>
+            </w:tcMar>
+            <w:vAlign w:val="center"/>
+            <w:hideMark/>
+          </w:tcPr>
+          <w:p>
+            <w:pPr>
+              <w:spacing w:before="240" w:after="240" w:line="305" w:lineRule="atLeast"/>
+              <w:rPr>
+                <w:rFonts w:ascii="Arial" w:hAnsi="Arial" w:cs="Arial"/>
+                <w:color w:val="000000"/>
+              </w:rPr>
+            </w:pPr>
+            <w:r>
+              <w:rPr>
+                <w:rFonts w:ascii="Arial" w:hAnsi="Arial" w:cs="Arial"/>
+                <w:color w:val="000000"/>
+              </w:rPr>
+              <w:t>ERROR WARN INFO DEBUG TRACE</w:t>
+            </w:r>
+          </w:p>
+        </w:tc>
+        <w:tc>
+          <w:tcPr>
+            <w:tcW w:w="0" w:type="auto"/>
+            <w:tcBorders>
+              <w:top w:val="single" w:sz="6" w:space="0" w:color="AAAAAA"/>
+              <w:left w:val="single" w:sz="6" w:space="0" w:color="AAAAAA"/>
+              <w:bottom w:val="single" w:sz="6" w:space="0" w:color="AAAAAA"/>
+              <w:right w:val="single" w:sz="6" w:space="0" w:color="AAAAAA"/>
+            </w:tcBorders>
+            <w:shd w:val="clear" w:color="auto" w:fill="F9F9F9"/>
+            <w:tcMar>
+              <w:top w:w="48" w:type="dxa"/>
+              <w:left w:w="96" w:type="dxa"/>
+              <w:bottom w:w="48" w:type="dxa"/>
+              <w:right w:w="96" w:type="dxa"/>
+            </w:tcMar>
+            <w:vAlign w:val="center"/>
+            <w:hideMark/>
+          </w:tcPr>
+          <w:p>
+            <w:pPr>
+              <w:spacing w:before="240" w:after="240" w:line="305" w:lineRule="atLeast"/>
+              <w:rPr>
+                <w:rFonts w:ascii="Arial" w:hAnsi="Arial" w:cs="Arial"/>
+                <w:color w:val="000000"/>
+              </w:rPr>
+            </w:pPr>
+            <w:r>
+              <w:rPr>
+                <w:rFonts w:ascii="Arial" w:hAnsi="Arial" w:cs="Arial"/>
+                <w:color w:val="000000"/>
+              </w:rPr>
+              <w:t>Too many to list: see</w:t>
+            </w:r>
+            <w:r>
+              <w:rPr>
+                <w:rStyle w:val="apple-converted-space"/>
+                <w:rFonts w:ascii="Arial" w:hAnsi="Arial" w:cs="Arial"/>
+                <w:color w:val="000000"/>
+              </w:rPr>
+              <w:t> </w:t>
+            </w:r>
+            <w:hyperlink r:id="rId13" w:history="1">
+              <w:r>
+                <w:rPr>
+                  <w:rStyle w:val="Hyperlink"/>
+                  <w:rFonts w:ascii="Arial" w:hAnsi="Arial" w:cs="Arial"/>
+                  <w:color w:val="663366"/>
+                </w:rPr>
+                <w:t>Appender JavaDoc</w:t>
+              </w:r>
+            </w:hyperlink>
+          </w:p>
+        </w:tc>
+        <w:tc>
+          <w:tcPr>
+            <w:tcW w:w="0" w:type="auto"/>
+            <w:tcBorders>
+              <w:top w:val="single" w:sz="6" w:space="0" w:color="AAAAAA"/>
+              <w:left w:val="single" w:sz="6" w:space="0" w:color="AAAAAA"/>
+              <w:bottom w:val="single" w:sz="6" w:space="0" w:color="AAAAAA"/>
+              <w:right w:val="single" w:sz="6" w:space="0" w:color="AAAAAA"/>
+            </w:tcBorders>
+            <w:shd w:val="clear" w:color="auto" w:fill="F9F9F9"/>
+            <w:tcMar>
+              <w:top w:w="48" w:type="dxa"/>
+              <w:left w:w="96" w:type="dxa"/>
+              <w:bottom w:w="48" w:type="dxa"/>
+              <w:right w:w="96" w:type="dxa"/>
+            </w:tcMar>
+            <w:vAlign w:val="center"/>
+            <w:hideMark/>
+          </w:tcPr>
+          <w:p>
+            <w:pPr>
+              <w:spacing w:before="240" w:after="240" w:line="305" w:lineRule="atLeast"/>
+              <w:rPr>
+                <w:rFonts w:ascii="Arial" w:hAnsi="Arial" w:cs="Arial"/>
+                <w:color w:val="000000"/>
+              </w:rPr>
+            </w:pPr>
+            <w:r>
+              <w:rPr>
+                <w:rFonts w:ascii="Arial" w:hAnsi="Arial" w:cs="Arial"/>
+                <w:color w:val="000000"/>
+              </w:rPr>
+              <w:t>Used in many projects like</w:t>
+            </w:r>
+            <w:r>
+              <w:rPr>
+                <w:rStyle w:val="apple-converted-space"/>
+                <w:rFonts w:ascii="Arial" w:hAnsi="Arial" w:cs="Arial"/>
+                <w:color w:val="000000"/>
+              </w:rPr>
+              <w:t> </w:t>
+            </w:r>
+            <w:hyperlink r:id="rId14" w:tooltip="Akka (toolkit)" w:history="1">
+              <w:r>
+                <w:rPr>
+                  <w:rStyle w:val="Hyperlink"/>
+                  <w:rFonts w:ascii="Arial" w:hAnsi="Arial" w:cs="Arial"/>
+                  <w:color w:val="0B0080"/>
+                </w:rPr>
+                <w:t>Akka</w:t>
+              </w:r>
+            </w:hyperlink>
+            <w:r>
+              <w:rPr>
+                <w:rFonts w:ascii="Arial" w:hAnsi="Arial" w:cs="Arial"/>
+                <w:color w:val="000000"/>
+              </w:rPr>
+              <w:t>,</w:t>
+            </w:r>
+            <w:r>
+              <w:rPr>
+                <w:rStyle w:val="apple-converted-space"/>
+                <w:rFonts w:ascii="Arial" w:hAnsi="Arial" w:cs="Arial"/>
+                <w:color w:val="000000"/>
+              </w:rPr>
+              <w:t> </w:t>
+            </w:r>
+            <w:hyperlink r:id="rId15" w:tooltip="Apache Camel" w:history="1">
+              <w:r>
+                <w:rPr>
+                  <w:rStyle w:val="Hyperlink"/>
+                  <w:rFonts w:ascii="Arial" w:hAnsi="Arial" w:cs="Arial"/>
+                  <w:color w:val="0B0080"/>
+                </w:rPr>
+                <w:t>Apache Camel</w:t>
+              </w:r>
+            </w:hyperlink>
+            <w:r>
+              <w:rPr>
+                <w:rFonts w:ascii="Arial" w:hAnsi="Arial" w:cs="Arial"/>
+                <w:color w:val="000000"/>
+              </w:rPr>
+              <w:t>,</w:t>
+            </w:r>
+            <w:r>
+              <w:rPr>
+                <w:rStyle w:val="apple-converted-space"/>
+                <w:rFonts w:ascii="Arial" w:hAnsi="Arial" w:cs="Arial"/>
+                <w:color w:val="000000"/>
+              </w:rPr>
+              <w:t> </w:t>
+            </w:r>
+            <w:hyperlink r:id="rId16" w:tooltip="Apache Cocoon" w:history="1">
+              <w:r>
+                <w:rPr>
+                  <w:rStyle w:val="Hyperlink"/>
+                  <w:rFonts w:ascii="Arial" w:hAnsi="Arial" w:cs="Arial"/>
+                  <w:color w:val="0B0080"/>
+                </w:rPr>
+                <w:t>Apache Cocoon</w:t>
+              </w:r>
+            </w:hyperlink>
+            <w:r>
+              <w:rPr>
+                <w:rFonts w:ascii="Arial" w:hAnsi="Arial" w:cs="Arial"/>
+                <w:color w:val="000000"/>
+              </w:rPr>
+              <w:t>,</w:t>
+            </w:r>
+            <w:r>
+              <w:rPr>
+                <w:rStyle w:val="apple-converted-space"/>
+                <w:rFonts w:ascii="Arial" w:hAnsi="Arial" w:cs="Arial"/>
+                <w:color w:val="000000"/>
+              </w:rPr>
+              <w:t> </w:t>
+            </w:r>
+            <w:hyperlink r:id="rId17" w:tooltip="Artifactory (page does not exist)" w:history="1">
+              <w:r>
+                <w:rPr>
+                  <w:rStyle w:val="Hyperlink"/>
+                  <w:rFonts w:ascii="Arial" w:hAnsi="Arial" w:cs="Arial"/>
+                  <w:color w:val="A55858"/>
+                </w:rPr>
+                <w:t>Artifactory</w:t>
+              </w:r>
+            </w:hyperlink>
+            <w:r>
+              <w:rPr>
+                <w:rFonts w:ascii="Arial" w:hAnsi="Arial" w:cs="Arial"/>
+                <w:color w:val="000000"/>
+              </w:rPr>
+              <w:t>,</w:t>
+            </w:r>
+            <w:r>
+              <w:rPr>
+                <w:rStyle w:val="apple-converted-space"/>
+                <w:rFonts w:ascii="Arial" w:hAnsi="Arial" w:cs="Arial"/>
+                <w:color w:val="000000"/>
+              </w:rPr>
+              <w:t> </w:t>
+            </w:r>
+            <w:hyperlink r:id="rId18" w:tooltip="Gradle" w:history="1">
+              <w:r>
+                <w:rPr>
+                  <w:rStyle w:val="Hyperlink"/>
+                  <w:rFonts w:ascii="Arial" w:hAnsi="Arial" w:cs="Arial"/>
+                  <w:color w:val="0B0080"/>
+                </w:rPr>
+                <w:t>Gradle</w:t>
+              </w:r>
+            </w:hyperlink>
+            <w:r>
+              <w:rPr>
+                <w:rFonts w:ascii="Arial" w:hAnsi="Arial" w:cs="Arial"/>
+                <w:color w:val="000000"/>
+              </w:rPr>
+              <w:t>,</w:t>
+            </w:r>
+            <w:hyperlink r:id="rId19" w:tooltip="Lift (web framework)" w:history="1">
+              <w:r>
+                <w:rPr>
+                  <w:rStyle w:val="Hyperlink"/>
+                  <w:rFonts w:ascii="Arial" w:hAnsi="Arial" w:cs="Arial"/>
+                  <w:color w:val="0B0080"/>
+                </w:rPr>
+                <w:t>Lift Framework</w:t>
+              </w:r>
+            </w:hyperlink>
+            <w:r>
+              <w:rPr>
+                <w:rFonts w:ascii="Arial" w:hAnsi="Arial" w:cs="Arial"/>
+                <w:color w:val="000000"/>
+              </w:rPr>
+              <w:t>,</w:t>
+            </w:r>
+            <w:r>
+              <w:rPr>
+                <w:rStyle w:val="apple-converted-space"/>
+                <w:rFonts w:ascii="Arial" w:hAnsi="Arial" w:cs="Arial"/>
+                <w:color w:val="000000"/>
+              </w:rPr>
+              <w:t> </w:t>
+            </w:r>
+            <w:hyperlink r:id="rId20" w:tooltip="Play Framework" w:history="1">
+              <w:r>
+                <w:rPr>
+                  <w:rStyle w:val="Hyperlink"/>
+                  <w:rFonts w:ascii="Arial" w:hAnsi="Arial" w:cs="Arial"/>
+                  <w:color w:val="0B0080"/>
+                </w:rPr>
+                <w:t>Play Framework</w:t>
+              </w:r>
+            </w:hyperlink>
+            <w:r>
+              <w:rPr>
+                <w:rFonts w:ascii="Arial" w:hAnsi="Arial" w:cs="Arial"/>
+                <w:color w:val="000000"/>
+              </w:rPr>
+              <w:t>,</w:t>
+            </w:r>
+            <w:r>
+              <w:rPr>
+                <w:rStyle w:val="apple-converted-space"/>
+                <w:rFonts w:ascii="Arial" w:hAnsi="Arial" w:cs="Arial"/>
+                <w:color w:val="000000"/>
+              </w:rPr>
+              <w:t> </w:t>
+            </w:r>
+            <w:hyperlink r:id="rId21" w:tooltip="Scalatra" w:history="1">
+              <w:r>
+                <w:rPr>
+                  <w:rStyle w:val="Hyperlink"/>
+                  <w:rFonts w:ascii="Arial" w:hAnsi="Arial" w:cs="Arial"/>
+                  <w:color w:val="0B0080"/>
+                </w:rPr>
+                <w:t>Scalatra</w:t>
+              </w:r>
+            </w:hyperlink>
+            <w:r>
+              <w:rPr>
+                <w:rFonts w:ascii="Arial" w:hAnsi="Arial" w:cs="Arial"/>
+                <w:color w:val="000000"/>
+              </w:rPr>
+              <w:t>,</w:t>
+            </w:r>
+            <w:hyperlink r:id="rId22" w:tooltip="SonarQube" w:history="1">
+              <w:r>
+                <w:rPr>
+                  <w:rStyle w:val="Hyperlink"/>
+                  <w:rFonts w:ascii="Arial" w:hAnsi="Arial" w:cs="Arial"/>
+                  <w:color w:val="0B0080"/>
+                </w:rPr>
+                <w:t>SonarQube</w:t>
+              </w:r>
+            </w:hyperlink>
+            <w:r>
+              <w:rPr>
+                <w:rFonts w:ascii="Arial" w:hAnsi="Arial" w:cs="Arial"/>
+                <w:color w:val="000000"/>
+              </w:rPr>
+              <w:t>, etc...</w:t>
+            </w:r>
+          </w:p>
+        </w:tc>
+        <w:tc>
+          <w:tcPr>
+            <w:tcW w:w="0" w:type="auto"/>
+            <w:tcBorders>
+              <w:top w:val="single" w:sz="6" w:space="0" w:color="AAAAAA"/>
+              <w:left w:val="single" w:sz="6" w:space="0" w:color="AAAAAA"/>
+              <w:bottom w:val="single" w:sz="6" w:space="0" w:color="AAAAAA"/>
+              <w:right w:val="single" w:sz="6" w:space="0" w:color="AAAAAA"/>
+            </w:tcBorders>
+            <w:shd w:val="clear" w:color="auto" w:fill="F9F9F9"/>
+            <w:tcMar>
+              <w:top w:w="48" w:type="dxa"/>
+              <w:left w:w="96" w:type="dxa"/>
+              <w:bottom w:w="48" w:type="dxa"/>
+              <w:right w:w="96" w:type="dxa"/>
+            </w:tcMar>
+            <w:vAlign w:val="center"/>
+            <w:hideMark/>
+          </w:tcPr>
+          <w:p>
+            <w:pPr>
+              <w:spacing w:before="240" w:after="240" w:line="305" w:lineRule="atLeast"/>
+              <w:rPr>
+                <w:rFonts w:ascii="Arial" w:hAnsi="Arial" w:cs="Arial"/>
+                <w:color w:val="000000"/>
+              </w:rPr>
+            </w:pPr>
+            <w:hyperlink r:id="rId23" w:tooltip="LGPL" w:history="1">
+              <w:r>
+                <w:rPr>
+                  <w:rStyle w:val="Hyperlink"/>
+                  <w:rFonts w:ascii="Arial" w:hAnsi="Arial" w:cs="Arial"/>
+                  <w:color w:val="0B0080"/>
+                </w:rPr>
+                <w:t>LGPL</w:t>
+              </w:r>
+            </w:hyperlink>
+            <w:r>
+              <w:rPr>
+                <w:rFonts w:ascii="Arial" w:hAnsi="Arial" w:cs="Arial"/>
+                <w:color w:val="000000"/>
+              </w:rPr>
+              <w:t>, Version 2.1</w:t>
+            </w:r>
+          </w:p>
+        </w:tc>
+      </w:tr>
+    </w:tbl>
+    <w:p>
+      <w:pPr>
+        <w:rPr>
+          <w:lang w:val="en-US"/>
+        </w:rPr>
+      </w:pPr>
+    </w:p>
+    <w:p>
+      <w:pPr>
+        <w:pStyle w:val="Heading2"/>
+        <w:rPr>
+          <w:lang w:val="en-US"/>
+        </w:rPr>
+      </w:pPr>
+      <w:r>
+        <w:rPr>
+          <w:lang w:val="en-US"/>
+        </w:rPr>
+        <w:t>Simple Logging Façade for Java (SLF4J)</w:t>
+      </w:r>
+    </w:p>
+    <w:p>
+      <w:pPr>
+        <w:rPr>
+          <w:lang w:val="en-US"/>
+        </w:rPr>
+      </w:pPr>
+      <w:r>
+        <w:rPr>
+          <w:lang w:val="en-US"/>
+        </w:rPr>
+        <w:t xml:space="preserve">Simple Logging Façade for Java (SLF4J) như một framework abtract cho nhiều Logging framework khác (như java.util.logging, logback, log4j) cho phép người dùng có thể đưa vào </w:t>
+      </w:r>
+      <w:r>
+        <w:rPr>
+          <w:lang w:val="en-US"/>
+        </w:rPr>
+        <w:t>logging framework mà họ mong muốn tại thời điểm triển khai.</w:t>
+      </w:r>
+    </w:p>
+    <w:p>
+      <w:pPr>
+        <w:rPr>
+          <w:lang w:val="en-US"/>
+        </w:rPr>
+      </w:pPr>
+      <w:r>
+        <w:rPr>
+          <w:lang w:val="en-US"/>
+        </w:rPr>
+        <w:t>SLF4J được tạo ra bởi</w:t>
+      </w:r>
+      <w:r>
+        <w:rPr>
+          <w:lang w:val="en-US"/>
+        </w:rPr>
+        <w:t xml:space="preserve"> Ceki Gülcü </w:t>
+      </w:r>
+      <w:r>
+        <w:rPr>
+          <w:lang w:val="en-US"/>
+        </w:rPr>
+        <w:t>như một bản thay thế đáng tín cậy hơn của</w:t>
+      </w:r>
+      <w:r>
+        <w:rPr>
+          <w:lang w:val="en-US"/>
+        </w:rPr>
+        <w:t xml:space="preserve"> Jakarta Commons Lo</w:t>
+      </w:r>
+      <w:r>
+        <w:rPr>
+          <w:lang w:val="en-US"/>
+        </w:rPr>
+        <w:t>gging framework</w:t>
+      </w:r>
+      <w:r>
+        <w:rPr>
+          <w:lang w:val="en-US"/>
+        </w:rPr>
+        <w:t xml:space="preserve">. </w:t>
+      </w:r>
+      <w:r>
+        <w:rPr>
+          <w:lang w:val="en-US"/>
+        </w:rPr>
+        <w:t>Một cuộc khảo sát vào năm</w:t>
+      </w:r>
+      <w:r>
+        <w:rPr>
+          <w:lang w:val="en-US"/>
+        </w:rPr>
+        <w:t xml:space="preserve"> 2013 </w:t>
+      </w:r>
+      <w:r>
+        <w:rPr>
+          <w:lang w:val="en-US"/>
+        </w:rPr>
+        <w:t>trên</w:t>
+      </w:r>
+      <w:r>
+        <w:rPr>
+          <w:lang w:val="en-US"/>
+        </w:rPr>
+        <w:t xml:space="preserve"> 10,000 GitHub projects </w:t>
+      </w:r>
+      <w:r>
+        <w:rPr>
+          <w:lang w:val="en-US"/>
+        </w:rPr>
+        <w:t>cho thấy rằng thư viên Java được dùng nhiều nhất là</w:t>
+      </w:r>
+      <w:r>
+        <w:rPr>
+          <w:lang w:val="en-US"/>
+        </w:rPr>
+        <w:t xml:space="preserve"> slf4j, </w:t>
+      </w:r>
+      <w:r>
+        <w:rPr>
+          <w:lang w:val="en-US"/>
+        </w:rPr>
+        <w:t>với</w:t>
+      </w:r>
+      <w:r>
+        <w:rPr>
+          <w:lang w:val="en-US"/>
+        </w:rPr>
+        <w:t xml:space="preserve"> 30.7% </w:t>
+      </w:r>
+      <w:r>
+        <w:rPr>
+          <w:lang w:val="en-US"/>
+        </w:rPr>
+        <w:t>dự án sử dụng nó</w:t>
+      </w:r>
+      <w:r>
+        <w:rPr>
+          <w:lang w:val="en-US"/>
+        </w:rPr>
+        <w:t>.</w:t>
+      </w:r>
+      <w:bookmarkStart w:id="0" w:name="_GoBack"/>
+      <w:bookmarkEnd w:id="0"/>
+    </w:p>
+    <w:p>
+      <w:pPr>
+        <w:rPr>
+          <w:lang w:val="en-US"/>
+        </w:rPr>
+      </w:pPr>
+      <w:r>
+        <w:rPr>
+          <w:lang w:val="en-US"/>
+        </w:rPr>
+        <w:t>Những dự án có sử dụng SLF4J:</w:t>
+      </w:r>
+    </w:p>
+    <w:tbl>
+      <w:tblPr>
+        <w:tblW w:w="0" w:type="auto"/>
+        <w:tblCellSpacing w:w="15" w:type="dxa"/>
+        <w:tblCellMar>
+          <w:top w:w="15" w:type="dxa"/>
+          <w:left w:w="15" w:type="dxa"/>
+          <w:bottom w:w="15" w:type="dxa"/>
+          <w:right w:w="15" w:type="dxa"/>
+        </w:tblCellMar>
+        <w:tblLook w:val="04A0" w:firstRow="1" w:lastRow="0" w:firstColumn="1" w:lastColumn="0" w:noHBand="0" w:noVBand="1"/>
+      </w:tblPr>
+      <w:tblGrid>
+        <w:gridCol w:w="2771"/>
+        <w:gridCol w:w="2608"/>
+        <w:gridCol w:w="3594"/>
+      </w:tblGrid>
+      <w:tr>
+        <w:trPr>
+          <w:tblCellSpacing w:w="15" w:type="dxa"/>
+        </w:trPr>
+        <w:tc>
+          <w:tcPr>
+            <w:tcW w:w="0" w:type="auto"/>
+            <w:hideMark/>
+          </w:tcPr>
+          <w:p>
+            <w:pPr>
+              <w:numPr>
+                <w:ilvl w:val="0"/>
+                <w:numId w:val="5"/>
+              </w:numPr>
+              <w:spacing w:before="100" w:beforeAutospacing="1" w:after="100" w:afterAutospacing="1" w:line="240" w:lineRule="auto"/>
+              <w:rPr>
+                <w:rFonts w:ascii="Verdana" w:hAnsi="Verdana"/>
+                <w:color w:val="000000"/>
+              </w:rPr>
+            </w:pPr>
+            <w:hyperlink r:id="rId24" w:history="1">
+              <w:r>
+                <w:rPr>
+                  <w:rStyle w:val="Hyperlink"/>
+                  <w:rFonts w:ascii="Verdana" w:hAnsi="Verdana"/>
+                  <w:color w:val="4183C4"/>
+                </w:rPr>
+                <w:t>Apache ActiveMQ</w:t>
+              </w:r>
+            </w:hyperlink>
+          </w:p>
+          <w:p>
+            <w:pPr>
+              <w:numPr>
+                <w:ilvl w:val="0"/>
+                <w:numId w:val="5"/>
+              </w:numPr>
+              <w:spacing w:before="100" w:beforeAutospacing="1" w:after="100" w:afterAutospacing="1" w:line="240" w:lineRule="auto"/>
+              <w:rPr>
+                <w:rFonts w:ascii="Verdana" w:hAnsi="Verdana"/>
+                <w:color w:val="000000"/>
+              </w:rPr>
+            </w:pPr>
+            <w:hyperlink r:id="rId25" w:history="1">
+              <w:r>
+                <w:rPr>
+                  <w:rStyle w:val="Hyperlink"/>
+                  <w:rFonts w:ascii="Verdana" w:hAnsi="Verdana"/>
+                  <w:color w:val="4183C4"/>
+                </w:rPr>
+                <w:t>Apache Archiva</w:t>
+              </w:r>
+            </w:hyperlink>
+          </w:p>
+          <w:p>
+            <w:pPr>
+              <w:numPr>
+                <w:ilvl w:val="0"/>
+                <w:numId w:val="5"/>
+              </w:numPr>
+              <w:spacing w:before="100" w:beforeAutospacing="1" w:after="100" w:afterAutospacing="1" w:line="240" w:lineRule="auto"/>
+              <w:rPr>
+                <w:rFonts w:ascii="Verdana" w:hAnsi="Verdana"/>
+                <w:color w:val="000000"/>
+              </w:rPr>
+            </w:pPr>
+            <w:hyperlink r:id="rId26" w:history="1">
+              <w:r>
+                <w:rPr>
+                  <w:rStyle w:val="Hyperlink"/>
+                  <w:rFonts w:ascii="Verdana" w:hAnsi="Verdana"/>
+                  <w:color w:val="4183C4"/>
+                </w:rPr>
+                <w:t>Apache Camel</w:t>
+              </w:r>
+            </w:hyperlink>
+          </w:p>
+          <w:p>
+            <w:pPr>
+              <w:numPr>
+                <w:ilvl w:val="0"/>
+                <w:numId w:val="5"/>
+              </w:numPr>
+              <w:spacing w:before="100" w:beforeAutospacing="1" w:after="100" w:afterAutospacing="1" w:line="240" w:lineRule="auto"/>
+              <w:rPr>
+                <w:rFonts w:ascii="Verdana" w:hAnsi="Verdana"/>
+                <w:color w:val="000000"/>
+              </w:rPr>
+            </w:pPr>
+            <w:hyperlink r:id="rId27" w:history="1">
+              <w:r>
+                <w:rPr>
+                  <w:rStyle w:val="Hyperlink"/>
+                  <w:rFonts w:ascii="Verdana" w:hAnsi="Verdana"/>
+                  <w:color w:val="4183C4"/>
+                </w:rPr>
+                <w:t>Apache Directory</w:t>
+              </w:r>
+            </w:hyperlink>
+          </w:p>
+          <w:p>
+            <w:pPr>
+              <w:numPr>
+                <w:ilvl w:val="0"/>
+                <w:numId w:val="5"/>
+              </w:numPr>
+              <w:spacing w:before="100" w:beforeAutospacing="1" w:after="100" w:afterAutospacing="1" w:line="240" w:lineRule="auto"/>
+              <w:rPr>
+                <w:rFonts w:ascii="Verdana" w:hAnsi="Verdana"/>
+                <w:color w:val="000000"/>
+              </w:rPr>
+            </w:pPr>
+            <w:hyperlink r:id="rId28" w:history="1">
+              <w:r>
+                <w:rPr>
+                  <w:rStyle w:val="Hyperlink"/>
+                  <w:rFonts w:ascii="Verdana" w:hAnsi="Verdana"/>
+                  <w:color w:val="4183C4"/>
+                </w:rPr>
+                <w:t>Apache FTPServer</w:t>
+              </w:r>
+            </w:hyperlink>
+          </w:p>
+          <w:p>
+            <w:pPr>
+              <w:numPr>
+                <w:ilvl w:val="0"/>
+                <w:numId w:val="5"/>
+              </w:numPr>
+              <w:spacing w:before="100" w:beforeAutospacing="1" w:after="100" w:afterAutospacing="1" w:line="240" w:lineRule="auto"/>
+              <w:rPr>
+                <w:rFonts w:ascii="Verdana" w:hAnsi="Verdana"/>
+                <w:color w:val="000000"/>
+              </w:rPr>
+            </w:pPr>
+            <w:hyperlink r:id="rId29" w:history="1">
+              <w:r>
+                <w:rPr>
+                  <w:rStyle w:val="Hyperlink"/>
+                  <w:rFonts w:ascii="Verdana" w:hAnsi="Verdana"/>
+                  <w:color w:val="4183C4"/>
+                </w:rPr>
+                <w:t>Apache Geronimo</w:t>
+              </w:r>
+            </w:hyperlink>
+          </w:p>
+          <w:p>
+            <w:pPr>
+              <w:numPr>
+                <w:ilvl w:val="0"/>
+                <w:numId w:val="5"/>
+              </w:numPr>
+              <w:spacing w:before="100" w:beforeAutospacing="1" w:after="100" w:afterAutospacing="1" w:line="240" w:lineRule="auto"/>
+              <w:rPr>
+                <w:rFonts w:ascii="Verdana" w:hAnsi="Verdana"/>
+                <w:color w:val="000000"/>
+              </w:rPr>
+            </w:pPr>
+            <w:hyperlink r:id="rId30" w:history="1">
+              <w:r>
+                <w:rPr>
+                  <w:rStyle w:val="Hyperlink"/>
+                  <w:rFonts w:ascii="Verdana" w:hAnsi="Verdana"/>
+                  <w:color w:val="4183C4"/>
+                </w:rPr>
+                <w:t>Apache Graffito</w:t>
+              </w:r>
+            </w:hyperlink>
+          </w:p>
+          <w:p>
+            <w:pPr>
+              <w:numPr>
+                <w:ilvl w:val="0"/>
+                <w:numId w:val="5"/>
+              </w:numPr>
+              <w:spacing w:before="100" w:beforeAutospacing="1" w:after="100" w:afterAutospacing="1" w:line="240" w:lineRule="auto"/>
+              <w:rPr>
+                <w:rFonts w:ascii="Verdana" w:hAnsi="Verdana"/>
+                <w:color w:val="000000"/>
+              </w:rPr>
+            </w:pPr>
+            <w:hyperlink r:id="rId31" w:history="1">
+              <w:r>
+                <w:rPr>
+                  <w:rStyle w:val="Hyperlink"/>
+                  <w:rFonts w:ascii="Verdana" w:hAnsi="Verdana"/>
+                  <w:color w:val="4183C4"/>
+                </w:rPr>
+                <w:t>Apache Jackrabbit</w:t>
+              </w:r>
+            </w:hyperlink>
+          </w:p>
+          <w:p>
+            <w:pPr>
+              <w:numPr>
+                <w:ilvl w:val="0"/>
+                <w:numId w:val="5"/>
+              </w:numPr>
+              <w:spacing w:before="100" w:beforeAutospacing="1" w:after="100" w:afterAutospacing="1" w:line="240" w:lineRule="auto"/>
+              <w:rPr>
+                <w:rFonts w:ascii="Verdana" w:hAnsi="Verdana"/>
+                <w:color w:val="000000"/>
+              </w:rPr>
+            </w:pPr>
+            <w:hyperlink r:id="rId32" w:history="1">
+              <w:r>
+                <w:rPr>
+                  <w:rStyle w:val="Hyperlink"/>
+                  <w:rFonts w:ascii="Verdana" w:hAnsi="Verdana"/>
+                  <w:color w:val="4183C4"/>
+                </w:rPr>
+                <w:t>Apache Mina</w:t>
+              </w:r>
+            </w:hyperlink>
+          </w:p>
+          <w:p>
+            <w:pPr>
+              <w:numPr>
+                <w:ilvl w:val="0"/>
+                <w:numId w:val="5"/>
+              </w:numPr>
+              <w:spacing w:before="100" w:beforeAutospacing="1" w:after="100" w:afterAutospacing="1" w:line="240" w:lineRule="auto"/>
+              <w:rPr>
+                <w:rFonts w:ascii="Verdana" w:hAnsi="Verdana"/>
+                <w:color w:val="000000"/>
+              </w:rPr>
+            </w:pPr>
+            <w:hyperlink r:id="rId33" w:history="1">
+              <w:r>
+                <w:rPr>
+                  <w:rStyle w:val="Hyperlink"/>
+                  <w:rFonts w:ascii="Verdana" w:hAnsi="Verdana"/>
+                  <w:color w:val="4183C4"/>
+                </w:rPr>
+                <w:t>Apache Qpid</w:t>
+              </w:r>
+            </w:hyperlink>
+          </w:p>
+          <w:p>
+            <w:pPr>
+              <w:numPr>
+                <w:ilvl w:val="0"/>
+                <w:numId w:val="5"/>
+              </w:numPr>
+              <w:spacing w:before="100" w:beforeAutospacing="1" w:after="100" w:afterAutospacing="1" w:line="240" w:lineRule="auto"/>
+              <w:rPr>
+                <w:rFonts w:ascii="Verdana" w:hAnsi="Verdana"/>
+                <w:color w:val="000000"/>
+              </w:rPr>
+            </w:pPr>
+            <w:hyperlink r:id="rId34" w:history="1">
+              <w:r>
+                <w:rPr>
+                  <w:rStyle w:val="Hyperlink"/>
+                  <w:rFonts w:ascii="Verdana" w:hAnsi="Verdana"/>
+                  <w:color w:val="4183C4"/>
+                </w:rPr>
+                <w:t>Apache ServiceMix</w:t>
+              </w:r>
+            </w:hyperlink>
+          </w:p>
+        </w:tc>
+        <w:tc>
+          <w:tcPr>
+            <w:tcW w:w="0" w:type="auto"/>
+            <w:hideMark/>
+          </w:tcPr>
+          <w:p>
+            <w:pPr>
+              <w:numPr>
+                <w:ilvl w:val="0"/>
+                <w:numId w:val="6"/>
+              </w:numPr>
+              <w:spacing w:before="100" w:beforeAutospacing="1" w:after="100" w:afterAutospacing="1" w:line="240" w:lineRule="auto"/>
+              <w:rPr>
+                <w:rFonts w:ascii="Verdana" w:hAnsi="Verdana"/>
+                <w:color w:val="000000"/>
+              </w:rPr>
+            </w:pPr>
+            <w:hyperlink r:id="rId35" w:history="1">
+              <w:r>
+                <w:rPr>
+                  <w:rStyle w:val="Hyperlink"/>
+                  <w:rFonts w:ascii="Verdana" w:hAnsi="Verdana"/>
+                  <w:color w:val="4183C4"/>
+                </w:rPr>
+                <w:t>Apache Sling</w:t>
+              </w:r>
+            </w:hyperlink>
+          </w:p>
+          <w:p>
+            <w:pPr>
+              <w:numPr>
+                <w:ilvl w:val="0"/>
+                <w:numId w:val="6"/>
+              </w:numPr>
+              <w:spacing w:before="100" w:beforeAutospacing="1" w:after="100" w:afterAutospacing="1" w:line="240" w:lineRule="auto"/>
+              <w:rPr>
+                <w:rFonts w:ascii="Verdana" w:hAnsi="Verdana"/>
+                <w:color w:val="000000"/>
+              </w:rPr>
+            </w:pPr>
+            <w:hyperlink r:id="rId36" w:history="1">
+              <w:r>
+                <w:rPr>
+                  <w:rStyle w:val="Hyperlink"/>
+                  <w:rFonts w:ascii="Verdana" w:hAnsi="Verdana"/>
+                  <w:color w:val="4183C4"/>
+                </w:rPr>
+                <w:t>Apache Solr</w:t>
+              </w:r>
+            </w:hyperlink>
+          </w:p>
+          <w:p>
+            <w:pPr>
+              <w:numPr>
+                <w:ilvl w:val="0"/>
+                <w:numId w:val="6"/>
+              </w:numPr>
+              <w:spacing w:before="100" w:beforeAutospacing="1" w:after="100" w:afterAutospacing="1" w:line="240" w:lineRule="auto"/>
+              <w:rPr>
+                <w:rFonts w:ascii="Verdana" w:hAnsi="Verdana"/>
+                <w:color w:val="000000"/>
+              </w:rPr>
+            </w:pPr>
+            <w:hyperlink r:id="rId37" w:history="1">
+              <w:r>
+                <w:rPr>
+                  <w:rStyle w:val="Hyperlink"/>
+                  <w:rFonts w:ascii="Verdana" w:hAnsi="Verdana"/>
+                  <w:color w:val="4183C4"/>
+                </w:rPr>
+                <w:t>Apache Tapestry</w:t>
+              </w:r>
+            </w:hyperlink>
+          </w:p>
+          <w:p>
+            <w:pPr>
+              <w:numPr>
+                <w:ilvl w:val="0"/>
+                <w:numId w:val="6"/>
+              </w:numPr>
+              <w:spacing w:before="100" w:beforeAutospacing="1" w:after="100" w:afterAutospacing="1" w:line="240" w:lineRule="auto"/>
+              <w:rPr>
+                <w:rFonts w:ascii="Verdana" w:hAnsi="Verdana"/>
+                <w:color w:val="000000"/>
+              </w:rPr>
+            </w:pPr>
+            <w:hyperlink r:id="rId38" w:history="1">
+              <w:r>
+                <w:rPr>
+                  <w:rStyle w:val="Hyperlink"/>
+                  <w:rFonts w:ascii="Verdana" w:hAnsi="Verdana"/>
+                  <w:color w:val="4183C4"/>
+                </w:rPr>
+                <w:t>Apache Wicket</w:t>
+              </w:r>
+            </w:hyperlink>
+          </w:p>
+          <w:p>
+            <w:pPr>
+              <w:numPr>
+                <w:ilvl w:val="0"/>
+                <w:numId w:val="6"/>
+              </w:numPr>
+              <w:spacing w:before="100" w:beforeAutospacing="1" w:after="100" w:afterAutospacing="1" w:line="240" w:lineRule="auto"/>
+              <w:rPr>
+                <w:rFonts w:ascii="Verdana" w:hAnsi="Verdana"/>
+                <w:color w:val="000000"/>
+              </w:rPr>
+            </w:pPr>
+            <w:hyperlink r:id="rId39" w:history="1">
+              <w:r>
+                <w:rPr>
+                  <w:rStyle w:val="Hyperlink"/>
+                  <w:rFonts w:ascii="Verdana" w:hAnsi="Verdana"/>
+                  <w:color w:val="4183C4"/>
+                </w:rPr>
+                <w:t>Aperture</w:t>
+              </w:r>
+            </w:hyperlink>
+          </w:p>
+          <w:p>
+            <w:pPr>
+              <w:numPr>
+                <w:ilvl w:val="0"/>
+                <w:numId w:val="6"/>
+              </w:numPr>
+              <w:spacing w:before="100" w:beforeAutospacing="1" w:after="100" w:afterAutospacing="1" w:line="240" w:lineRule="auto"/>
+              <w:rPr>
+                <w:rFonts w:ascii="Verdana" w:hAnsi="Verdana"/>
+                <w:color w:val="000000"/>
+              </w:rPr>
+            </w:pPr>
+            <w:hyperlink r:id="rId40" w:history="1">
+              <w:r>
+                <w:rPr>
+                  <w:rStyle w:val="Hyperlink"/>
+                  <w:rFonts w:ascii="Verdana" w:hAnsi="Verdana"/>
+                  <w:color w:val="4183C4"/>
+                </w:rPr>
+                <w:t>Apogee</w:t>
+              </w:r>
+            </w:hyperlink>
+          </w:p>
+          <w:p>
+            <w:pPr>
+              <w:numPr>
+                <w:ilvl w:val="0"/>
+                <w:numId w:val="6"/>
+              </w:numPr>
+              <w:spacing w:before="100" w:beforeAutospacing="1" w:after="100" w:afterAutospacing="1" w:line="240" w:lineRule="auto"/>
+              <w:rPr>
+                <w:rFonts w:ascii="Verdana" w:hAnsi="Verdana"/>
+                <w:color w:val="000000"/>
+              </w:rPr>
+            </w:pPr>
+            <w:hyperlink r:id="rId41" w:history="1">
+              <w:r>
+                <w:rPr>
+                  <w:rStyle w:val="Hyperlink"/>
+                  <w:rFonts w:ascii="Verdana" w:hAnsi="Verdana"/>
+                  <w:color w:val="4183C4"/>
+                </w:rPr>
+                <w:t>Artifactory</w:t>
+              </w:r>
+            </w:hyperlink>
+          </w:p>
+          <w:p>
+            <w:pPr>
+              <w:numPr>
+                <w:ilvl w:val="0"/>
+                <w:numId w:val="6"/>
+              </w:numPr>
+              <w:spacing w:before="100" w:beforeAutospacing="1" w:after="100" w:afterAutospacing="1" w:line="240" w:lineRule="auto"/>
+              <w:rPr>
+                <w:rFonts w:ascii="Verdana" w:hAnsi="Verdana"/>
+                <w:color w:val="000000"/>
+              </w:rPr>
+            </w:pPr>
+            <w:hyperlink r:id="rId42" w:history="1">
+              <w:r>
+                <w:rPr>
+                  <w:rStyle w:val="Hyperlink"/>
+                  <w:rFonts w:ascii="Verdana" w:hAnsi="Verdana"/>
+                  <w:color w:val="4183C4"/>
+                </w:rPr>
+                <w:t>AsyncWeb</w:t>
+              </w:r>
+            </w:hyperlink>
+          </w:p>
+          <w:p>
+            <w:pPr>
+              <w:numPr>
+                <w:ilvl w:val="0"/>
+                <w:numId w:val="6"/>
+              </w:numPr>
+              <w:spacing w:before="100" w:beforeAutospacing="1" w:after="100" w:afterAutospacing="1" w:line="240" w:lineRule="auto"/>
+              <w:rPr>
+                <w:rFonts w:ascii="Verdana" w:hAnsi="Verdana"/>
+                <w:color w:val="000000"/>
+              </w:rPr>
+            </w:pPr>
+            <w:hyperlink r:id="rId43" w:history="1">
+              <w:r>
+                <w:rPr>
+                  <w:rStyle w:val="Hyperlink"/>
+                  <w:rFonts w:ascii="Verdana" w:hAnsi="Verdana"/>
+                  <w:color w:val="4183C4"/>
+                </w:rPr>
+                <w:t>Bitronix</w:t>
+              </w:r>
+            </w:hyperlink>
+          </w:p>
+          <w:p>
+            <w:pPr>
+              <w:numPr>
+                <w:ilvl w:val="0"/>
+                <w:numId w:val="6"/>
+              </w:numPr>
+              <w:spacing w:before="100" w:beforeAutospacing="1" w:after="100" w:afterAutospacing="1" w:line="240" w:lineRule="auto"/>
+              <w:rPr>
+                <w:rFonts w:ascii="Verdana" w:hAnsi="Verdana"/>
+                <w:color w:val="000000"/>
+              </w:rPr>
+            </w:pPr>
+            <w:hyperlink r:id="rId44" w:history="1">
+              <w:r>
+                <w:rPr>
+                  <w:rStyle w:val="Hyperlink"/>
+                  <w:rFonts w:ascii="Verdana" w:hAnsi="Verdana"/>
+                  <w:color w:val="4183C4"/>
+                </w:rPr>
+                <w:t>DbUnit</w:t>
+              </w:r>
+            </w:hyperlink>
+          </w:p>
+          <w:p>
+            <w:pPr>
+              <w:numPr>
+                <w:ilvl w:val="0"/>
+                <w:numId w:val="6"/>
+              </w:numPr>
+              <w:spacing w:before="100" w:beforeAutospacing="1" w:after="100" w:afterAutospacing="1" w:line="240" w:lineRule="auto"/>
+              <w:rPr>
+                <w:rFonts w:ascii="Verdana" w:hAnsi="Verdana"/>
+                <w:color w:val="000000"/>
+              </w:rPr>
+            </w:pPr>
+            <w:hyperlink r:id="rId45" w:history="1">
+              <w:r>
+                <w:rPr>
+                  <w:rStyle w:val="Hyperlink"/>
+                  <w:rFonts w:ascii="Verdana" w:hAnsi="Verdana"/>
+                  <w:color w:val="4183C4"/>
+                </w:rPr>
+                <w:t>Display tag</w:t>
+              </w:r>
+            </w:hyperlink>
+          </w:p>
+        </w:tc>
+        <w:tc>
+          <w:tcPr>
+            <w:tcW w:w="0" w:type="auto"/>
+            <w:hideMark/>
+          </w:tcPr>
+          <w:p>
+            <w:pPr>
+              <w:numPr>
+                <w:ilvl w:val="0"/>
+                <w:numId w:val="7"/>
+              </w:numPr>
+              <w:spacing w:before="100" w:beforeAutospacing="1" w:after="100" w:afterAutospacing="1" w:line="240" w:lineRule="auto"/>
+              <w:rPr>
+                <w:rFonts w:ascii="Verdana" w:hAnsi="Verdana"/>
+                <w:color w:val="000000"/>
+              </w:rPr>
+            </w:pPr>
+            <w:hyperlink r:id="rId46" w:history="1">
+              <w:r>
+                <w:rPr>
+                  <w:rStyle w:val="Hyperlink"/>
+                  <w:rFonts w:ascii="Verdana" w:hAnsi="Verdana"/>
+                  <w:color w:val="4183C4"/>
+                </w:rPr>
+                <w:t>Ehcache</w:t>
+              </w:r>
+            </w:hyperlink>
+          </w:p>
+          <w:p>
+            <w:pPr>
+              <w:numPr>
+                <w:ilvl w:val="0"/>
+                <w:numId w:val="7"/>
+              </w:numPr>
+              <w:spacing w:before="100" w:beforeAutospacing="1" w:after="100" w:afterAutospacing="1" w:line="240" w:lineRule="auto"/>
+              <w:rPr>
+                <w:rFonts w:ascii="Verdana" w:hAnsi="Verdana"/>
+                <w:color w:val="000000"/>
+              </w:rPr>
+            </w:pPr>
+            <w:hyperlink r:id="rId47" w:history="1">
+              <w:r>
+                <w:rPr>
+                  <w:rStyle w:val="Hyperlink"/>
+                  <w:rFonts w:ascii="Verdana" w:hAnsi="Verdana"/>
+                  <w:color w:val="4183C4"/>
+                </w:rPr>
+                <w:t>GMaven</w:t>
+              </w:r>
+            </w:hyperlink>
+          </w:p>
+          <w:p>
+            <w:pPr>
+              <w:numPr>
+                <w:ilvl w:val="0"/>
+                <w:numId w:val="7"/>
+              </w:numPr>
+              <w:spacing w:before="100" w:beforeAutospacing="1" w:after="100" w:afterAutospacing="1" w:line="240" w:lineRule="auto"/>
+              <w:rPr>
+                <w:rFonts w:ascii="Verdana" w:hAnsi="Verdana"/>
+                <w:color w:val="000000"/>
+              </w:rPr>
+            </w:pPr>
+            <w:hyperlink r:id="rId48" w:history="1">
+              <w:r>
+                <w:rPr>
+                  <w:rStyle w:val="Hyperlink"/>
+                  <w:rFonts w:ascii="Verdana" w:hAnsi="Verdana"/>
+                  <w:color w:val="4183C4"/>
+                </w:rPr>
+                <w:t>Gradle</w:t>
+              </w:r>
+            </w:hyperlink>
+          </w:p>
+          <w:p>
+            <w:pPr>
+              <w:numPr>
+                <w:ilvl w:val="0"/>
+                <w:numId w:val="7"/>
+              </w:numPr>
+              <w:spacing w:before="100" w:beforeAutospacing="1" w:after="100" w:afterAutospacing="1" w:line="240" w:lineRule="auto"/>
+              <w:rPr>
+                <w:rFonts w:ascii="Verdana" w:hAnsi="Verdana"/>
+                <w:color w:val="000000"/>
+              </w:rPr>
+            </w:pPr>
+            <w:hyperlink r:id="rId49" w:history="1">
+              <w:r>
+                <w:rPr>
+                  <w:rStyle w:val="Hyperlink"/>
+                  <w:rFonts w:ascii="Verdana" w:hAnsi="Verdana"/>
+                  <w:color w:val="4183C4"/>
+                </w:rPr>
+                <w:t>GreenMail</w:t>
+              </w:r>
+            </w:hyperlink>
+          </w:p>
+          <w:p>
+            <w:pPr>
+              <w:numPr>
+                <w:ilvl w:val="0"/>
+                <w:numId w:val="7"/>
+              </w:numPr>
+              <w:spacing w:before="100" w:beforeAutospacing="1" w:after="100" w:afterAutospacing="1" w:line="240" w:lineRule="auto"/>
+              <w:rPr>
+                <w:rFonts w:ascii="Verdana" w:hAnsi="Verdana"/>
+                <w:color w:val="000000"/>
+              </w:rPr>
+            </w:pPr>
+            <w:hyperlink r:id="rId50" w:history="1">
+              <w:r>
+                <w:rPr>
+                  <w:rStyle w:val="Hyperlink"/>
+                  <w:rFonts w:ascii="Verdana" w:hAnsi="Verdana"/>
+                  <w:color w:val="4183C4"/>
+                </w:rPr>
+                <w:t>GumTree</w:t>
+              </w:r>
+            </w:hyperlink>
+          </w:p>
+          <w:p>
+            <w:pPr>
+              <w:numPr>
+                <w:ilvl w:val="0"/>
+                <w:numId w:val="7"/>
+              </w:numPr>
+              <w:spacing w:before="100" w:beforeAutospacing="1" w:after="100" w:afterAutospacing="1" w:line="240" w:lineRule="auto"/>
+              <w:rPr>
+                <w:rFonts w:ascii="Verdana" w:hAnsi="Verdana"/>
+                <w:color w:val="000000"/>
+              </w:rPr>
+            </w:pPr>
+            <w:hyperlink r:id="rId51" w:history="1">
+              <w:r>
+                <w:rPr>
+                  <w:rStyle w:val="Hyperlink"/>
+                  <w:rFonts w:ascii="Verdana" w:hAnsi="Verdana"/>
+                  <w:color w:val="4183C4"/>
+                </w:rPr>
+                <w:t>H2 Database</w:t>
+              </w:r>
+            </w:hyperlink>
+          </w:p>
+          <w:p>
+            <w:pPr>
+              <w:numPr>
+                <w:ilvl w:val="0"/>
+                <w:numId w:val="7"/>
+              </w:numPr>
+              <w:spacing w:before="100" w:beforeAutospacing="1" w:after="100" w:afterAutospacing="1" w:line="240" w:lineRule="auto"/>
+              <w:rPr>
+                <w:rFonts w:ascii="Verdana" w:hAnsi="Verdana"/>
+                <w:color w:val="000000"/>
+              </w:rPr>
+            </w:pPr>
+            <w:hyperlink r:id="rId52" w:history="1">
+              <w:r>
+                <w:rPr>
+                  <w:rStyle w:val="Hyperlink"/>
+                  <w:rFonts w:ascii="Verdana" w:hAnsi="Verdana"/>
+                  <w:color w:val="4183C4"/>
+                </w:rPr>
+                <w:t>HA-JDBC</w:t>
+              </w:r>
+            </w:hyperlink>
+          </w:p>
+          <w:p>
+            <w:pPr>
+              <w:numPr>
+                <w:ilvl w:val="0"/>
+                <w:numId w:val="7"/>
+              </w:numPr>
+              <w:spacing w:before="100" w:beforeAutospacing="1" w:after="100" w:afterAutospacing="1" w:line="240" w:lineRule="auto"/>
+              <w:rPr>
+                <w:rFonts w:ascii="Verdana" w:hAnsi="Verdana"/>
+                <w:color w:val="000000"/>
+              </w:rPr>
+            </w:pPr>
+            <w:hyperlink r:id="rId53" w:history="1">
+              <w:r>
+                <w:rPr>
+                  <w:rStyle w:val="Hyperlink"/>
+                  <w:rFonts w:ascii="Verdana" w:hAnsi="Verdana"/>
+                  <w:color w:val="4183C4"/>
+                </w:rPr>
+                <w:t>Hibernate</w:t>
+              </w:r>
+            </w:hyperlink>
+          </w:p>
+          <w:p>
+            <w:pPr>
+              <w:numPr>
+                <w:ilvl w:val="0"/>
+                <w:numId w:val="7"/>
+              </w:numPr>
+              <w:spacing w:before="100" w:beforeAutospacing="1" w:after="100" w:afterAutospacing="1" w:line="240" w:lineRule="auto"/>
+              <w:rPr>
+                <w:rFonts w:ascii="Verdana" w:hAnsi="Verdana"/>
+                <w:color w:val="000000"/>
+              </w:rPr>
+            </w:pPr>
+            <w:hyperlink r:id="rId54" w:history="1">
+              <w:r>
+                <w:rPr>
+                  <w:rStyle w:val="Hyperlink"/>
+                  <w:rFonts w:ascii="Verdana" w:hAnsi="Verdana"/>
+                  <w:color w:val="4183C4"/>
+                </w:rPr>
+                <w:t>Igenko</w:t>
+              </w:r>
+            </w:hyperlink>
+          </w:p>
+          <w:p>
+            <w:pPr>
+              <w:numPr>
+                <w:ilvl w:val="0"/>
+                <w:numId w:val="7"/>
+              </w:numPr>
+              <w:spacing w:before="100" w:beforeAutospacing="1" w:after="100" w:afterAutospacing="1" w:line="240" w:lineRule="auto"/>
+              <w:rPr>
+                <w:rFonts w:ascii="Verdana" w:hAnsi="Verdana"/>
+                <w:color w:val="000000"/>
+              </w:rPr>
+            </w:pPr>
+            <w:hyperlink r:id="rId55" w:history="1">
+              <w:r>
+                <w:rPr>
+                  <w:rStyle w:val="Hyperlink"/>
+                  <w:rFonts w:ascii="Verdana" w:hAnsi="Verdana"/>
+                  <w:color w:val="4183C4"/>
+                </w:rPr>
+                <w:t>Jabsorb</w:t>
+              </w:r>
+            </w:hyperlink>
+          </w:p>
+          <w:p>
+            <w:pPr>
+              <w:numPr>
+                <w:ilvl w:val="0"/>
+                <w:numId w:val="7"/>
+              </w:numPr>
+              <w:spacing w:before="100" w:beforeAutospacing="1" w:after="100" w:afterAutospacing="1" w:line="240" w:lineRule="auto"/>
+              <w:rPr>
+                <w:rFonts w:ascii="Verdana" w:hAnsi="Verdana"/>
+                <w:color w:val="000000"/>
+              </w:rPr>
+            </w:pPr>
+            <w:hyperlink r:id="rId56" w:history="1">
+              <w:r>
+                <w:rPr>
+                  <w:rStyle w:val="Hyperlink"/>
+                  <w:rFonts w:ascii="Verdana" w:hAnsi="Verdana"/>
+                  <w:color w:val="4183C4"/>
+                </w:rPr>
+                <w:t>Jetty v6</w:t>
+              </w:r>
+            </w:hyperlink>
+          </w:p>
+        </w:tc>
+      </w:tr>
+      <w:tr>
+        <w:trPr>
+          <w:tblCellSpacing w:w="15" w:type="dxa"/>
+        </w:trPr>
+        <w:tc>
+          <w:tcPr>
+            <w:tcW w:w="0" w:type="auto"/>
+            <w:hideMark/>
+          </w:tcPr>
+          <w:p>
+            <w:pPr>
+              <w:numPr>
+                <w:ilvl w:val="0"/>
+                <w:numId w:val="8"/>
+              </w:numPr>
+              <w:spacing w:before="100" w:beforeAutospacing="1" w:after="100" w:afterAutospacing="1" w:line="240" w:lineRule="auto"/>
+              <w:rPr>
+                <w:rFonts w:ascii="Verdana" w:hAnsi="Verdana"/>
+                <w:color w:val="000000"/>
+              </w:rPr>
+            </w:pPr>
+            <w:hyperlink r:id="rId57" w:history="1">
+              <w:r>
+                <w:rPr>
+                  <w:rStyle w:val="Hyperlink"/>
+                  <w:rFonts w:ascii="Verdana" w:hAnsi="Verdana"/>
+                  <w:color w:val="4183C4"/>
+                </w:rPr>
+                <w:t>jLynx</w:t>
+              </w:r>
+            </w:hyperlink>
+          </w:p>
+          <w:p>
+            <w:pPr>
+              <w:numPr>
+                <w:ilvl w:val="0"/>
+                <w:numId w:val="8"/>
+              </w:numPr>
+              <w:spacing w:before="100" w:beforeAutospacing="1" w:after="100" w:afterAutospacing="1" w:line="240" w:lineRule="auto"/>
+              <w:rPr>
+                <w:rFonts w:ascii="Verdana" w:hAnsi="Verdana"/>
+                <w:color w:val="000000"/>
+              </w:rPr>
+            </w:pPr>
+            <w:hyperlink r:id="rId58" w:history="1">
+              <w:r>
+                <w:rPr>
+                  <w:rStyle w:val="Hyperlink"/>
+                  <w:rFonts w:ascii="Verdana" w:hAnsi="Verdana"/>
+                  <w:color w:val="4183C4"/>
+                </w:rPr>
+                <w:t>JMesa</w:t>
+              </w:r>
+            </w:hyperlink>
+          </w:p>
+          <w:p>
+            <w:pPr>
+              <w:numPr>
+                <w:ilvl w:val="0"/>
+                <w:numId w:val="8"/>
+              </w:numPr>
+              <w:spacing w:before="100" w:beforeAutospacing="1" w:after="100" w:afterAutospacing="1" w:line="240" w:lineRule="auto"/>
+              <w:rPr>
+                <w:rFonts w:ascii="Verdana" w:hAnsi="Verdana"/>
+                <w:color w:val="000000"/>
+              </w:rPr>
+            </w:pPr>
+            <w:hyperlink r:id="rId59" w:history="1">
+              <w:r>
+                <w:rPr>
+                  <w:rStyle w:val="Hyperlink"/>
+                  <w:rFonts w:ascii="Verdana" w:hAnsi="Verdana"/>
+                  <w:color w:val="4183C4"/>
+                </w:rPr>
+                <w:t>JODConverter</w:t>
+              </w:r>
+            </w:hyperlink>
+          </w:p>
+          <w:p>
+            <w:pPr>
+              <w:numPr>
+                <w:ilvl w:val="0"/>
+                <w:numId w:val="8"/>
+              </w:numPr>
+              <w:spacing w:before="100" w:beforeAutospacing="1" w:after="100" w:afterAutospacing="1" w:line="240" w:lineRule="auto"/>
+              <w:rPr>
+                <w:rFonts w:ascii="Verdana" w:hAnsi="Verdana"/>
+                <w:color w:val="000000"/>
+              </w:rPr>
+            </w:pPr>
+            <w:hyperlink r:id="rId60" w:history="1">
+              <w:r>
+                <w:rPr>
+                  <w:rStyle w:val="Hyperlink"/>
+                  <w:rFonts w:ascii="Verdana" w:hAnsi="Verdana"/>
+                  <w:color w:val="4183C4"/>
+                </w:rPr>
+                <w:t>JTrac</w:t>
+              </w:r>
+            </w:hyperlink>
+          </w:p>
+          <w:p>
+            <w:pPr>
+              <w:numPr>
+                <w:ilvl w:val="0"/>
+                <w:numId w:val="8"/>
+              </w:numPr>
+              <w:spacing w:before="100" w:beforeAutospacing="1" w:after="100" w:afterAutospacing="1" w:line="240" w:lineRule="auto"/>
+              <w:rPr>
+                <w:rFonts w:ascii="Verdana" w:hAnsi="Verdana"/>
+                <w:color w:val="000000"/>
+              </w:rPr>
+            </w:pPr>
+            <w:hyperlink r:id="rId61" w:history="1">
+              <w:r>
+                <w:rPr>
+                  <w:rStyle w:val="Hyperlink"/>
+                  <w:rFonts w:ascii="Verdana" w:hAnsi="Verdana"/>
+                  <w:color w:val="4183C4"/>
+                </w:rPr>
+                <w:t>JWebUnit 2.x</w:t>
+              </w:r>
+            </w:hyperlink>
+          </w:p>
+          <w:p>
+            <w:pPr>
+              <w:numPr>
+                <w:ilvl w:val="0"/>
+                <w:numId w:val="8"/>
+              </w:numPr>
+              <w:spacing w:before="100" w:beforeAutospacing="1" w:after="100" w:afterAutospacing="1" w:line="240" w:lineRule="auto"/>
+              <w:rPr>
+                <w:rFonts w:ascii="Verdana" w:hAnsi="Verdana"/>
+                <w:color w:val="000000"/>
+              </w:rPr>
+            </w:pPr>
+            <w:hyperlink r:id="rId62" w:history="1">
+              <w:r>
+                <w:rPr>
+                  <w:rStyle w:val="Hyperlink"/>
+                  <w:rFonts w:ascii="Verdana" w:hAnsi="Verdana"/>
+                  <w:color w:val="4183C4"/>
+                </w:rPr>
+                <w:t>JQuantLib</w:t>
+              </w:r>
+            </w:hyperlink>
+          </w:p>
+          <w:p>
+            <w:pPr>
+              <w:numPr>
+                <w:ilvl w:val="0"/>
+                <w:numId w:val="8"/>
+              </w:numPr>
+              <w:spacing w:before="100" w:beforeAutospacing="1" w:after="100" w:afterAutospacing="1" w:line="240" w:lineRule="auto"/>
+              <w:rPr>
+                <w:rFonts w:ascii="Verdana" w:hAnsi="Verdana"/>
+                <w:color w:val="000000"/>
+              </w:rPr>
+            </w:pPr>
+            <w:hyperlink r:id="rId63" w:history="1">
+              <w:r>
+                <w:rPr>
+                  <w:rStyle w:val="Hyperlink"/>
+                  <w:rFonts w:ascii="Verdana" w:hAnsi="Verdana"/>
+                  <w:color w:val="4183C4"/>
+                </w:rPr>
+                <w:t>LIFERAY</w:t>
+              </w:r>
+            </w:hyperlink>
+          </w:p>
+          <w:p>
+            <w:pPr>
+              <w:numPr>
+                <w:ilvl w:val="0"/>
+                <w:numId w:val="8"/>
+              </w:numPr>
+              <w:spacing w:before="100" w:beforeAutospacing="1" w:after="100" w:afterAutospacing="1" w:line="240" w:lineRule="auto"/>
+              <w:rPr>
+                <w:rFonts w:ascii="Verdana" w:hAnsi="Verdana"/>
+                <w:color w:val="000000"/>
+              </w:rPr>
+            </w:pPr>
+            <w:hyperlink r:id="rId64" w:history="1">
+              <w:r>
+                <w:rPr>
+                  <w:rStyle w:val="Hyperlink"/>
+                  <w:rFonts w:ascii="Verdana" w:hAnsi="Verdana"/>
+                  <w:color w:val="4183C4"/>
+                </w:rPr>
+                <w:t>Lift</w:t>
+              </w:r>
+            </w:hyperlink>
+          </w:p>
+          <w:p>
+            <w:pPr>
+              <w:numPr>
+                <w:ilvl w:val="0"/>
+                <w:numId w:val="8"/>
+              </w:numPr>
+              <w:spacing w:before="100" w:beforeAutospacing="1" w:after="100" w:afterAutospacing="1" w:line="240" w:lineRule="auto"/>
+              <w:rPr>
+                <w:rFonts w:ascii="Verdana" w:hAnsi="Verdana"/>
+                <w:color w:val="000000"/>
+              </w:rPr>
+            </w:pPr>
+            <w:hyperlink r:id="rId65" w:history="1">
+              <w:r>
+                <w:rPr>
+                  <w:rStyle w:val="Hyperlink"/>
+                  <w:rFonts w:ascii="Verdana" w:hAnsi="Verdana"/>
+                  <w:color w:val="4183C4"/>
+                </w:rPr>
+                <w:t>log4jdbc</w:t>
+              </w:r>
+            </w:hyperlink>
+          </w:p>
+          <w:p>
+            <w:pPr>
+              <w:numPr>
+                <w:ilvl w:val="0"/>
+                <w:numId w:val="8"/>
+              </w:numPr>
+              <w:spacing w:before="100" w:beforeAutospacing="1" w:after="100" w:afterAutospacing="1" w:line="240" w:lineRule="auto"/>
+              <w:rPr>
+                <w:rFonts w:ascii="Verdana" w:hAnsi="Verdana"/>
+                <w:color w:val="000000"/>
+              </w:rPr>
+            </w:pPr>
+            <w:hyperlink r:id="rId66" w:history="1">
+              <w:r>
+                <w:rPr>
+                  <w:rStyle w:val="Hyperlink"/>
+                  <w:rFonts w:ascii="Verdana" w:hAnsi="Verdana"/>
+                  <w:color w:val="4183C4"/>
+                </w:rPr>
+                <w:t>Magnolia</w:t>
+              </w:r>
+            </w:hyperlink>
+          </w:p>
+          <w:p>
+            <w:pPr>
+              <w:numPr>
+                <w:ilvl w:val="0"/>
+                <w:numId w:val="8"/>
+              </w:numPr>
+              <w:spacing w:before="100" w:beforeAutospacing="1" w:after="100" w:afterAutospacing="1" w:line="240" w:lineRule="auto"/>
+              <w:rPr>
+                <w:rFonts w:ascii="Verdana" w:hAnsi="Verdana"/>
+                <w:color w:val="000000"/>
+              </w:rPr>
+            </w:pPr>
+            <w:hyperlink r:id="rId67" w:history="1">
+              <w:r>
+                <w:rPr>
+                  <w:rStyle w:val="Hyperlink"/>
+                  <w:rFonts w:ascii="Verdana" w:hAnsi="Verdana"/>
+                  <w:color w:val="4183C4"/>
+                </w:rPr>
+                <w:t>MRCP4J</w:t>
+              </w:r>
+            </w:hyperlink>
+          </w:p>
+        </w:tc>
+        <w:tc>
+          <w:tcPr>
+            <w:tcW w:w="0" w:type="auto"/>
+            <w:hideMark/>
+          </w:tcPr>
+          <w:p>
+            <w:pPr>
+              <w:numPr>
+                <w:ilvl w:val="0"/>
+                <w:numId w:val="9"/>
+              </w:numPr>
+              <w:spacing w:before="100" w:beforeAutospacing="1" w:after="100" w:afterAutospacing="1" w:line="240" w:lineRule="auto"/>
+              <w:rPr>
+                <w:rFonts w:ascii="Verdana" w:hAnsi="Verdana"/>
+                <w:color w:val="000000"/>
+              </w:rPr>
+            </w:pPr>
+            <w:hyperlink r:id="rId68" w:history="1">
+              <w:r>
+                <w:rPr>
+                  <w:rStyle w:val="Hyperlink"/>
+                  <w:rFonts w:ascii="Verdana" w:hAnsi="Verdana"/>
+                  <w:color w:val="4183C4"/>
+                </w:rPr>
+                <w:t>Mindquarry</w:t>
+              </w:r>
+            </w:hyperlink>
+          </w:p>
+          <w:p>
+            <w:pPr>
+              <w:numPr>
+                <w:ilvl w:val="0"/>
+                <w:numId w:val="9"/>
+              </w:numPr>
+              <w:spacing w:before="100" w:beforeAutospacing="1" w:after="100" w:afterAutospacing="1" w:line="240" w:lineRule="auto"/>
+              <w:rPr>
+                <w:rFonts w:ascii="Verdana" w:hAnsi="Verdana"/>
+                <w:color w:val="000000"/>
+              </w:rPr>
+            </w:pPr>
+            <w:hyperlink r:id="rId69" w:history="1">
+              <w:r>
+                <w:rPr>
+                  <w:rStyle w:val="Hyperlink"/>
+                  <w:rFonts w:ascii="Verdana" w:hAnsi="Verdana"/>
+                  <w:color w:val="4183C4"/>
+                </w:rPr>
+                <w:t>Mugshot</w:t>
+              </w:r>
+            </w:hyperlink>
+          </w:p>
+          <w:p>
+            <w:pPr>
+              <w:numPr>
+                <w:ilvl w:val="0"/>
+                <w:numId w:val="9"/>
+              </w:numPr>
+              <w:spacing w:before="100" w:beforeAutospacing="1" w:after="100" w:afterAutospacing="1" w:line="240" w:lineRule="auto"/>
+              <w:rPr>
+                <w:rFonts w:ascii="Verdana" w:hAnsi="Verdana"/>
+                <w:color w:val="000000"/>
+              </w:rPr>
+            </w:pPr>
+            <w:hyperlink r:id="rId70" w:history="1">
+              <w:r>
+                <w:rPr>
+                  <w:rStyle w:val="Hyperlink"/>
+                  <w:rFonts w:ascii="Verdana" w:hAnsi="Verdana"/>
+                  <w:color w:val="4183C4"/>
+                </w:rPr>
+                <w:t>Mule</w:t>
+              </w:r>
+            </w:hyperlink>
+          </w:p>
+          <w:p>
+            <w:pPr>
+              <w:numPr>
+                <w:ilvl w:val="0"/>
+                <w:numId w:val="9"/>
+              </w:numPr>
+              <w:spacing w:before="100" w:beforeAutospacing="1" w:after="100" w:afterAutospacing="1" w:line="240" w:lineRule="auto"/>
+              <w:rPr>
+                <w:rFonts w:ascii="Verdana" w:hAnsi="Verdana"/>
+                <w:color w:val="000000"/>
+              </w:rPr>
+            </w:pPr>
+            <w:hyperlink r:id="rId71" w:history="1">
+              <w:r>
+                <w:rPr>
+                  <w:rStyle w:val="Hyperlink"/>
+                  <w:rFonts w:ascii="Verdana" w:hAnsi="Verdana"/>
+                  <w:color w:val="4183C4"/>
+                </w:rPr>
+                <w:t>Nexus</w:t>
+              </w:r>
+            </w:hyperlink>
+          </w:p>
+          <w:p>
+            <w:pPr>
+              <w:numPr>
+                <w:ilvl w:val="0"/>
+                <w:numId w:val="9"/>
+              </w:numPr>
+              <w:spacing w:before="100" w:beforeAutospacing="1" w:after="100" w:afterAutospacing="1" w:line="240" w:lineRule="auto"/>
+              <w:rPr>
+                <w:rFonts w:ascii="Verdana" w:hAnsi="Verdana"/>
+                <w:color w:val="000000"/>
+              </w:rPr>
+            </w:pPr>
+            <w:hyperlink r:id="rId72" w:history="1">
+              <w:r>
+                <w:rPr>
+                  <w:rStyle w:val="Hyperlink"/>
+                  <w:rFonts w:ascii="Verdana" w:hAnsi="Verdana"/>
+                  <w:color w:val="4183C4"/>
+                </w:rPr>
+                <w:t>Novocode</w:t>
+              </w:r>
+            </w:hyperlink>
+          </w:p>
+          <w:p>
+            <w:pPr>
+              <w:numPr>
+                <w:ilvl w:val="0"/>
+                <w:numId w:val="9"/>
+              </w:numPr>
+              <w:spacing w:before="100" w:beforeAutospacing="1" w:after="100" w:afterAutospacing="1" w:line="240" w:lineRule="auto"/>
+              <w:rPr>
+                <w:rFonts w:ascii="Verdana" w:hAnsi="Verdana"/>
+                <w:color w:val="000000"/>
+              </w:rPr>
+            </w:pPr>
+            <w:hyperlink r:id="rId73" w:history="1">
+              <w:r>
+                <w:rPr>
+                  <w:rStyle w:val="Hyperlink"/>
+                  <w:rFonts w:ascii="Verdana" w:hAnsi="Verdana"/>
+                  <w:color w:val="4183C4"/>
+                </w:rPr>
+                <w:t>NetCDF</w:t>
+              </w:r>
+            </w:hyperlink>
+          </w:p>
+          <w:p>
+            <w:pPr>
+              <w:numPr>
+                <w:ilvl w:val="0"/>
+                <w:numId w:val="9"/>
+              </w:numPr>
+              <w:spacing w:before="100" w:beforeAutospacing="1" w:after="100" w:afterAutospacing="1" w:line="240" w:lineRule="auto"/>
+              <w:rPr>
+                <w:rFonts w:ascii="Verdana" w:hAnsi="Verdana"/>
+                <w:color w:val="000000"/>
+              </w:rPr>
+            </w:pPr>
+            <w:hyperlink r:id="rId74" w:history="1">
+              <w:r>
+                <w:rPr>
+                  <w:rStyle w:val="Hyperlink"/>
+                  <w:rFonts w:ascii="Verdana" w:hAnsi="Verdana"/>
+                  <w:color w:val="4183C4"/>
+                </w:rPr>
+                <w:t>OpenMeetings</w:t>
+              </w:r>
+            </w:hyperlink>
+          </w:p>
+          <w:p>
+            <w:pPr>
+              <w:numPr>
+                <w:ilvl w:val="0"/>
+                <w:numId w:val="9"/>
+              </w:numPr>
+              <w:spacing w:before="100" w:beforeAutospacing="1" w:after="100" w:afterAutospacing="1" w:line="240" w:lineRule="auto"/>
+              <w:rPr>
+                <w:rFonts w:ascii="Verdana" w:hAnsi="Verdana"/>
+                <w:color w:val="000000"/>
+              </w:rPr>
+            </w:pPr>
+            <w:hyperlink r:id="rId75" w:history="1">
+              <w:r>
+                <w:rPr>
+                  <w:rStyle w:val="Hyperlink"/>
+                  <w:rFonts w:ascii="Verdana" w:hAnsi="Verdana"/>
+                  <w:color w:val="4183C4"/>
+                </w:rPr>
+                <w:t>OpenRDF</w:t>
+              </w:r>
+            </w:hyperlink>
+          </w:p>
+          <w:p>
+            <w:pPr>
+              <w:numPr>
+                <w:ilvl w:val="0"/>
+                <w:numId w:val="9"/>
+              </w:numPr>
+              <w:spacing w:before="100" w:beforeAutospacing="1" w:after="100" w:afterAutospacing="1" w:line="240" w:lineRule="auto"/>
+              <w:rPr>
+                <w:rFonts w:ascii="Verdana" w:hAnsi="Verdana"/>
+                <w:color w:val="000000"/>
+              </w:rPr>
+            </w:pPr>
+            <w:hyperlink r:id="rId76" w:history="1">
+              <w:r>
+                <w:rPr>
+                  <w:rStyle w:val="Hyperlink"/>
+                  <w:rFonts w:ascii="Verdana" w:hAnsi="Verdana"/>
+                  <w:color w:val="4183C4"/>
+                </w:rPr>
+                <w:t>Penrose</w:t>
+              </w:r>
+            </w:hyperlink>
+          </w:p>
+          <w:p>
+            <w:pPr>
+              <w:numPr>
+                <w:ilvl w:val="0"/>
+                <w:numId w:val="9"/>
+              </w:numPr>
+              <w:spacing w:before="100" w:beforeAutospacing="1" w:after="100" w:afterAutospacing="1" w:line="240" w:lineRule="auto"/>
+              <w:rPr>
+                <w:rFonts w:ascii="Verdana" w:hAnsi="Verdana"/>
+                <w:color w:val="000000"/>
+              </w:rPr>
+            </w:pPr>
+            <w:hyperlink r:id="rId77" w:history="1">
+              <w:r>
+                <w:rPr>
+                  <w:rStyle w:val="Hyperlink"/>
+                  <w:rFonts w:ascii="Verdana" w:hAnsi="Verdana"/>
+                  <w:color w:val="4183C4"/>
+                </w:rPr>
+                <w:t>PZFileReader</w:t>
+              </w:r>
+            </w:hyperlink>
+          </w:p>
+          <w:p>
+            <w:pPr>
+              <w:numPr>
+                <w:ilvl w:val="0"/>
+                <w:numId w:val="9"/>
+              </w:numPr>
+              <w:spacing w:before="100" w:beforeAutospacing="1" w:after="100" w:afterAutospacing="1" w:line="240" w:lineRule="auto"/>
+              <w:rPr>
+                <w:rFonts w:ascii="Verdana" w:hAnsi="Verdana"/>
+                <w:color w:val="000000"/>
+              </w:rPr>
+            </w:pPr>
+            <w:hyperlink r:id="rId78" w:history="1">
+              <w:r>
+                <w:rPr>
+                  <w:rStyle w:val="Hyperlink"/>
+                  <w:rFonts w:ascii="Verdana" w:hAnsi="Verdana"/>
+                  <w:color w:val="4183C4"/>
+                </w:rPr>
+                <w:t>Quartz Scheduler</w:t>
+              </w:r>
+            </w:hyperlink>
+          </w:p>
+        </w:tc>
+        <w:tc>
+          <w:tcPr>
+            <w:tcW w:w="0" w:type="auto"/>
+            <w:hideMark/>
+          </w:tcPr>
+          <w:p>
+            <w:pPr>
+              <w:numPr>
+                <w:ilvl w:val="0"/>
+                <w:numId w:val="10"/>
+              </w:numPr>
+              <w:spacing w:before="100" w:beforeAutospacing="1" w:after="100" w:afterAutospacing="1" w:line="240" w:lineRule="auto"/>
+              <w:rPr>
+                <w:rFonts w:ascii="Verdana" w:hAnsi="Verdana"/>
+                <w:color w:val="000000"/>
+              </w:rPr>
+            </w:pPr>
+            <w:hyperlink r:id="rId79" w:history="1">
+              <w:r>
+                <w:rPr>
+                  <w:rStyle w:val="Hyperlink"/>
+                  <w:rFonts w:ascii="Verdana" w:hAnsi="Verdana"/>
+                  <w:color w:val="4183C4"/>
+                </w:rPr>
+                <w:t>QuickFIX/J</w:t>
+              </w:r>
+            </w:hyperlink>
+          </w:p>
+          <w:p>
+            <w:pPr>
+              <w:numPr>
+                <w:ilvl w:val="0"/>
+                <w:numId w:val="10"/>
+              </w:numPr>
+              <w:spacing w:before="100" w:beforeAutospacing="1" w:after="100" w:afterAutospacing="1" w:line="240" w:lineRule="auto"/>
+              <w:rPr>
+                <w:rFonts w:ascii="Verdana" w:hAnsi="Verdana"/>
+                <w:color w:val="000000"/>
+              </w:rPr>
+            </w:pPr>
+            <w:hyperlink r:id="rId80" w:history="1">
+              <w:r>
+                <w:rPr>
+                  <w:rStyle w:val="Hyperlink"/>
+                  <w:rFonts w:ascii="Verdana" w:hAnsi="Verdana"/>
+                  <w:color w:val="4183C4"/>
+                </w:rPr>
+                <w:t>Sonar</w:t>
+              </w:r>
+            </w:hyperlink>
+          </w:p>
+          <w:p>
+            <w:pPr>
+              <w:numPr>
+                <w:ilvl w:val="0"/>
+                <w:numId w:val="10"/>
+              </w:numPr>
+              <w:spacing w:before="100" w:beforeAutospacing="1" w:after="100" w:afterAutospacing="1" w:line="240" w:lineRule="auto"/>
+              <w:rPr>
+                <w:rFonts w:ascii="Verdana" w:hAnsi="Verdana"/>
+                <w:color w:val="000000"/>
+              </w:rPr>
+            </w:pPr>
+            <w:hyperlink r:id="rId81" w:history="1">
+              <w:r>
+                <w:rPr>
+                  <w:rStyle w:val="Hyperlink"/>
+                  <w:rFonts w:ascii="Verdana" w:hAnsi="Verdana"/>
+                  <w:color w:val="4183C4"/>
+                </w:rPr>
+                <w:t>SMSJ</w:t>
+              </w:r>
+            </w:hyperlink>
+          </w:p>
+          <w:p>
+            <w:pPr>
+              <w:numPr>
+                <w:ilvl w:val="0"/>
+                <w:numId w:val="10"/>
+              </w:numPr>
+              <w:spacing w:before="100" w:beforeAutospacing="1" w:after="100" w:afterAutospacing="1" w:line="240" w:lineRule="auto"/>
+              <w:rPr>
+                <w:rFonts w:ascii="Verdana" w:hAnsi="Verdana"/>
+                <w:color w:val="000000"/>
+              </w:rPr>
+            </w:pPr>
+            <w:hyperlink r:id="rId82" w:history="1">
+              <w:r>
+                <w:rPr>
+                  <w:rStyle w:val="Hyperlink"/>
+                  <w:rFonts w:ascii="Verdana" w:hAnsi="Verdana"/>
+                  <w:color w:val="4183C4"/>
+                </w:rPr>
+                <w:t>Spring-OSGi</w:t>
+              </w:r>
+            </w:hyperlink>
+          </w:p>
+          <w:p>
+            <w:pPr>
+              <w:numPr>
+                <w:ilvl w:val="0"/>
+                <w:numId w:val="10"/>
+              </w:numPr>
+              <w:spacing w:before="100" w:beforeAutospacing="1" w:after="100" w:afterAutospacing="1" w:line="240" w:lineRule="auto"/>
+              <w:rPr>
+                <w:rFonts w:ascii="Verdana" w:hAnsi="Verdana"/>
+                <w:color w:val="000000"/>
+              </w:rPr>
+            </w:pPr>
+            <w:hyperlink r:id="rId83" w:history="1">
+              <w:r>
+                <w:rPr>
+                  <w:rStyle w:val="Hyperlink"/>
+                  <w:rFonts w:ascii="Verdana" w:hAnsi="Verdana"/>
+                  <w:color w:val="4183C4"/>
+                </w:rPr>
+                <w:t>SpringSource dm Server™</w:t>
+              </w:r>
+            </w:hyperlink>
+          </w:p>
+          <w:p>
+            <w:pPr>
+              <w:numPr>
+                <w:ilvl w:val="0"/>
+                <w:numId w:val="10"/>
+              </w:numPr>
+              <w:spacing w:before="100" w:beforeAutospacing="1" w:after="100" w:afterAutospacing="1" w:line="240" w:lineRule="auto"/>
+              <w:rPr>
+                <w:rFonts w:ascii="Verdana" w:hAnsi="Verdana"/>
+                <w:color w:val="000000"/>
+              </w:rPr>
+            </w:pPr>
+            <w:hyperlink r:id="rId84" w:history="1">
+              <w:r>
+                <w:rPr>
+                  <w:rStyle w:val="Hyperlink"/>
+                  <w:rFonts w:ascii="Verdana" w:hAnsi="Verdana"/>
+                  <w:color w:val="4183C4"/>
+                </w:rPr>
+                <w:t>StreamBase</w:t>
+              </w:r>
+            </w:hyperlink>
+          </w:p>
+          <w:p>
+            <w:pPr>
+              <w:numPr>
+                <w:ilvl w:val="0"/>
+                <w:numId w:val="10"/>
+              </w:numPr>
+              <w:spacing w:before="100" w:beforeAutospacing="1" w:after="100" w:afterAutospacing="1" w:line="240" w:lineRule="auto"/>
+              <w:rPr>
+                <w:rFonts w:ascii="Verdana" w:hAnsi="Verdana"/>
+                <w:color w:val="000000"/>
+              </w:rPr>
+            </w:pPr>
+            <w:hyperlink r:id="rId85" w:history="1">
+              <w:r>
+                <w:rPr>
+                  <w:rStyle w:val="Hyperlink"/>
+                  <w:rFonts w:ascii="Verdana" w:hAnsi="Verdana"/>
+                  <w:color w:val="4183C4"/>
+                </w:rPr>
+                <w:t>TimeFinder</w:t>
+              </w:r>
+            </w:hyperlink>
+          </w:p>
+          <w:p>
+            <w:pPr>
+              <w:numPr>
+                <w:ilvl w:val="0"/>
+                <w:numId w:val="10"/>
+              </w:numPr>
+              <w:spacing w:before="100" w:beforeAutospacing="1" w:after="100" w:afterAutospacing="1" w:line="240" w:lineRule="auto"/>
+              <w:rPr>
+                <w:rFonts w:ascii="Verdana" w:hAnsi="Verdana"/>
+                <w:color w:val="000000"/>
+              </w:rPr>
+            </w:pPr>
+            <w:hyperlink r:id="rId86" w:history="1">
+              <w:r>
+                <w:rPr>
+                  <w:rStyle w:val="Hyperlink"/>
+                  <w:rFonts w:ascii="Verdana" w:hAnsi="Verdana"/>
+                  <w:color w:val="4183C4"/>
+                </w:rPr>
+                <w:t>WTFIGO</w:t>
+              </w:r>
+            </w:hyperlink>
+          </w:p>
+          <w:p>
+            <w:pPr>
+              <w:numPr>
+                <w:ilvl w:val="0"/>
+                <w:numId w:val="10"/>
+              </w:numPr>
+              <w:spacing w:before="100" w:beforeAutospacing="1" w:after="100" w:afterAutospacing="1" w:line="240" w:lineRule="auto"/>
+              <w:rPr>
+                <w:rFonts w:ascii="Verdana" w:hAnsi="Verdana"/>
+                <w:color w:val="000000"/>
+              </w:rPr>
+            </w:pPr>
+            <w:hyperlink r:id="rId87" w:history="1">
+              <w:r>
+                <w:rPr>
+                  <w:rStyle w:val="Hyperlink"/>
+                  <w:rFonts w:ascii="Verdana" w:hAnsi="Verdana"/>
+                  <w:color w:val="4183C4"/>
+                </w:rPr>
+                <w:t>YASL</w:t>
+              </w:r>
+            </w:hyperlink>
+          </w:p>
+          <w:p>
+            <w:pPr>
+              <w:numPr>
+                <w:ilvl w:val="0"/>
+                <w:numId w:val="10"/>
+              </w:numPr>
+              <w:spacing w:before="100" w:beforeAutospacing="1" w:after="100" w:afterAutospacing="1" w:line="240" w:lineRule="auto"/>
+              <w:rPr>
+                <w:rFonts w:ascii="Verdana" w:hAnsi="Verdana"/>
+                <w:color w:val="000000"/>
+              </w:rPr>
+            </w:pPr>
+            <w:hyperlink r:id="rId88" w:history="1">
+              <w:r>
+                <w:rPr>
+                  <w:rStyle w:val="Hyperlink"/>
+                  <w:rFonts w:ascii="Verdana" w:hAnsi="Verdana"/>
+                  <w:color w:val="4183C4"/>
+                </w:rPr>
+                <w:t>Xooctory</w:t>
+              </w:r>
+            </w:hyperlink>
+          </w:p>
+          <w:p>
+            <w:pPr>
+              <w:numPr>
+                <w:ilvl w:val="0"/>
+                <w:numId w:val="10"/>
+              </w:numPr>
+              <w:spacing w:before="100" w:beforeAutospacing="1" w:after="100" w:afterAutospacing="1" w:line="240" w:lineRule="auto"/>
+              <w:rPr>
+                <w:rFonts w:ascii="Verdana" w:hAnsi="Verdana"/>
+                <w:color w:val="000000"/>
+              </w:rPr>
+            </w:pPr>
+            <w:hyperlink r:id="rId89" w:history="1">
+              <w:r>
+                <w:rPr>
+                  <w:rStyle w:val="Hyperlink"/>
+                  <w:rFonts w:ascii="Verdana" w:hAnsi="Verdana"/>
+                  <w:color w:val="4183C4"/>
+                </w:rPr>
+                <w:t>XWiki</w:t>
+              </w:r>
+            </w:hyperlink>
+          </w:p>
+        </w:tc>
+      </w:tr>
+    </w:tbl>
     <w:p>
       <w:pPr>
         <w:rPr>
@@ -137,7 +3522,7 @@
           <w:lang w:eastAsia="vi-VN"/>
         </w:rPr>
       </w:pPr>
-      <w:hyperlink r:id="rId5" w:anchor="v(java.lang.String, java.lang.String)" w:history="1">
+      <w:hyperlink r:id="rId90" w:anchor="v(java.lang.String, java.lang.String)" w:history="1">
         <w:r>
           <w:rPr>
             <w:rFonts w:ascii="Courier New" w:eastAsia="Times New Roman" w:hAnsi="Courier New" w:cs="Courier New"/>
@@ -173,7 +3558,7 @@
           <w:lang w:eastAsia="vi-VN"/>
         </w:rPr>
       </w:pPr>
-      <w:hyperlink r:id="rId6" w:anchor="d(java.lang.String, java.lang.String)" w:history="1">
+      <w:hyperlink r:id="rId91" w:anchor="d(java.lang.String, java.lang.String)" w:history="1">
         <w:r>
           <w:rPr>
             <w:rFonts w:ascii="Courier New" w:eastAsia="Times New Roman" w:hAnsi="Courier New" w:cs="Courier New"/>
@@ -209,7 +3594,7 @@
           <w:lang w:eastAsia="vi-VN"/>
         </w:rPr>
       </w:pPr>
-      <w:hyperlink r:id="rId7" w:anchor="i(java.lang.String, java.lang.String)" w:history="1">
+      <w:hyperlink r:id="rId92" w:anchor="i(java.lang.String, java.lang.String)" w:history="1">
         <w:r>
           <w:rPr>
             <w:rFonts w:ascii="Courier New" w:eastAsia="Times New Roman" w:hAnsi="Courier New" w:cs="Courier New"/>
@@ -245,7 +3630,7 @@
           <w:lang w:eastAsia="vi-VN"/>
         </w:rPr>
       </w:pPr>
-      <w:hyperlink r:id="rId8" w:anchor="w(java.lang.String, java.lang.String)" w:history="1">
+      <w:hyperlink r:id="rId93" w:anchor="w(java.lang.String, java.lang.String)" w:history="1">
         <w:r>
           <w:rPr>
             <w:rFonts w:ascii="Courier New" w:eastAsia="Times New Roman" w:hAnsi="Courier New" w:cs="Courier New"/>
@@ -281,7 +3666,7 @@
           <w:lang w:eastAsia="vi-VN"/>
         </w:rPr>
       </w:pPr>
-      <w:hyperlink r:id="rId9" w:anchor="e(java.lang.String, java.lang.String)" w:history="1">
+      <w:hyperlink r:id="rId94" w:anchor="e(java.lang.String, java.lang.String)" w:history="1">
         <w:r>
           <w:rPr>
             <w:rFonts w:ascii="Courier New" w:eastAsia="Times New Roman" w:hAnsi="Courier New" w:cs="Courier New"/>
@@ -468,6 +3853,7 @@
           <w:szCs w:val="20"/>
           <w:lang w:eastAsia="vi-VN"/>
         </w:rPr>
+        <w:lastRenderedPageBreak/>
         <w:t>[</w:t>
       </w:r>
       <w:r>
@@ -654,7 +4040,6 @@
         <w:rPr>
           <w:lang w:val="en-US"/>
         </w:rPr>
-        <w:lastRenderedPageBreak/>
         <w:t>$ adb logcat</w:t>
       </w:r>
     </w:p>
@@ -1548,6 +4933,7 @@
         <w:rPr>
           <w:lang w:val="en-US"/>
         </w:rPr>
+        <w:lastRenderedPageBreak/>
         <w:t>Để giảm log ghi ra đến một mức quản lý được, bạn có thể dùng filter expression. Filter expression cho phép bạn chỉ ra cho hệ thống biết cặp tag và priority bạn quan tâm.</w:t>
       </w:r>
     </w:p>
@@ -1581,14 +4967,7 @@
         <w:rPr>
           <w:lang w:val="en-US"/>
         </w:rPr>
-        <w:t xml:space="preserve">của tag đó. Những message nào thuộc tag đó mà có mức priority bằng </w:t>
-      </w:r>
-      <w:r>
-        <w:rPr>
-          <w:lang w:val="en-US"/>
-        </w:rPr>
-        <w:lastRenderedPageBreak/>
-        <w:t xml:space="preserve">hoặc cao hơn mức bạn đã định sẽ được ghi ra. Bạn có thể </w:t>
+        <w:t xml:space="preserve">của tag đó. Những message nào thuộc tag đó mà có mức priority bằng hoặc cao hơn mức bạn đã định sẽ được ghi ra. Bạn có thể </w:t>
       </w:r>
       <w:r>
         <w:rPr>
@@ -2221,6 +5600,7 @@
         <w:rPr>
           <w:lang w:val="en-US"/>
         </w:rPr>
+        <w:lastRenderedPageBreak/>
         <w:t>Xem stdout và stderr</w:t>
       </w:r>
     </w:p>
@@ -2234,14 +5614,7 @@
         <w:rPr>
           <w:lang w:val="en-US"/>
         </w:rPr>
-        <w:t xml:space="preserve">Mặc định, hệ thống Android gửi đầu ra stdout và stderr (System.out và System.err) ra /dev/null. Trong các tiến trình chạy máy ảo Dalvik, bạn có thể nhờ hệ thống viết ra một bản copy của đầu </w:t>
-      </w:r>
-      <w:r>
-        <w:rPr>
-          <w:lang w:val="en-US"/>
-        </w:rPr>
-        <w:lastRenderedPageBreak/>
-        <w:t>ra xuống log file. Trong trường hợp này, hệ thố</w:t>
+        <w:t>Mặc định, hệ thống Android gửi đầu ra stdout và stderr (System.out và System.err) ra /dev/null. Trong các tiến trình chạy máy ảo Dalvik, bạn có thể nhờ hệ thống viết ra một bản copy của đầu ra xuống log file. Trong trường hợp này, hệ thố</w:t>
       </w:r>
       <w:r>
         <w:rPr>
@@ -2394,8 +5767,6 @@
         </w:rPr>
         <w:t>Hệ thống sẽ lưu cái cài đặt này cho đến khi bạn tắt máy ảo hoặc thiết bị. Để dùng cài đặt này làm mặc định trên máy ảo hoặc thiết bị, bạn có thể thêm một entry vào /data/local.prop trên thiết bị.</w:t>
       </w:r>
-      <w:bookmarkStart w:id="0" w:name="_GoBack"/>
-      <w:bookmarkEnd w:id="0"/>
     </w:p>
     <w:sectPr>
       <w:pgSz w:w="11906" w:h="16838"/>
@@ -2410,6 +5781,155 @@
 <file path=word/numbering.xml><?xml version="1.0" encoding="utf-8"?>
 <w:numbering xmlns:wpc="http://schemas.microsoft.com/office/word/2010/wordprocessingCanvas" xmlns:mc="http://schemas.openxmlformats.org/markup-compatibility/2006" xmlns:o="urn:schemas-microsoft-com:office:office" xmlns:r="http://schemas.openxmlformats.org/officeDocument/2006/relationships" xmlns:m="http://schemas.openxmlformats.org/officeDocument/2006/math" xmlns:v="urn:schemas-microsoft-com:vml" xmlns:wp14="http://schemas.microsoft.com/office/word/2010/wordprocessingDrawing" xmlns:wp="http://schemas.openxmlformats.org/drawingml/2006/wordprocessingDrawing" xmlns:w10="urn:schemas-microsoft-com:office:word" xmlns:w="http://schemas.openxmlformats.org/wordprocessingml/2006/main" xmlns:w14="http://schemas.microsoft.com/office/word/2010/wordml" xmlns:w15="http://schemas.microsoft.com/office/word/2012/wordml" xmlns:wpg="http://schemas.microsoft.com/office/word/2010/wordprocessingGroup" xmlns:wpi="http://schemas.microsoft.com/office/word/2010/wordprocessingInk" xmlns:wne="http://schemas.microsoft.com/office/word/2006/wordml" xmlns:wps="http://schemas.microsoft.com/office/word/2010/wordprocessingShape" mc:Ignorable="w14 w15 wp14">
   <w:abstractNum w:abstractNumId="0">
+    <w:nsid w:val="00724352"/>
+    <w:multiLevelType w:val="multilevel"/>
+    <w:tmpl w:val="A92EFC14"/>
+    <w:lvl w:ilvl="0">
+      <w:start w:val="1"/>
+      <w:numFmt w:val="bullet"/>
+      <w:lvlText w:val=""/>
+      <w:lvlJc w:val="left"/>
+      <w:pPr>
+        <w:tabs>
+          <w:tab w:val="num" w:pos="720"/>
+        </w:tabs>
+        <w:ind w:left="720" w:hanging="360"/>
+      </w:pPr>
+      <w:rPr>
+        <w:rFonts w:ascii="Symbol" w:hAnsi="Symbol" w:hint="default"/>
+        <w:sz w:val="20"/>
+      </w:rPr>
+    </w:lvl>
+    <w:lvl w:ilvl="1" w:tentative="1">
+      <w:start w:val="1"/>
+      <w:numFmt w:val="bullet"/>
+      <w:lvlText w:val="o"/>
+      <w:lvlJc w:val="left"/>
+      <w:pPr>
+        <w:tabs>
+          <w:tab w:val="num" w:pos="1440"/>
+        </w:tabs>
+        <w:ind w:left="1440" w:hanging="360"/>
+      </w:pPr>
+      <w:rPr>
+        <w:rFonts w:ascii="Courier New" w:hAnsi="Courier New" w:hint="default"/>
+        <w:sz w:val="20"/>
+      </w:rPr>
+    </w:lvl>
+    <w:lvl w:ilvl="2" w:tentative="1">
+      <w:start w:val="1"/>
+      <w:numFmt w:val="bullet"/>
+      <w:lvlText w:val=""/>
+      <w:lvlJc w:val="left"/>
+      <w:pPr>
+        <w:tabs>
+          <w:tab w:val="num" w:pos="2160"/>
+        </w:tabs>
+        <w:ind w:left="2160" w:hanging="360"/>
+      </w:pPr>
+      <w:rPr>
+        <w:rFonts w:ascii="Wingdings" w:hAnsi="Wingdings" w:hint="default"/>
+        <w:sz w:val="20"/>
+      </w:rPr>
+    </w:lvl>
+    <w:lvl w:ilvl="3" w:tentative="1">
+      <w:start w:val="1"/>
+      <w:numFmt w:val="bullet"/>
+      <w:lvlText w:val=""/>
+      <w:lvlJc w:val="left"/>
+      <w:pPr>
+        <w:tabs>
+          <w:tab w:val="num" w:pos="2880"/>
+        </w:tabs>
+        <w:ind w:left="2880" w:hanging="360"/>
+      </w:pPr>
+      <w:rPr>
+        <w:rFonts w:ascii="Wingdings" w:hAnsi="Wingdings" w:hint="default"/>
+        <w:sz w:val="20"/>
+      </w:rPr>
+    </w:lvl>
+    <w:lvl w:ilvl="4" w:tentative="1">
+      <w:start w:val="1"/>
+      <w:numFmt w:val="bullet"/>
+      <w:lvlText w:val=""/>
+      <w:lvlJc w:val="left"/>
+      <w:pPr>
+        <w:tabs>
+          <w:tab w:val="num" w:pos="3600"/>
+        </w:tabs>
+        <w:ind w:left="3600" w:hanging="360"/>
+      </w:pPr>
+      <w:rPr>
+        <w:rFonts w:ascii="Wingdings" w:hAnsi="Wingdings" w:hint="default"/>
+        <w:sz w:val="20"/>
+      </w:rPr>
+    </w:lvl>
+    <w:lvl w:ilvl="5" w:tentative="1">
+      <w:start w:val="1"/>
+      <w:numFmt w:val="bullet"/>
+      <w:lvlText w:val=""/>
+      <w:lvlJc w:val="left"/>
+      <w:pPr>
+        <w:tabs>
+          <w:tab w:val="num" w:pos="4320"/>
+        </w:tabs>
+        <w:ind w:left="4320" w:hanging="360"/>
+      </w:pPr>
+      <w:rPr>
+        <w:rFonts w:ascii="Wingdings" w:hAnsi="Wingdings" w:hint="default"/>
+        <w:sz w:val="20"/>
+      </w:rPr>
+    </w:lvl>
+    <w:lvl w:ilvl="6" w:tentative="1">
+      <w:start w:val="1"/>
+      <w:numFmt w:val="bullet"/>
+      <w:lvlText w:val=""/>
+      <w:lvlJc w:val="left"/>
+      <w:pPr>
+        <w:tabs>
+          <w:tab w:val="num" w:pos="5040"/>
+        </w:tabs>
+        <w:ind w:left="5040" w:hanging="360"/>
+      </w:pPr>
+      <w:rPr>
+        <w:rFonts w:ascii="Wingdings" w:hAnsi="Wingdings" w:hint="default"/>
+        <w:sz w:val="20"/>
+      </w:rPr>
+    </w:lvl>
+    <w:lvl w:ilvl="7" w:tentative="1">
+      <w:start w:val="1"/>
+      <w:numFmt w:val="bullet"/>
+      <w:lvlText w:val=""/>
+      <w:lvlJc w:val="left"/>
+      <w:pPr>
+        <w:tabs>
+          <w:tab w:val="num" w:pos="5760"/>
+        </w:tabs>
+        <w:ind w:left="5760" w:hanging="360"/>
+      </w:pPr>
+      <w:rPr>
+        <w:rFonts w:ascii="Wingdings" w:hAnsi="Wingdings" w:hint="default"/>
+        <w:sz w:val="20"/>
+      </w:rPr>
+    </w:lvl>
+    <w:lvl w:ilvl="8" w:tentative="1">
+      <w:start w:val="1"/>
+      <w:numFmt w:val="bullet"/>
+      <w:lvlText w:val=""/>
+      <w:lvlJc w:val="left"/>
+      <w:pPr>
+        <w:tabs>
+          <w:tab w:val="num" w:pos="6480"/>
+        </w:tabs>
+        <w:ind w:left="6480" w:hanging="360"/>
+      </w:pPr>
+      <w:rPr>
+        <w:rFonts w:ascii="Wingdings" w:hAnsi="Wingdings" w:hint="default"/>
+        <w:sz w:val="20"/>
+      </w:rPr>
+    </w:lvl>
+  </w:abstractNum>
+  <w:abstractNum w:abstractNumId="1">
     <w:nsid w:val="02D005E4"/>
     <w:multiLevelType w:val="hybridMultilevel"/>
     <w:tmpl w:val="6F2206E8"/>
@@ -2522,7 +6042,7 @@
       </w:rPr>
     </w:lvl>
   </w:abstractNum>
-  <w:abstractNum w:abstractNumId="1">
+  <w:abstractNum w:abstractNumId="2">
     <w:nsid w:val="09FA7A13"/>
     <w:multiLevelType w:val="hybridMultilevel"/>
     <w:tmpl w:val="0F2C5D18"/>
@@ -2635,7 +6155,156 @@
       </w:rPr>
     </w:lvl>
   </w:abstractNum>
-  <w:abstractNum w:abstractNumId="2">
+  <w:abstractNum w:abstractNumId="3">
+    <w:nsid w:val="0A254FD1"/>
+    <w:multiLevelType w:val="multilevel"/>
+    <w:tmpl w:val="7ECE113C"/>
+    <w:lvl w:ilvl="0">
+      <w:start w:val="1"/>
+      <w:numFmt w:val="bullet"/>
+      <w:lvlText w:val=""/>
+      <w:lvlJc w:val="left"/>
+      <w:pPr>
+        <w:tabs>
+          <w:tab w:val="num" w:pos="720"/>
+        </w:tabs>
+        <w:ind w:left="720" w:hanging="360"/>
+      </w:pPr>
+      <w:rPr>
+        <w:rFonts w:ascii="Symbol" w:hAnsi="Symbol" w:hint="default"/>
+        <w:sz w:val="20"/>
+      </w:rPr>
+    </w:lvl>
+    <w:lvl w:ilvl="1" w:tentative="1">
+      <w:start w:val="1"/>
+      <w:numFmt w:val="bullet"/>
+      <w:lvlText w:val="o"/>
+      <w:lvlJc w:val="left"/>
+      <w:pPr>
+        <w:tabs>
+          <w:tab w:val="num" w:pos="1440"/>
+        </w:tabs>
+        <w:ind w:left="1440" w:hanging="360"/>
+      </w:pPr>
+      <w:rPr>
+        <w:rFonts w:ascii="Courier New" w:hAnsi="Courier New" w:hint="default"/>
+        <w:sz w:val="20"/>
+      </w:rPr>
+    </w:lvl>
+    <w:lvl w:ilvl="2" w:tentative="1">
+      <w:start w:val="1"/>
+      <w:numFmt w:val="bullet"/>
+      <w:lvlText w:val=""/>
+      <w:lvlJc w:val="left"/>
+      <w:pPr>
+        <w:tabs>
+          <w:tab w:val="num" w:pos="2160"/>
+        </w:tabs>
+        <w:ind w:left="2160" w:hanging="360"/>
+      </w:pPr>
+      <w:rPr>
+        <w:rFonts w:ascii="Wingdings" w:hAnsi="Wingdings" w:hint="default"/>
+        <w:sz w:val="20"/>
+      </w:rPr>
+    </w:lvl>
+    <w:lvl w:ilvl="3" w:tentative="1">
+      <w:start w:val="1"/>
+      <w:numFmt w:val="bullet"/>
+      <w:lvlText w:val=""/>
+      <w:lvlJc w:val="left"/>
+      <w:pPr>
+        <w:tabs>
+          <w:tab w:val="num" w:pos="2880"/>
+        </w:tabs>
+        <w:ind w:left="2880" w:hanging="360"/>
+      </w:pPr>
+      <w:rPr>
+        <w:rFonts w:ascii="Wingdings" w:hAnsi="Wingdings" w:hint="default"/>
+        <w:sz w:val="20"/>
+      </w:rPr>
+    </w:lvl>
+    <w:lvl w:ilvl="4" w:tentative="1">
+      <w:start w:val="1"/>
+      <w:numFmt w:val="bullet"/>
+      <w:lvlText w:val=""/>
+      <w:lvlJc w:val="left"/>
+      <w:pPr>
+        <w:tabs>
+          <w:tab w:val="num" w:pos="3600"/>
+        </w:tabs>
+        <w:ind w:left="3600" w:hanging="360"/>
+      </w:pPr>
+      <w:rPr>
+        <w:rFonts w:ascii="Wingdings" w:hAnsi="Wingdings" w:hint="default"/>
+        <w:sz w:val="20"/>
+      </w:rPr>
+    </w:lvl>
+    <w:lvl w:ilvl="5" w:tentative="1">
+      <w:start w:val="1"/>
+      <w:numFmt w:val="bullet"/>
+      <w:lvlText w:val=""/>
+      <w:lvlJc w:val="left"/>
+      <w:pPr>
+        <w:tabs>
+          <w:tab w:val="num" w:pos="4320"/>
+        </w:tabs>
+        <w:ind w:left="4320" w:hanging="360"/>
+      </w:pPr>
+      <w:rPr>
+        <w:rFonts w:ascii="Wingdings" w:hAnsi="Wingdings" w:hint="default"/>
+        <w:sz w:val="20"/>
+      </w:rPr>
+    </w:lvl>
+    <w:lvl w:ilvl="6" w:tentative="1">
+      <w:start w:val="1"/>
+      <w:numFmt w:val="bullet"/>
+      <w:lvlText w:val=""/>
+      <w:lvlJc w:val="left"/>
+      <w:pPr>
+        <w:tabs>
+          <w:tab w:val="num" w:pos="5040"/>
+        </w:tabs>
+        <w:ind w:left="5040" w:hanging="360"/>
+      </w:pPr>
+      <w:rPr>
+        <w:rFonts w:ascii="Wingdings" w:hAnsi="Wingdings" w:hint="default"/>
+        <w:sz w:val="20"/>
+      </w:rPr>
+    </w:lvl>
+    <w:lvl w:ilvl="7" w:tentative="1">
+      <w:start w:val="1"/>
+      <w:numFmt w:val="bullet"/>
+      <w:lvlText w:val=""/>
+      <w:lvlJc w:val="left"/>
+      <w:pPr>
+        <w:tabs>
+          <w:tab w:val="num" w:pos="5760"/>
+        </w:tabs>
+        <w:ind w:left="5760" w:hanging="360"/>
+      </w:pPr>
+      <w:rPr>
+        <w:rFonts w:ascii="Wingdings" w:hAnsi="Wingdings" w:hint="default"/>
+        <w:sz w:val="20"/>
+      </w:rPr>
+    </w:lvl>
+    <w:lvl w:ilvl="8" w:tentative="1">
+      <w:start w:val="1"/>
+      <w:numFmt w:val="bullet"/>
+      <w:lvlText w:val=""/>
+      <w:lvlJc w:val="left"/>
+      <w:pPr>
+        <w:tabs>
+          <w:tab w:val="num" w:pos="6480"/>
+        </w:tabs>
+        <w:ind w:left="6480" w:hanging="360"/>
+      </w:pPr>
+      <w:rPr>
+        <w:rFonts w:ascii="Wingdings" w:hAnsi="Wingdings" w:hint="default"/>
+        <w:sz w:val="20"/>
+      </w:rPr>
+    </w:lvl>
+  </w:abstractNum>
+  <w:abstractNum w:abstractNumId="4">
     <w:nsid w:val="1395013A"/>
     <w:multiLevelType w:val="multilevel"/>
     <w:tmpl w:val="6E4830D8"/>
@@ -2784,7 +6453,156 @@
       </w:rPr>
     </w:lvl>
   </w:abstractNum>
-  <w:abstractNum w:abstractNumId="3">
+  <w:abstractNum w:abstractNumId="5">
+    <w:nsid w:val="1818092A"/>
+    <w:multiLevelType w:val="multilevel"/>
+    <w:tmpl w:val="70F4BC36"/>
+    <w:lvl w:ilvl="0">
+      <w:start w:val="1"/>
+      <w:numFmt w:val="bullet"/>
+      <w:lvlText w:val=""/>
+      <w:lvlJc w:val="left"/>
+      <w:pPr>
+        <w:tabs>
+          <w:tab w:val="num" w:pos="720"/>
+        </w:tabs>
+        <w:ind w:left="720" w:hanging="360"/>
+      </w:pPr>
+      <w:rPr>
+        <w:rFonts w:ascii="Symbol" w:hAnsi="Symbol" w:hint="default"/>
+        <w:sz w:val="20"/>
+      </w:rPr>
+    </w:lvl>
+    <w:lvl w:ilvl="1" w:tentative="1">
+      <w:start w:val="1"/>
+      <w:numFmt w:val="bullet"/>
+      <w:lvlText w:val="o"/>
+      <w:lvlJc w:val="left"/>
+      <w:pPr>
+        <w:tabs>
+          <w:tab w:val="num" w:pos="1440"/>
+        </w:tabs>
+        <w:ind w:left="1440" w:hanging="360"/>
+      </w:pPr>
+      <w:rPr>
+        <w:rFonts w:ascii="Courier New" w:hAnsi="Courier New" w:hint="default"/>
+        <w:sz w:val="20"/>
+      </w:rPr>
+    </w:lvl>
+    <w:lvl w:ilvl="2" w:tentative="1">
+      <w:start w:val="1"/>
+      <w:numFmt w:val="bullet"/>
+      <w:lvlText w:val=""/>
+      <w:lvlJc w:val="left"/>
+      <w:pPr>
+        <w:tabs>
+          <w:tab w:val="num" w:pos="2160"/>
+        </w:tabs>
+        <w:ind w:left="2160" w:hanging="360"/>
+      </w:pPr>
+      <w:rPr>
+        <w:rFonts w:ascii="Wingdings" w:hAnsi="Wingdings" w:hint="default"/>
+        <w:sz w:val="20"/>
+      </w:rPr>
+    </w:lvl>
+    <w:lvl w:ilvl="3" w:tentative="1">
+      <w:start w:val="1"/>
+      <w:numFmt w:val="bullet"/>
+      <w:lvlText w:val=""/>
+      <w:lvlJc w:val="left"/>
+      <w:pPr>
+        <w:tabs>
+          <w:tab w:val="num" w:pos="2880"/>
+        </w:tabs>
+        <w:ind w:left="2880" w:hanging="360"/>
+      </w:pPr>
+      <w:rPr>
+        <w:rFonts w:ascii="Wingdings" w:hAnsi="Wingdings" w:hint="default"/>
+        <w:sz w:val="20"/>
+      </w:rPr>
+    </w:lvl>
+    <w:lvl w:ilvl="4" w:tentative="1">
+      <w:start w:val="1"/>
+      <w:numFmt w:val="bullet"/>
+      <w:lvlText w:val=""/>
+      <w:lvlJc w:val="left"/>
+      <w:pPr>
+        <w:tabs>
+          <w:tab w:val="num" w:pos="3600"/>
+        </w:tabs>
+        <w:ind w:left="3600" w:hanging="360"/>
+      </w:pPr>
+      <w:rPr>
+        <w:rFonts w:ascii="Wingdings" w:hAnsi="Wingdings" w:hint="default"/>
+        <w:sz w:val="20"/>
+      </w:rPr>
+    </w:lvl>
+    <w:lvl w:ilvl="5" w:tentative="1">
+      <w:start w:val="1"/>
+      <w:numFmt w:val="bullet"/>
+      <w:lvlText w:val=""/>
+      <w:lvlJc w:val="left"/>
+      <w:pPr>
+        <w:tabs>
+          <w:tab w:val="num" w:pos="4320"/>
+        </w:tabs>
+        <w:ind w:left="4320" w:hanging="360"/>
+      </w:pPr>
+      <w:rPr>
+        <w:rFonts w:ascii="Wingdings" w:hAnsi="Wingdings" w:hint="default"/>
+        <w:sz w:val="20"/>
+      </w:rPr>
+    </w:lvl>
+    <w:lvl w:ilvl="6" w:tentative="1">
+      <w:start w:val="1"/>
+      <w:numFmt w:val="bullet"/>
+      <w:lvlText w:val=""/>
+      <w:lvlJc w:val="left"/>
+      <w:pPr>
+        <w:tabs>
+          <w:tab w:val="num" w:pos="5040"/>
+        </w:tabs>
+        <w:ind w:left="5040" w:hanging="360"/>
+      </w:pPr>
+      <w:rPr>
+        <w:rFonts w:ascii="Wingdings" w:hAnsi="Wingdings" w:hint="default"/>
+        <w:sz w:val="20"/>
+      </w:rPr>
+    </w:lvl>
+    <w:lvl w:ilvl="7" w:tentative="1">
+      <w:start w:val="1"/>
+      <w:numFmt w:val="bullet"/>
+      <w:lvlText w:val=""/>
+      <w:lvlJc w:val="left"/>
+      <w:pPr>
+        <w:tabs>
+          <w:tab w:val="num" w:pos="5760"/>
+        </w:tabs>
+        <w:ind w:left="5760" w:hanging="360"/>
+      </w:pPr>
+      <w:rPr>
+        <w:rFonts w:ascii="Wingdings" w:hAnsi="Wingdings" w:hint="default"/>
+        <w:sz w:val="20"/>
+      </w:rPr>
+    </w:lvl>
+    <w:lvl w:ilvl="8" w:tentative="1">
+      <w:start w:val="1"/>
+      <w:numFmt w:val="bullet"/>
+      <w:lvlText w:val=""/>
+      <w:lvlJc w:val="left"/>
+      <w:pPr>
+        <w:tabs>
+          <w:tab w:val="num" w:pos="6480"/>
+        </w:tabs>
+        <w:ind w:left="6480" w:hanging="360"/>
+      </w:pPr>
+      <w:rPr>
+        <w:rFonts w:ascii="Wingdings" w:hAnsi="Wingdings" w:hint="default"/>
+        <w:sz w:val="20"/>
+      </w:rPr>
+    </w:lvl>
+  </w:abstractNum>
+  <w:abstractNum w:abstractNumId="6">
     <w:nsid w:val="28C420A9"/>
     <w:multiLevelType w:val="multilevel"/>
     <w:tmpl w:val="432A104E"/>
@@ -2933,17 +6751,482 @@
       </w:rPr>
     </w:lvl>
   </w:abstractNum>
+  <w:abstractNum w:abstractNumId="7">
+    <w:nsid w:val="35972B79"/>
+    <w:multiLevelType w:val="multilevel"/>
+    <w:tmpl w:val="169A532A"/>
+    <w:lvl w:ilvl="0">
+      <w:start w:val="1"/>
+      <w:numFmt w:val="bullet"/>
+      <w:lvlText w:val=""/>
+      <w:lvlJc w:val="left"/>
+      <w:pPr>
+        <w:tabs>
+          <w:tab w:val="num" w:pos="720"/>
+        </w:tabs>
+        <w:ind w:left="720" w:hanging="360"/>
+      </w:pPr>
+      <w:rPr>
+        <w:rFonts w:ascii="Symbol" w:hAnsi="Symbol" w:hint="default"/>
+        <w:sz w:val="20"/>
+      </w:rPr>
+    </w:lvl>
+    <w:lvl w:ilvl="1" w:tentative="1">
+      <w:start w:val="1"/>
+      <w:numFmt w:val="bullet"/>
+      <w:lvlText w:val="o"/>
+      <w:lvlJc w:val="left"/>
+      <w:pPr>
+        <w:tabs>
+          <w:tab w:val="num" w:pos="1440"/>
+        </w:tabs>
+        <w:ind w:left="1440" w:hanging="360"/>
+      </w:pPr>
+      <w:rPr>
+        <w:rFonts w:ascii="Courier New" w:hAnsi="Courier New" w:hint="default"/>
+        <w:sz w:val="20"/>
+      </w:rPr>
+    </w:lvl>
+    <w:lvl w:ilvl="2" w:tentative="1">
+      <w:start w:val="1"/>
+      <w:numFmt w:val="bullet"/>
+      <w:lvlText w:val=""/>
+      <w:lvlJc w:val="left"/>
+      <w:pPr>
+        <w:tabs>
+          <w:tab w:val="num" w:pos="2160"/>
+        </w:tabs>
+        <w:ind w:left="2160" w:hanging="360"/>
+      </w:pPr>
+      <w:rPr>
+        <w:rFonts w:ascii="Wingdings" w:hAnsi="Wingdings" w:hint="default"/>
+        <w:sz w:val="20"/>
+      </w:rPr>
+    </w:lvl>
+    <w:lvl w:ilvl="3" w:tentative="1">
+      <w:start w:val="1"/>
+      <w:numFmt w:val="bullet"/>
+      <w:lvlText w:val=""/>
+      <w:lvlJc w:val="left"/>
+      <w:pPr>
+        <w:tabs>
+          <w:tab w:val="num" w:pos="2880"/>
+        </w:tabs>
+        <w:ind w:left="2880" w:hanging="360"/>
+      </w:pPr>
+      <w:rPr>
+        <w:rFonts w:ascii="Wingdings" w:hAnsi="Wingdings" w:hint="default"/>
+        <w:sz w:val="20"/>
+      </w:rPr>
+    </w:lvl>
+    <w:lvl w:ilvl="4" w:tentative="1">
+      <w:start w:val="1"/>
+      <w:numFmt w:val="bullet"/>
+      <w:lvlText w:val=""/>
+      <w:lvlJc w:val="left"/>
+      <w:pPr>
+        <w:tabs>
+          <w:tab w:val="num" w:pos="3600"/>
+        </w:tabs>
+        <w:ind w:left="3600" w:hanging="360"/>
+      </w:pPr>
+      <w:rPr>
+        <w:rFonts w:ascii="Wingdings" w:hAnsi="Wingdings" w:hint="default"/>
+        <w:sz w:val="20"/>
+      </w:rPr>
+    </w:lvl>
+    <w:lvl w:ilvl="5" w:tentative="1">
+      <w:start w:val="1"/>
+      <w:numFmt w:val="bullet"/>
+      <w:lvlText w:val=""/>
+      <w:lvlJc w:val="left"/>
+      <w:pPr>
+        <w:tabs>
+          <w:tab w:val="num" w:pos="4320"/>
+        </w:tabs>
+        <w:ind w:left="4320" w:hanging="360"/>
+      </w:pPr>
+      <w:rPr>
+        <w:rFonts w:ascii="Wingdings" w:hAnsi="Wingdings" w:hint="default"/>
+        <w:sz w:val="20"/>
+      </w:rPr>
+    </w:lvl>
+    <w:lvl w:ilvl="6" w:tentative="1">
+      <w:start w:val="1"/>
+      <w:numFmt w:val="bullet"/>
+      <w:lvlText w:val=""/>
+      <w:lvlJc w:val="left"/>
+      <w:pPr>
+        <w:tabs>
+          <w:tab w:val="num" w:pos="5040"/>
+        </w:tabs>
+        <w:ind w:left="5040" w:hanging="360"/>
+      </w:pPr>
+      <w:rPr>
+        <w:rFonts w:ascii="Wingdings" w:hAnsi="Wingdings" w:hint="default"/>
+        <w:sz w:val="20"/>
+      </w:rPr>
+    </w:lvl>
+    <w:lvl w:ilvl="7" w:tentative="1">
+      <w:start w:val="1"/>
+      <w:numFmt w:val="bullet"/>
+      <w:lvlText w:val=""/>
+      <w:lvlJc w:val="left"/>
+      <w:pPr>
+        <w:tabs>
+          <w:tab w:val="num" w:pos="5760"/>
+        </w:tabs>
+        <w:ind w:left="5760" w:hanging="360"/>
+      </w:pPr>
+      <w:rPr>
+        <w:rFonts w:ascii="Wingdings" w:hAnsi="Wingdings" w:hint="default"/>
+        <w:sz w:val="20"/>
+      </w:rPr>
+    </w:lvl>
+    <w:lvl w:ilvl="8" w:tentative="1">
+      <w:start w:val="1"/>
+      <w:numFmt w:val="bullet"/>
+      <w:lvlText w:val=""/>
+      <w:lvlJc w:val="left"/>
+      <w:pPr>
+        <w:tabs>
+          <w:tab w:val="num" w:pos="6480"/>
+        </w:tabs>
+        <w:ind w:left="6480" w:hanging="360"/>
+      </w:pPr>
+      <w:rPr>
+        <w:rFonts w:ascii="Wingdings" w:hAnsi="Wingdings" w:hint="default"/>
+        <w:sz w:val="20"/>
+      </w:rPr>
+    </w:lvl>
+  </w:abstractNum>
+  <w:abstractNum w:abstractNumId="8">
+    <w:nsid w:val="373D6537"/>
+    <w:multiLevelType w:val="multilevel"/>
+    <w:tmpl w:val="73BC57AC"/>
+    <w:lvl w:ilvl="0">
+      <w:start w:val="1"/>
+      <w:numFmt w:val="bullet"/>
+      <w:lvlText w:val=""/>
+      <w:lvlJc w:val="left"/>
+      <w:pPr>
+        <w:tabs>
+          <w:tab w:val="num" w:pos="720"/>
+        </w:tabs>
+        <w:ind w:left="720" w:hanging="360"/>
+      </w:pPr>
+      <w:rPr>
+        <w:rFonts w:ascii="Symbol" w:hAnsi="Symbol" w:hint="default"/>
+        <w:sz w:val="20"/>
+      </w:rPr>
+    </w:lvl>
+    <w:lvl w:ilvl="1" w:tentative="1">
+      <w:start w:val="1"/>
+      <w:numFmt w:val="bullet"/>
+      <w:lvlText w:val="o"/>
+      <w:lvlJc w:val="left"/>
+      <w:pPr>
+        <w:tabs>
+          <w:tab w:val="num" w:pos="1440"/>
+        </w:tabs>
+        <w:ind w:left="1440" w:hanging="360"/>
+      </w:pPr>
+      <w:rPr>
+        <w:rFonts w:ascii="Courier New" w:hAnsi="Courier New" w:hint="default"/>
+        <w:sz w:val="20"/>
+      </w:rPr>
+    </w:lvl>
+    <w:lvl w:ilvl="2" w:tentative="1">
+      <w:start w:val="1"/>
+      <w:numFmt w:val="bullet"/>
+      <w:lvlText w:val=""/>
+      <w:lvlJc w:val="left"/>
+      <w:pPr>
+        <w:tabs>
+          <w:tab w:val="num" w:pos="2160"/>
+        </w:tabs>
+        <w:ind w:left="2160" w:hanging="360"/>
+      </w:pPr>
+      <w:rPr>
+        <w:rFonts w:ascii="Wingdings" w:hAnsi="Wingdings" w:hint="default"/>
+        <w:sz w:val="20"/>
+      </w:rPr>
+    </w:lvl>
+    <w:lvl w:ilvl="3" w:tentative="1">
+      <w:start w:val="1"/>
+      <w:numFmt w:val="bullet"/>
+      <w:lvlText w:val=""/>
+      <w:lvlJc w:val="left"/>
+      <w:pPr>
+        <w:tabs>
+          <w:tab w:val="num" w:pos="2880"/>
+        </w:tabs>
+        <w:ind w:left="2880" w:hanging="360"/>
+      </w:pPr>
+      <w:rPr>
+        <w:rFonts w:ascii="Wingdings" w:hAnsi="Wingdings" w:hint="default"/>
+        <w:sz w:val="20"/>
+      </w:rPr>
+    </w:lvl>
+    <w:lvl w:ilvl="4" w:tentative="1">
+      <w:start w:val="1"/>
+      <w:numFmt w:val="bullet"/>
+      <w:lvlText w:val=""/>
+      <w:lvlJc w:val="left"/>
+      <w:pPr>
+        <w:tabs>
+          <w:tab w:val="num" w:pos="3600"/>
+        </w:tabs>
+        <w:ind w:left="3600" w:hanging="360"/>
+      </w:pPr>
+      <w:rPr>
+        <w:rFonts w:ascii="Wingdings" w:hAnsi="Wingdings" w:hint="default"/>
+        <w:sz w:val="20"/>
+      </w:rPr>
+    </w:lvl>
+    <w:lvl w:ilvl="5" w:tentative="1">
+      <w:start w:val="1"/>
+      <w:numFmt w:val="bullet"/>
+      <w:lvlText w:val=""/>
+      <w:lvlJc w:val="left"/>
+      <w:pPr>
+        <w:tabs>
+          <w:tab w:val="num" w:pos="4320"/>
+        </w:tabs>
+        <w:ind w:left="4320" w:hanging="360"/>
+      </w:pPr>
+      <w:rPr>
+        <w:rFonts w:ascii="Wingdings" w:hAnsi="Wingdings" w:hint="default"/>
+        <w:sz w:val="20"/>
+      </w:rPr>
+    </w:lvl>
+    <w:lvl w:ilvl="6" w:tentative="1">
+      <w:start w:val="1"/>
+      <w:numFmt w:val="bullet"/>
+      <w:lvlText w:val=""/>
+      <w:lvlJc w:val="left"/>
+      <w:pPr>
+        <w:tabs>
+          <w:tab w:val="num" w:pos="5040"/>
+        </w:tabs>
+        <w:ind w:left="5040" w:hanging="360"/>
+      </w:pPr>
+      <w:rPr>
+        <w:rFonts w:ascii="Wingdings" w:hAnsi="Wingdings" w:hint="default"/>
+        <w:sz w:val="20"/>
+      </w:rPr>
+    </w:lvl>
+    <w:lvl w:ilvl="7" w:tentative="1">
+      <w:start w:val="1"/>
+      <w:numFmt w:val="bullet"/>
+      <w:lvlText w:val=""/>
+      <w:lvlJc w:val="left"/>
+      <w:pPr>
+        <w:tabs>
+          <w:tab w:val="num" w:pos="5760"/>
+        </w:tabs>
+        <w:ind w:left="5760" w:hanging="360"/>
+      </w:pPr>
+      <w:rPr>
+        <w:rFonts w:ascii="Wingdings" w:hAnsi="Wingdings" w:hint="default"/>
+        <w:sz w:val="20"/>
+      </w:rPr>
+    </w:lvl>
+    <w:lvl w:ilvl="8" w:tentative="1">
+      <w:start w:val="1"/>
+      <w:numFmt w:val="bullet"/>
+      <w:lvlText w:val=""/>
+      <w:lvlJc w:val="left"/>
+      <w:pPr>
+        <w:tabs>
+          <w:tab w:val="num" w:pos="6480"/>
+        </w:tabs>
+        <w:ind w:left="6480" w:hanging="360"/>
+      </w:pPr>
+      <w:rPr>
+        <w:rFonts w:ascii="Wingdings" w:hAnsi="Wingdings" w:hint="default"/>
+        <w:sz w:val="20"/>
+      </w:rPr>
+    </w:lvl>
+  </w:abstractNum>
+  <w:abstractNum w:abstractNumId="9">
+    <w:nsid w:val="6BAB525A"/>
+    <w:multiLevelType w:val="multilevel"/>
+    <w:tmpl w:val="274039E4"/>
+    <w:lvl w:ilvl="0">
+      <w:start w:val="1"/>
+      <w:numFmt w:val="bullet"/>
+      <w:lvlText w:val=""/>
+      <w:lvlJc w:val="left"/>
+      <w:pPr>
+        <w:tabs>
+          <w:tab w:val="num" w:pos="720"/>
+        </w:tabs>
+        <w:ind w:left="720" w:hanging="360"/>
+      </w:pPr>
+      <w:rPr>
+        <w:rFonts w:ascii="Symbol" w:hAnsi="Symbol" w:hint="default"/>
+        <w:sz w:val="20"/>
+      </w:rPr>
+    </w:lvl>
+    <w:lvl w:ilvl="1" w:tentative="1">
+      <w:start w:val="1"/>
+      <w:numFmt w:val="bullet"/>
+      <w:lvlText w:val="o"/>
+      <w:lvlJc w:val="left"/>
+      <w:pPr>
+        <w:tabs>
+          <w:tab w:val="num" w:pos="1440"/>
+        </w:tabs>
+        <w:ind w:left="1440" w:hanging="360"/>
+      </w:pPr>
+      <w:rPr>
+        <w:rFonts w:ascii="Courier New" w:hAnsi="Courier New" w:hint="default"/>
+        <w:sz w:val="20"/>
+      </w:rPr>
+    </w:lvl>
+    <w:lvl w:ilvl="2" w:tentative="1">
+      <w:start w:val="1"/>
+      <w:numFmt w:val="bullet"/>
+      <w:lvlText w:val=""/>
+      <w:lvlJc w:val="left"/>
+      <w:pPr>
+        <w:tabs>
+          <w:tab w:val="num" w:pos="2160"/>
+        </w:tabs>
+        <w:ind w:left="2160" w:hanging="360"/>
+      </w:pPr>
+      <w:rPr>
+        <w:rFonts w:ascii="Wingdings" w:hAnsi="Wingdings" w:hint="default"/>
+        <w:sz w:val="20"/>
+      </w:rPr>
+    </w:lvl>
+    <w:lvl w:ilvl="3" w:tentative="1">
+      <w:start w:val="1"/>
+      <w:numFmt w:val="bullet"/>
+      <w:lvlText w:val=""/>
+      <w:lvlJc w:val="left"/>
+      <w:pPr>
+        <w:tabs>
+          <w:tab w:val="num" w:pos="2880"/>
+        </w:tabs>
+        <w:ind w:left="2880" w:hanging="360"/>
+      </w:pPr>
+      <w:rPr>
+        <w:rFonts w:ascii="Wingdings" w:hAnsi="Wingdings" w:hint="default"/>
+        <w:sz w:val="20"/>
+      </w:rPr>
+    </w:lvl>
+    <w:lvl w:ilvl="4" w:tentative="1">
+      <w:start w:val="1"/>
+      <w:numFmt w:val="bullet"/>
+      <w:lvlText w:val=""/>
+      <w:lvlJc w:val="left"/>
+      <w:pPr>
+        <w:tabs>
+          <w:tab w:val="num" w:pos="3600"/>
+        </w:tabs>
+        <w:ind w:left="3600" w:hanging="360"/>
+      </w:pPr>
+      <w:rPr>
+        <w:rFonts w:ascii="Wingdings" w:hAnsi="Wingdings" w:hint="default"/>
+        <w:sz w:val="20"/>
+      </w:rPr>
+    </w:lvl>
+    <w:lvl w:ilvl="5" w:tentative="1">
+      <w:start w:val="1"/>
+      <w:numFmt w:val="bullet"/>
+      <w:lvlText w:val=""/>
+      <w:lvlJc w:val="left"/>
+      <w:pPr>
+        <w:tabs>
+          <w:tab w:val="num" w:pos="4320"/>
+        </w:tabs>
+        <w:ind w:left="4320" w:hanging="360"/>
+      </w:pPr>
+      <w:rPr>
+        <w:rFonts w:ascii="Wingdings" w:hAnsi="Wingdings" w:hint="default"/>
+        <w:sz w:val="20"/>
+      </w:rPr>
+    </w:lvl>
+    <w:lvl w:ilvl="6" w:tentative="1">
+      <w:start w:val="1"/>
+      <w:numFmt w:val="bullet"/>
+      <w:lvlText w:val=""/>
+      <w:lvlJc w:val="left"/>
+      <w:pPr>
+        <w:tabs>
+          <w:tab w:val="num" w:pos="5040"/>
+        </w:tabs>
+        <w:ind w:left="5040" w:hanging="360"/>
+      </w:pPr>
+      <w:rPr>
+        <w:rFonts w:ascii="Wingdings" w:hAnsi="Wingdings" w:hint="default"/>
+        <w:sz w:val="20"/>
+      </w:rPr>
+    </w:lvl>
+    <w:lvl w:ilvl="7" w:tentative="1">
+      <w:start w:val="1"/>
+      <w:numFmt w:val="bullet"/>
+      <w:lvlText w:val=""/>
+      <w:lvlJc w:val="left"/>
+      <w:pPr>
+        <w:tabs>
+          <w:tab w:val="num" w:pos="5760"/>
+        </w:tabs>
+        <w:ind w:left="5760" w:hanging="360"/>
+      </w:pPr>
+      <w:rPr>
+        <w:rFonts w:ascii="Wingdings" w:hAnsi="Wingdings" w:hint="default"/>
+        <w:sz w:val="20"/>
+      </w:rPr>
+    </w:lvl>
+    <w:lvl w:ilvl="8" w:tentative="1">
+      <w:start w:val="1"/>
+      <w:numFmt w:val="bullet"/>
+      <w:lvlText w:val=""/>
+      <w:lvlJc w:val="left"/>
+      <w:pPr>
+        <w:tabs>
+          <w:tab w:val="num" w:pos="6480"/>
+        </w:tabs>
+        <w:ind w:left="6480" w:hanging="360"/>
+      </w:pPr>
+      <w:rPr>
+        <w:rFonts w:ascii="Wingdings" w:hAnsi="Wingdings" w:hint="default"/>
+        <w:sz w:val="20"/>
+      </w:rPr>
+    </w:lvl>
+  </w:abstractNum>
   <w:num w:numId="1">
+    <w:abstractNumId w:val="6"/>
+  </w:num>
+  <w:num w:numId="2">
+    <w:abstractNumId w:val="1"/>
+  </w:num>
+  <w:num w:numId="3">
+    <w:abstractNumId w:val="4"/>
+  </w:num>
+  <w:num w:numId="4">
+    <w:abstractNumId w:val="2"/>
+  </w:num>
+  <w:num w:numId="5">
+    <w:abstractNumId w:val="5"/>
+  </w:num>
+  <w:num w:numId="6">
+    <w:abstractNumId w:val="0"/>
+  </w:num>
+  <w:num w:numId="7">
     <w:abstractNumId w:val="3"/>
   </w:num>
-  <w:num w:numId="2">
-    <w:abstractNumId w:val="0"/>
+  <w:num w:numId="8">
+    <w:abstractNumId w:val="7"/>
   </w:num>
-  <w:num w:numId="3">
-    <w:abstractNumId w:val="2"/>
+  <w:num w:numId="9">
+    <w:abstractNumId w:val="9"/>
   </w:num>
-  <w:num w:numId="4">
-    <w:abstractNumId w:val="1"/>
+  <w:num w:numId="10">
+    <w:abstractNumId w:val="8"/>
   </w:num>
 </w:numbering>
 </file>

</xml_diff>

<commit_message>
tổng hợp tuần 2
</commit_message>
<xml_diff>
--- a/LyThuyet/LogApplications.docx
+++ b/LyThuyet/LogApplications.docx
@@ -293,7 +293,7 @@
                 <w:color w:val="000000"/>
               </w:rPr>
             </w:pPr>
-            <w:hyperlink r:id="rId6" w:tooltip="Log4J" w:history="1">
+            <w:hyperlink r:id="rId5" w:tooltip="Log4J" w:history="1">
               <w:r>
                 <w:rPr>
                   <w:rStyle w:val="Hyperlink"/>
@@ -483,7 +483,7 @@
                 <w:color w:val="000000"/>
               </w:rPr>
             </w:pPr>
-            <w:hyperlink r:id="rId7" w:history="1">
+            <w:hyperlink r:id="rId6" w:history="1">
               <w:r>
                 <w:rPr>
                   <w:rStyle w:val="Hyperlink"/>
@@ -666,7 +666,7 @@
                 <w:color w:val="000000"/>
               </w:rPr>
             </w:pPr>
-            <w:hyperlink r:id="rId8" w:history="1">
+            <w:hyperlink r:id="rId7" w:history="1">
               <w:r>
                 <w:rPr>
                   <w:rStyle w:val="Hyperlink"/>
@@ -856,7 +856,7 @@
                 <w:color w:val="000000"/>
               </w:rPr>
             </w:pPr>
-            <w:hyperlink r:id="rId9" w:tooltip="SLF4J" w:history="1">
+            <w:hyperlink r:id="rId8" w:tooltip="SLF4J" w:history="1">
               <w:r>
                 <w:rPr>
                   <w:rStyle w:val="Hyperlink"/>
@@ -998,7 +998,7 @@
                 <w:color w:val="000000"/>
               </w:rPr>
             </w:pPr>
-            <w:hyperlink r:id="rId10" w:tooltip="MIT License" w:history="1">
+            <w:hyperlink r:id="rId9" w:tooltip="MIT License" w:history="1">
               <w:r>
                 <w:rPr>
                   <w:rStyle w:val="Hyperlink"/>
@@ -1042,7 +1042,7 @@
                 <w:color w:val="000000"/>
               </w:rPr>
             </w:pPr>
-            <w:hyperlink r:id="rId11" w:history="1">
+            <w:hyperlink r:id="rId10" w:history="1">
               <w:r>
                 <w:rPr>
                   <w:rStyle w:val="Hyperlink"/>
@@ -1166,7 +1166,7 @@
               </w:rPr>
               <w:t> </w:t>
             </w:r>
-            <w:hyperlink r:id="rId12" w:anchor="cite_note-1" w:history="1">
+            <w:hyperlink r:id="rId11" w:anchor="cite_note-1" w:history="1">
               <w:r>
                 <w:rPr>
                   <w:rStyle w:val="Hyperlink"/>
@@ -1278,7 +1278,7 @@
                 <w:color w:val="000000"/>
               </w:rPr>
             </w:pPr>
-            <w:hyperlink r:id="rId13" w:history="1">
+            <w:hyperlink r:id="rId12" w:history="1">
               <w:r>
                 <w:rPr>
                   <w:rStyle w:val="Hyperlink"/>
@@ -1370,7 +1370,7 @@
               </w:rPr>
               <w:t> </w:t>
             </w:r>
-            <w:hyperlink r:id="rId14" w:history="1">
+            <w:hyperlink r:id="rId13" w:history="1">
               <w:r>
                 <w:rPr>
                   <w:rStyle w:val="Hyperlink"/>
@@ -1424,7 +1424,7 @@
               </w:rPr>
               <w:t> </w:t>
             </w:r>
-            <w:hyperlink r:id="rId15" w:tooltip="Akka (toolkit)" w:history="1">
+            <w:hyperlink r:id="rId14" w:tooltip="Akka (toolkit)" w:history="1">
               <w:r>
                 <w:rPr>
                   <w:rStyle w:val="Hyperlink"/>
@@ -1449,7 +1449,7 @@
               </w:rPr>
               <w:t> </w:t>
             </w:r>
-            <w:hyperlink r:id="rId16" w:tooltip="Apache Camel" w:history="1">
+            <w:hyperlink r:id="rId15" w:tooltip="Apache Camel" w:history="1">
               <w:r>
                 <w:rPr>
                   <w:rStyle w:val="Hyperlink"/>
@@ -1474,7 +1474,7 @@
               </w:rPr>
               <w:t> </w:t>
             </w:r>
-            <w:hyperlink r:id="rId17" w:tooltip="Apache Cocoon" w:history="1">
+            <w:hyperlink r:id="rId16" w:tooltip="Apache Cocoon" w:history="1">
               <w:r>
                 <w:rPr>
                   <w:rStyle w:val="Hyperlink"/>
@@ -1499,7 +1499,7 @@
               </w:rPr>
               <w:t> </w:t>
             </w:r>
-            <w:hyperlink r:id="rId18" w:tooltip="Artifactory (page does not exist)" w:history="1">
+            <w:hyperlink r:id="rId17" w:tooltip="Artifactory (page does not exist)" w:history="1">
               <w:r>
                 <w:rPr>
                   <w:rStyle w:val="Hyperlink"/>
@@ -1524,7 +1524,7 @@
               </w:rPr>
               <w:t> </w:t>
             </w:r>
-            <w:hyperlink r:id="rId19" w:tooltip="Gradle" w:history="1">
+            <w:hyperlink r:id="rId18" w:tooltip="Gradle" w:history="1">
               <w:r>
                 <w:rPr>
                   <w:rStyle w:val="Hyperlink"/>
@@ -1541,7 +1541,7 @@
               </w:rPr>
               <w:t>,</w:t>
             </w:r>
-            <w:hyperlink r:id="rId20" w:tooltip="Lift (web framework)" w:history="1">
+            <w:hyperlink r:id="rId19" w:tooltip="Lift (web framework)" w:history="1">
               <w:r>
                 <w:rPr>
                   <w:rStyle w:val="Hyperlink"/>
@@ -1566,7 +1566,7 @@
               </w:rPr>
               <w:t> </w:t>
             </w:r>
-            <w:hyperlink r:id="rId21" w:tooltip="Play Framework" w:history="1">
+            <w:hyperlink r:id="rId20" w:tooltip="Play Framework" w:history="1">
               <w:r>
                 <w:rPr>
                   <w:rStyle w:val="Hyperlink"/>
@@ -1591,7 +1591,7 @@
               </w:rPr>
               <w:t> </w:t>
             </w:r>
-            <w:hyperlink r:id="rId22" w:tooltip="Scalatra" w:history="1">
+            <w:hyperlink r:id="rId21" w:tooltip="Scalatra" w:history="1">
               <w:r>
                 <w:rPr>
                   <w:rStyle w:val="Hyperlink"/>
@@ -1608,7 +1608,7 @@
               </w:rPr>
               <w:t>,</w:t>
             </w:r>
-            <w:hyperlink r:id="rId23" w:tooltip="SonarQube" w:history="1">
+            <w:hyperlink r:id="rId22" w:tooltip="SonarQube" w:history="1">
               <w:r>
                 <w:rPr>
                   <w:rStyle w:val="Hyperlink"/>
@@ -1654,7 +1654,7 @@
                 <w:color w:val="000000"/>
               </w:rPr>
             </w:pPr>
-            <w:hyperlink r:id="rId24" w:tooltip="LGPL" w:history="1">
+            <w:hyperlink r:id="rId23" w:tooltip="LGPL" w:history="1">
               <w:r>
                 <w:rPr>
                   <w:rStyle w:val="Hyperlink"/>
@@ -1817,6 +1817,8 @@
         </w:rPr>
         <w:t>.</w:t>
       </w:r>
+      <w:bookmarkStart w:id="0" w:name="_GoBack"/>
+      <w:bookmarkEnd w:id="0"/>
     </w:p>
     <w:p>
       <w:pPr>
@@ -1869,7 +1871,7 @@
                 <w:color w:val="000000"/>
               </w:rPr>
             </w:pPr>
-            <w:hyperlink r:id="rId25" w:history="1">
+            <w:hyperlink r:id="rId24" w:history="1">
               <w:r>
                 <w:rPr>
                   <w:rStyle w:val="Hyperlink"/>
@@ -1892,7 +1894,7 @@
                 <w:color w:val="000000"/>
               </w:rPr>
             </w:pPr>
-            <w:hyperlink r:id="rId26" w:history="1">
+            <w:hyperlink r:id="rId25" w:history="1">
               <w:r>
                 <w:rPr>
                   <w:rStyle w:val="Hyperlink"/>
@@ -1915,7 +1917,7 @@
                 <w:color w:val="000000"/>
               </w:rPr>
             </w:pPr>
-            <w:hyperlink r:id="rId27" w:history="1">
+            <w:hyperlink r:id="rId26" w:history="1">
               <w:r>
                 <w:rPr>
                   <w:rStyle w:val="Hyperlink"/>
@@ -1938,7 +1940,7 @@
                 <w:color w:val="000000"/>
               </w:rPr>
             </w:pPr>
-            <w:hyperlink r:id="rId28" w:history="1">
+            <w:hyperlink r:id="rId27" w:history="1">
               <w:r>
                 <w:rPr>
                   <w:rStyle w:val="Hyperlink"/>
@@ -1961,7 +1963,7 @@
                 <w:color w:val="000000"/>
               </w:rPr>
             </w:pPr>
-            <w:hyperlink r:id="rId29" w:history="1">
+            <w:hyperlink r:id="rId28" w:history="1">
               <w:r>
                 <w:rPr>
                   <w:rStyle w:val="Hyperlink"/>
@@ -1984,7 +1986,7 @@
                 <w:color w:val="000000"/>
               </w:rPr>
             </w:pPr>
-            <w:hyperlink r:id="rId30" w:history="1">
+            <w:hyperlink r:id="rId29" w:history="1">
               <w:r>
                 <w:rPr>
                   <w:rStyle w:val="Hyperlink"/>
@@ -2007,7 +2009,7 @@
                 <w:color w:val="000000"/>
               </w:rPr>
             </w:pPr>
-            <w:hyperlink r:id="rId31" w:history="1">
+            <w:hyperlink r:id="rId30" w:history="1">
               <w:r>
                 <w:rPr>
                   <w:rStyle w:val="Hyperlink"/>
@@ -2030,7 +2032,7 @@
                 <w:color w:val="000000"/>
               </w:rPr>
             </w:pPr>
-            <w:hyperlink r:id="rId32" w:history="1">
+            <w:hyperlink r:id="rId31" w:history="1">
               <w:r>
                 <w:rPr>
                   <w:rStyle w:val="Hyperlink"/>
@@ -2053,7 +2055,7 @@
                 <w:color w:val="000000"/>
               </w:rPr>
             </w:pPr>
-            <w:hyperlink r:id="rId33" w:history="1">
+            <w:hyperlink r:id="rId32" w:history="1">
               <w:r>
                 <w:rPr>
                   <w:rStyle w:val="Hyperlink"/>
@@ -2076,7 +2078,7 @@
                 <w:color w:val="000000"/>
               </w:rPr>
             </w:pPr>
-            <w:hyperlink r:id="rId34" w:history="1">
+            <w:hyperlink r:id="rId33" w:history="1">
               <w:r>
                 <w:rPr>
                   <w:rStyle w:val="Hyperlink"/>
@@ -2099,7 +2101,7 @@
                 <w:color w:val="000000"/>
               </w:rPr>
             </w:pPr>
-            <w:hyperlink r:id="rId35" w:history="1">
+            <w:hyperlink r:id="rId34" w:history="1">
               <w:r>
                 <w:rPr>
                   <w:rStyle w:val="Hyperlink"/>
@@ -2128,7 +2130,7 @@
                 <w:color w:val="000000"/>
               </w:rPr>
             </w:pPr>
-            <w:hyperlink r:id="rId36" w:history="1">
+            <w:hyperlink r:id="rId35" w:history="1">
               <w:r>
                 <w:rPr>
                   <w:rStyle w:val="Hyperlink"/>
@@ -2151,7 +2153,7 @@
                 <w:color w:val="000000"/>
               </w:rPr>
             </w:pPr>
-            <w:hyperlink r:id="rId37" w:history="1">
+            <w:hyperlink r:id="rId36" w:history="1">
               <w:r>
                 <w:rPr>
                   <w:rStyle w:val="Hyperlink"/>
@@ -2174,7 +2176,7 @@
                 <w:color w:val="000000"/>
               </w:rPr>
             </w:pPr>
-            <w:hyperlink r:id="rId38" w:history="1">
+            <w:hyperlink r:id="rId37" w:history="1">
               <w:r>
                 <w:rPr>
                   <w:rStyle w:val="Hyperlink"/>
@@ -2197,7 +2199,7 @@
                 <w:color w:val="000000"/>
               </w:rPr>
             </w:pPr>
-            <w:hyperlink r:id="rId39" w:history="1">
+            <w:hyperlink r:id="rId38" w:history="1">
               <w:r>
                 <w:rPr>
                   <w:rStyle w:val="Hyperlink"/>
@@ -2220,7 +2222,7 @@
                 <w:color w:val="000000"/>
               </w:rPr>
             </w:pPr>
-            <w:hyperlink r:id="rId40" w:history="1">
+            <w:hyperlink r:id="rId39" w:history="1">
               <w:r>
                 <w:rPr>
                   <w:rStyle w:val="Hyperlink"/>
@@ -2243,7 +2245,7 @@
                 <w:color w:val="000000"/>
               </w:rPr>
             </w:pPr>
-            <w:hyperlink r:id="rId41" w:history="1">
+            <w:hyperlink r:id="rId40" w:history="1">
               <w:r>
                 <w:rPr>
                   <w:rStyle w:val="Hyperlink"/>
@@ -2266,7 +2268,7 @@
                 <w:color w:val="000000"/>
               </w:rPr>
             </w:pPr>
-            <w:hyperlink r:id="rId42" w:history="1">
+            <w:hyperlink r:id="rId41" w:history="1">
               <w:r>
                 <w:rPr>
                   <w:rStyle w:val="Hyperlink"/>
@@ -2289,7 +2291,7 @@
                 <w:color w:val="000000"/>
               </w:rPr>
             </w:pPr>
-            <w:hyperlink r:id="rId43" w:history="1">
+            <w:hyperlink r:id="rId42" w:history="1">
               <w:r>
                 <w:rPr>
                   <w:rStyle w:val="Hyperlink"/>
@@ -2312,7 +2314,7 @@
                 <w:color w:val="000000"/>
               </w:rPr>
             </w:pPr>
-            <w:hyperlink r:id="rId44" w:history="1">
+            <w:hyperlink r:id="rId43" w:history="1">
               <w:r>
                 <w:rPr>
                   <w:rStyle w:val="Hyperlink"/>
@@ -2335,7 +2337,7 @@
                 <w:color w:val="000000"/>
               </w:rPr>
             </w:pPr>
-            <w:hyperlink r:id="rId45" w:history="1">
+            <w:hyperlink r:id="rId44" w:history="1">
               <w:r>
                 <w:rPr>
                   <w:rStyle w:val="Hyperlink"/>
@@ -2358,7 +2360,7 @@
                 <w:color w:val="000000"/>
               </w:rPr>
             </w:pPr>
-            <w:hyperlink r:id="rId46" w:history="1">
+            <w:hyperlink r:id="rId45" w:history="1">
               <w:r>
                 <w:rPr>
                   <w:rStyle w:val="Hyperlink"/>
@@ -2387,7 +2389,7 @@
                 <w:color w:val="000000"/>
               </w:rPr>
             </w:pPr>
-            <w:hyperlink r:id="rId47" w:history="1">
+            <w:hyperlink r:id="rId46" w:history="1">
               <w:r>
                 <w:rPr>
                   <w:rStyle w:val="Hyperlink"/>
@@ -2410,7 +2412,7 @@
                 <w:color w:val="000000"/>
               </w:rPr>
             </w:pPr>
-            <w:hyperlink r:id="rId48" w:history="1">
+            <w:hyperlink r:id="rId47" w:history="1">
               <w:r>
                 <w:rPr>
                   <w:rStyle w:val="Hyperlink"/>
@@ -2433,7 +2435,7 @@
                 <w:color w:val="000000"/>
               </w:rPr>
             </w:pPr>
-            <w:hyperlink r:id="rId49" w:history="1">
+            <w:hyperlink r:id="rId48" w:history="1">
               <w:r>
                 <w:rPr>
                   <w:rStyle w:val="Hyperlink"/>
@@ -2456,7 +2458,7 @@
                 <w:color w:val="000000"/>
               </w:rPr>
             </w:pPr>
-            <w:hyperlink r:id="rId50" w:history="1">
+            <w:hyperlink r:id="rId49" w:history="1">
               <w:r>
                 <w:rPr>
                   <w:rStyle w:val="Hyperlink"/>
@@ -2479,7 +2481,7 @@
                 <w:color w:val="000000"/>
               </w:rPr>
             </w:pPr>
-            <w:hyperlink r:id="rId51" w:history="1">
+            <w:hyperlink r:id="rId50" w:history="1">
               <w:r>
                 <w:rPr>
                   <w:rStyle w:val="Hyperlink"/>
@@ -2502,7 +2504,7 @@
                 <w:color w:val="000000"/>
               </w:rPr>
             </w:pPr>
-            <w:hyperlink r:id="rId52" w:history="1">
+            <w:hyperlink r:id="rId51" w:history="1">
               <w:r>
                 <w:rPr>
                   <w:rStyle w:val="Hyperlink"/>
@@ -2525,7 +2527,7 @@
                 <w:color w:val="000000"/>
               </w:rPr>
             </w:pPr>
-            <w:hyperlink r:id="rId53" w:history="1">
+            <w:hyperlink r:id="rId52" w:history="1">
               <w:r>
                 <w:rPr>
                   <w:rStyle w:val="Hyperlink"/>
@@ -2548,7 +2550,7 @@
                 <w:color w:val="000000"/>
               </w:rPr>
             </w:pPr>
-            <w:hyperlink r:id="rId54" w:history="1">
+            <w:hyperlink r:id="rId53" w:history="1">
               <w:r>
                 <w:rPr>
                   <w:rStyle w:val="Hyperlink"/>
@@ -2571,7 +2573,7 @@
                 <w:color w:val="000000"/>
               </w:rPr>
             </w:pPr>
-            <w:hyperlink r:id="rId55" w:history="1">
+            <w:hyperlink r:id="rId54" w:history="1">
               <w:r>
                 <w:rPr>
                   <w:rStyle w:val="Hyperlink"/>
@@ -2594,7 +2596,7 @@
                 <w:color w:val="000000"/>
               </w:rPr>
             </w:pPr>
-            <w:hyperlink r:id="rId56" w:history="1">
+            <w:hyperlink r:id="rId55" w:history="1">
               <w:r>
                 <w:rPr>
                   <w:rStyle w:val="Hyperlink"/>
@@ -2617,7 +2619,7 @@
                 <w:color w:val="000000"/>
               </w:rPr>
             </w:pPr>
-            <w:hyperlink r:id="rId57" w:history="1">
+            <w:hyperlink r:id="rId56" w:history="1">
               <w:r>
                 <w:rPr>
                   <w:rStyle w:val="Hyperlink"/>
@@ -2651,7 +2653,7 @@
                 <w:color w:val="000000"/>
               </w:rPr>
             </w:pPr>
-            <w:hyperlink r:id="rId58" w:history="1">
+            <w:hyperlink r:id="rId57" w:history="1">
               <w:r>
                 <w:rPr>
                   <w:rStyle w:val="Hyperlink"/>
@@ -2674,7 +2676,7 @@
                 <w:color w:val="000000"/>
               </w:rPr>
             </w:pPr>
-            <w:hyperlink r:id="rId59" w:history="1">
+            <w:hyperlink r:id="rId58" w:history="1">
               <w:r>
                 <w:rPr>
                   <w:rStyle w:val="Hyperlink"/>
@@ -2697,7 +2699,7 @@
                 <w:color w:val="000000"/>
               </w:rPr>
             </w:pPr>
-            <w:hyperlink r:id="rId60" w:history="1">
+            <w:hyperlink r:id="rId59" w:history="1">
               <w:r>
                 <w:rPr>
                   <w:rStyle w:val="Hyperlink"/>
@@ -2720,7 +2722,7 @@
                 <w:color w:val="000000"/>
               </w:rPr>
             </w:pPr>
-            <w:hyperlink r:id="rId61" w:history="1">
+            <w:hyperlink r:id="rId60" w:history="1">
               <w:r>
                 <w:rPr>
                   <w:rStyle w:val="Hyperlink"/>
@@ -2743,7 +2745,7 @@
                 <w:color w:val="000000"/>
               </w:rPr>
             </w:pPr>
-            <w:hyperlink r:id="rId62" w:history="1">
+            <w:hyperlink r:id="rId61" w:history="1">
               <w:r>
                 <w:rPr>
                   <w:rStyle w:val="Hyperlink"/>
@@ -2766,7 +2768,7 @@
                 <w:color w:val="000000"/>
               </w:rPr>
             </w:pPr>
-            <w:hyperlink r:id="rId63" w:history="1">
+            <w:hyperlink r:id="rId62" w:history="1">
               <w:r>
                 <w:rPr>
                   <w:rStyle w:val="Hyperlink"/>
@@ -2789,7 +2791,7 @@
                 <w:color w:val="000000"/>
               </w:rPr>
             </w:pPr>
-            <w:hyperlink r:id="rId64" w:history="1">
+            <w:hyperlink r:id="rId63" w:history="1">
               <w:r>
                 <w:rPr>
                   <w:rStyle w:val="Hyperlink"/>
@@ -2812,7 +2814,7 @@
                 <w:color w:val="000000"/>
               </w:rPr>
             </w:pPr>
-            <w:hyperlink r:id="rId65" w:history="1">
+            <w:hyperlink r:id="rId64" w:history="1">
               <w:r>
                 <w:rPr>
                   <w:rStyle w:val="Hyperlink"/>
@@ -2835,7 +2837,7 @@
                 <w:color w:val="000000"/>
               </w:rPr>
             </w:pPr>
-            <w:hyperlink r:id="rId66" w:history="1">
+            <w:hyperlink r:id="rId65" w:history="1">
               <w:r>
                 <w:rPr>
                   <w:rStyle w:val="Hyperlink"/>
@@ -2858,7 +2860,7 @@
                 <w:color w:val="000000"/>
               </w:rPr>
             </w:pPr>
-            <w:hyperlink r:id="rId67" w:history="1">
+            <w:hyperlink r:id="rId66" w:history="1">
               <w:r>
                 <w:rPr>
                   <w:rStyle w:val="Hyperlink"/>
@@ -2881,7 +2883,7 @@
                 <w:color w:val="000000"/>
               </w:rPr>
             </w:pPr>
-            <w:hyperlink r:id="rId68" w:history="1">
+            <w:hyperlink r:id="rId67" w:history="1">
               <w:r>
                 <w:rPr>
                   <w:rStyle w:val="Hyperlink"/>
@@ -2910,7 +2912,7 @@
                 <w:color w:val="000000"/>
               </w:rPr>
             </w:pPr>
-            <w:hyperlink r:id="rId69" w:history="1">
+            <w:hyperlink r:id="rId68" w:history="1">
               <w:r>
                 <w:rPr>
                   <w:rStyle w:val="Hyperlink"/>
@@ -2933,7 +2935,7 @@
                 <w:color w:val="000000"/>
               </w:rPr>
             </w:pPr>
-            <w:hyperlink r:id="rId70" w:history="1">
+            <w:hyperlink r:id="rId69" w:history="1">
               <w:r>
                 <w:rPr>
                   <w:rStyle w:val="Hyperlink"/>
@@ -2956,7 +2958,7 @@
                 <w:color w:val="000000"/>
               </w:rPr>
             </w:pPr>
-            <w:hyperlink r:id="rId71" w:history="1">
+            <w:hyperlink r:id="rId70" w:history="1">
               <w:r>
                 <w:rPr>
                   <w:rStyle w:val="Hyperlink"/>
@@ -2979,7 +2981,7 @@
                 <w:color w:val="000000"/>
               </w:rPr>
             </w:pPr>
-            <w:hyperlink r:id="rId72" w:history="1">
+            <w:hyperlink r:id="rId71" w:history="1">
               <w:r>
                 <w:rPr>
                   <w:rStyle w:val="Hyperlink"/>
@@ -3002,7 +3004,7 @@
                 <w:color w:val="000000"/>
               </w:rPr>
             </w:pPr>
-            <w:hyperlink r:id="rId73" w:history="1">
+            <w:hyperlink r:id="rId72" w:history="1">
               <w:r>
                 <w:rPr>
                   <w:rStyle w:val="Hyperlink"/>
@@ -3025,7 +3027,7 @@
                 <w:color w:val="000000"/>
               </w:rPr>
             </w:pPr>
-            <w:hyperlink r:id="rId74" w:history="1">
+            <w:hyperlink r:id="rId73" w:history="1">
               <w:r>
                 <w:rPr>
                   <w:rStyle w:val="Hyperlink"/>
@@ -3048,7 +3050,7 @@
                 <w:color w:val="000000"/>
               </w:rPr>
             </w:pPr>
-            <w:hyperlink r:id="rId75" w:history="1">
+            <w:hyperlink r:id="rId74" w:history="1">
               <w:r>
                 <w:rPr>
                   <w:rStyle w:val="Hyperlink"/>
@@ -3071,7 +3073,7 @@
                 <w:color w:val="000000"/>
               </w:rPr>
             </w:pPr>
-            <w:hyperlink r:id="rId76" w:history="1">
+            <w:hyperlink r:id="rId75" w:history="1">
               <w:r>
                 <w:rPr>
                   <w:rStyle w:val="Hyperlink"/>
@@ -3094,7 +3096,7 @@
                 <w:color w:val="000000"/>
               </w:rPr>
             </w:pPr>
-            <w:hyperlink r:id="rId77" w:history="1">
+            <w:hyperlink r:id="rId76" w:history="1">
               <w:r>
                 <w:rPr>
                   <w:rStyle w:val="Hyperlink"/>
@@ -3117,7 +3119,7 @@
                 <w:color w:val="000000"/>
               </w:rPr>
             </w:pPr>
-            <w:hyperlink r:id="rId78" w:history="1">
+            <w:hyperlink r:id="rId77" w:history="1">
               <w:r>
                 <w:rPr>
                   <w:rStyle w:val="Hyperlink"/>
@@ -3140,7 +3142,7 @@
                 <w:color w:val="000000"/>
               </w:rPr>
             </w:pPr>
-            <w:hyperlink r:id="rId79" w:history="1">
+            <w:hyperlink r:id="rId78" w:history="1">
               <w:r>
                 <w:rPr>
                   <w:rStyle w:val="Hyperlink"/>
@@ -3169,7 +3171,7 @@
                 <w:color w:val="000000"/>
               </w:rPr>
             </w:pPr>
-            <w:hyperlink r:id="rId80" w:history="1">
+            <w:hyperlink r:id="rId79" w:history="1">
               <w:r>
                 <w:rPr>
                   <w:rStyle w:val="Hyperlink"/>
@@ -3192,7 +3194,7 @@
                 <w:color w:val="000000"/>
               </w:rPr>
             </w:pPr>
-            <w:hyperlink r:id="rId81" w:history="1">
+            <w:hyperlink r:id="rId80" w:history="1">
               <w:r>
                 <w:rPr>
                   <w:rStyle w:val="Hyperlink"/>
@@ -3215,7 +3217,7 @@
                 <w:color w:val="000000"/>
               </w:rPr>
             </w:pPr>
-            <w:hyperlink r:id="rId82" w:history="1">
+            <w:hyperlink r:id="rId81" w:history="1">
               <w:r>
                 <w:rPr>
                   <w:rStyle w:val="Hyperlink"/>
@@ -3238,7 +3240,7 @@
                 <w:color w:val="000000"/>
               </w:rPr>
             </w:pPr>
-            <w:hyperlink r:id="rId83" w:history="1">
+            <w:hyperlink r:id="rId82" w:history="1">
               <w:r>
                 <w:rPr>
                   <w:rStyle w:val="Hyperlink"/>
@@ -3261,7 +3263,7 @@
                 <w:color w:val="000000"/>
               </w:rPr>
             </w:pPr>
-            <w:hyperlink r:id="rId84" w:history="1">
+            <w:hyperlink r:id="rId83" w:history="1">
               <w:r>
                 <w:rPr>
                   <w:rStyle w:val="Hyperlink"/>
@@ -3284,7 +3286,7 @@
                 <w:color w:val="000000"/>
               </w:rPr>
             </w:pPr>
-            <w:hyperlink r:id="rId85" w:history="1">
+            <w:hyperlink r:id="rId84" w:history="1">
               <w:r>
                 <w:rPr>
                   <w:rStyle w:val="Hyperlink"/>
@@ -3307,7 +3309,7 @@
                 <w:color w:val="000000"/>
               </w:rPr>
             </w:pPr>
-            <w:hyperlink r:id="rId86" w:history="1">
+            <w:hyperlink r:id="rId85" w:history="1">
               <w:r>
                 <w:rPr>
                   <w:rStyle w:val="Hyperlink"/>
@@ -3330,7 +3332,7 @@
                 <w:color w:val="000000"/>
               </w:rPr>
             </w:pPr>
-            <w:hyperlink r:id="rId87" w:history="1">
+            <w:hyperlink r:id="rId86" w:history="1">
               <w:r>
                 <w:rPr>
                   <w:rStyle w:val="Hyperlink"/>
@@ -3353,7 +3355,7 @@
                 <w:color w:val="000000"/>
               </w:rPr>
             </w:pPr>
-            <w:hyperlink r:id="rId88" w:history="1">
+            <w:hyperlink r:id="rId87" w:history="1">
               <w:r>
                 <w:rPr>
                   <w:rStyle w:val="Hyperlink"/>
@@ -3376,7 +3378,7 @@
                 <w:color w:val="000000"/>
               </w:rPr>
             </w:pPr>
-            <w:hyperlink r:id="rId89" w:history="1">
+            <w:hyperlink r:id="rId88" w:history="1">
               <w:r>
                 <w:rPr>
                   <w:rStyle w:val="Hyperlink"/>
@@ -3399,7 +3401,7 @@
                 <w:color w:val="000000"/>
               </w:rPr>
             </w:pPr>
-            <w:hyperlink r:id="rId90" w:history="1">
+            <w:hyperlink r:id="rId89" w:history="1">
               <w:r>
                 <w:rPr>
                   <w:rStyle w:val="Hyperlink"/>
@@ -3520,7 +3522,7 @@
           <w:lang w:eastAsia="vi-VN"/>
         </w:rPr>
       </w:pPr>
-      <w:hyperlink r:id="rId91" w:anchor="v(java.lang.String, java.lang.String)" w:history="1">
+      <w:hyperlink r:id="rId90" w:anchor="v(java.lang.String, java.lang.String)" w:history="1">
         <w:r>
           <w:rPr>
             <w:rFonts w:ascii="Courier New" w:eastAsia="Times New Roman" w:hAnsi="Courier New" w:cs="Courier New"/>
@@ -3556,7 +3558,7 @@
           <w:lang w:eastAsia="vi-VN"/>
         </w:rPr>
       </w:pPr>
-      <w:hyperlink r:id="rId92" w:anchor="d(java.lang.String, java.lang.String)" w:history="1">
+      <w:hyperlink r:id="rId91" w:anchor="d(java.lang.String, java.lang.String)" w:history="1">
         <w:r>
           <w:rPr>
             <w:rFonts w:ascii="Courier New" w:eastAsia="Times New Roman" w:hAnsi="Courier New" w:cs="Courier New"/>
@@ -3592,7 +3594,7 @@
           <w:lang w:eastAsia="vi-VN"/>
         </w:rPr>
       </w:pPr>
-      <w:hyperlink r:id="rId93" w:anchor="i(java.lang.String, java.lang.String)" w:history="1">
+      <w:hyperlink r:id="rId92" w:anchor="i(java.lang.String, java.lang.String)" w:history="1">
         <w:r>
           <w:rPr>
             <w:rFonts w:ascii="Courier New" w:eastAsia="Times New Roman" w:hAnsi="Courier New" w:cs="Courier New"/>
@@ -3628,7 +3630,7 @@
           <w:lang w:eastAsia="vi-VN"/>
         </w:rPr>
       </w:pPr>
-      <w:hyperlink r:id="rId94" w:anchor="w(java.lang.String, java.lang.String)" w:history="1">
+      <w:hyperlink r:id="rId93" w:anchor="w(java.lang.String, java.lang.String)" w:history="1">
         <w:r>
           <w:rPr>
             <w:rFonts w:ascii="Courier New" w:eastAsia="Times New Roman" w:hAnsi="Courier New" w:cs="Courier New"/>
@@ -3664,7 +3666,7 @@
           <w:lang w:eastAsia="vi-VN"/>
         </w:rPr>
       </w:pPr>
-      <w:hyperlink r:id="rId95" w:anchor="e(java.lang.String, java.lang.String)" w:history="1">
+      <w:hyperlink r:id="rId94" w:anchor="e(java.lang.String, java.lang.String)" w:history="1">
         <w:r>
           <w:rPr>
             <w:rFonts w:ascii="Courier New" w:eastAsia="Times New Roman" w:hAnsi="Courier New" w:cs="Courier New"/>
@@ -5765,212 +5767,6 @@
         </w:rPr>
         <w:t>Hệ thống sẽ lưu cái cài đặt này cho đến khi bạn tắt máy ảo hoặc thiết bị. Để dùng cài đặt này làm mặc định trên máy ảo hoặc thiết bị, bạn có thể thêm một entry vào /data/local.prop trên thiết bị.</w:t>
       </w:r>
-    </w:p>
-    <w:p>
-      <w:pPr>
-        <w:rPr>
-          <w:lang w:val="en-US"/>
-        </w:rPr>
-      </w:pPr>
-    </w:p>
-    <w:sdt>
-      <w:sdtPr>
-        <w:id w:val="-1502356525"/>
-        <w:docPartObj>
-          <w:docPartGallery w:val="Bibliographies"/>
-          <w:docPartUnique/>
-        </w:docPartObj>
-      </w:sdtPr>
-      <w:sdtEndPr>
-        <w:rPr>
-          <w:rFonts w:ascii="Tahoma" w:eastAsiaTheme="minorEastAsia" w:hAnsi="Tahoma" w:cstheme="minorBidi"/>
-          <w:color w:val="auto"/>
-          <w:sz w:val="21"/>
-          <w:szCs w:val="21"/>
-        </w:rPr>
-      </w:sdtEndPr>
-      <w:sdtContent>
-        <w:p>
-          <w:pPr>
-            <w:pStyle w:val="Heading1"/>
-          </w:pPr>
-          <w:r>
-            <w:t>References</w:t>
-          </w:r>
-        </w:p>
-        <w:sdt>
-          <w:sdtPr>
-            <w:id w:val="-573587230"/>
-            <w:bibliography/>
-          </w:sdtPr>
-          <w:sdtContent>
-            <w:p>
-              <w:pPr>
-                <w:rPr>
-                  <w:rFonts w:asciiTheme="minorHAnsi" w:hAnsiTheme="minorHAnsi"/>
-                  <w:noProof/>
-                </w:rPr>
-              </w:pPr>
-              <w:r>
-                <w:fldChar w:fldCharType="begin"/>
-              </w:r>
-              <w:r>
-                <w:instrText xml:space="preserve"> BIBLIOGRAPHY </w:instrText>
-              </w:r>
-              <w:r>
-                <w:fldChar w:fldCharType="separate"/>
-              </w:r>
-            </w:p>
-            <w:tbl>
-              <w:tblPr>
-                <w:tblW w:w="5000" w:type="pct"/>
-                <w:tblCellSpacing w:w="15" w:type="dxa"/>
-                <w:tblCellMar>
-                  <w:top w:w="15" w:type="dxa"/>
-                  <w:left w:w="15" w:type="dxa"/>
-                  <w:bottom w:w="15" w:type="dxa"/>
-                  <w:right w:w="15" w:type="dxa"/>
-                </w:tblCellMar>
-                <w:tblLook w:val="04A0" w:firstRow="1" w:lastRow="0" w:firstColumn="1" w:lastColumn="0" w:noHBand="0" w:noVBand="1"/>
-              </w:tblPr>
-              <w:tblGrid>
-                <w:gridCol w:w="351"/>
-                <w:gridCol w:w="8675"/>
-              </w:tblGrid>
-              <w:tr>
-                <w:trPr>
-                  <w:divId w:val="896354003"/>
-                  <w:tblCellSpacing w:w="15" w:type="dxa"/>
-                </w:trPr>
-                <w:tc>
-                  <w:tcPr>
-                    <w:tcW w:w="50" w:type="pct"/>
-                    <w:hideMark/>
-                  </w:tcPr>
-                  <w:p>
-                    <w:pPr>
-                      <w:pStyle w:val="Bibliography"/>
-                      <w:rPr>
-                        <w:noProof/>
-                        <w:sz w:val="24"/>
-                        <w:szCs w:val="24"/>
-                        <w:lang w:val="en-US"/>
-                      </w:rPr>
-                    </w:pPr>
-                    <w:r>
-                      <w:rPr>
-                        <w:noProof/>
-                        <w:lang w:val="en-US"/>
-                      </w:rPr>
-                      <w:t xml:space="preserve">[1] </w:t>
-                    </w:r>
-                  </w:p>
-                </w:tc>
-                <w:tc>
-                  <w:tcPr>
-                    <w:tcW w:w="0" w:type="auto"/>
-                    <w:hideMark/>
-                  </w:tcPr>
-                  <w:p>
-                    <w:pPr>
-                      <w:pStyle w:val="Bibliography"/>
-                      <w:rPr>
-                        <w:noProof/>
-                        <w:lang w:val="en-US"/>
-                      </w:rPr>
-                    </w:pPr>
-                    <w:r>
-                      <w:rPr>
-                        <w:noProof/>
-                        <w:lang w:val="en-US"/>
-                      </w:rPr>
-                      <w:t>qos.ch, "slf4j," qos.ch, [Online]. Available: http://www.slf4j.org/. [Accessed 29 03 2015].</w:t>
-                    </w:r>
-                  </w:p>
-                </w:tc>
-                <w:bookmarkStart w:id="0" w:name="_GoBack"/>
-                <w:bookmarkEnd w:id="0"/>
-              </w:tr>
-              <w:tr>
-                <w:trPr>
-                  <w:divId w:val="896354003"/>
-                  <w:tblCellSpacing w:w="15" w:type="dxa"/>
-                </w:trPr>
-                <w:tc>
-                  <w:tcPr>
-                    <w:tcW w:w="50" w:type="pct"/>
-                    <w:hideMark/>
-                  </w:tcPr>
-                  <w:p>
-                    <w:pPr>
-                      <w:pStyle w:val="Bibliography"/>
-                      <w:rPr>
-                        <w:noProof/>
-                        <w:lang w:val="en-US"/>
-                      </w:rPr>
-                    </w:pPr>
-                    <w:r>
-                      <w:rPr>
-                        <w:noProof/>
-                        <w:lang w:val="en-US"/>
-                      </w:rPr>
-                      <w:t xml:space="preserve">[2] </w:t>
-                    </w:r>
-                  </w:p>
-                </w:tc>
-                <w:tc>
-                  <w:tcPr>
-                    <w:tcW w:w="0" w:type="auto"/>
-                    <w:hideMark/>
-                  </w:tcPr>
-                  <w:p>
-                    <w:pPr>
-                      <w:pStyle w:val="Bibliography"/>
-                      <w:rPr>
-                        <w:noProof/>
-                        <w:lang w:val="en-US"/>
-                      </w:rPr>
-                    </w:pPr>
-                    <w:r>
-                      <w:rPr>
-                        <w:noProof/>
-                        <w:lang w:val="en-US"/>
-                      </w:rPr>
-                      <w:t>google, "debuggingWebPages," google, [Online]. Available: https://developer.android.com/tools/debugging/debugging-log.html. [Accessed 29 03 2015].</w:t>
-                    </w:r>
-                  </w:p>
-                </w:tc>
-              </w:tr>
-            </w:tbl>
-            <w:p>
-              <w:pPr>
-                <w:divId w:val="896354003"/>
-                <w:rPr>
-                  <w:rFonts w:eastAsia="Times New Roman"/>
-                  <w:noProof/>
-                </w:rPr>
-              </w:pPr>
-            </w:p>
-            <w:p>
-              <w:r>
-                <w:rPr>
-                  <w:b/>
-                  <w:bCs/>
-                  <w:noProof/>
-                </w:rPr>
-                <w:fldChar w:fldCharType="end"/>
-              </w:r>
-            </w:p>
-          </w:sdtContent>
-        </w:sdt>
-      </w:sdtContent>
-    </w:sdt>
-    <w:p>
-      <w:pPr>
-        <w:rPr>
-          <w:lang w:val="en-US"/>
-        </w:rPr>
-      </w:pPr>
     </w:p>
     <w:sectPr>
       <w:pgSz w:w="11906" w:h="16838"/>
@@ -8587,14 +8383,6 @@
     <w:basedOn w:val="DefaultParagraphFont"/>
     <w:rsid w:val="002D3361"/>
   </w:style>
-  <w:style w:type="paragraph" w:styleId="Bibliography">
-    <w:name w:val="Bibliography"/>
-    <w:basedOn w:val="Normal"/>
-    <w:next w:val="Normal"/>
-    <w:uiPriority w:val="37"/>
-    <w:unhideWhenUsed/>
-    <w:rsid w:val="00C2666C"/>
-  </w:style>
 </w:styles>
 </file>
 
@@ -8857,61 +8645,4 @@
     </a:ext>
   </a:extLst>
 </a:theme>
-</file>
-
-<file path=customXml/item1.xml><?xml version="1.0" encoding="utf-8"?>
-<b:Sources xmlns:b="http://schemas.openxmlformats.org/officeDocument/2006/bibliography" xmlns="http://schemas.openxmlformats.org/officeDocument/2006/bibliography" SelectedStyle="\IEEE2006OfficeOnline.xsl" StyleName="IEEE" Version="2006">
-  <b:Source>
-    <b:Tag>slf4j</b:Tag>
-    <b:SourceType>InternetSite</b:SourceType>
-    <b:Guid>{034DD3EF-6170-4DAC-93E5-616F1FC262A0}</b:Guid>
-    <b:LCID>en-US</b:LCID>
-    <b:Title>slf4j</b:Title>
-    <b:ProductionCompany>qos.ch</b:ProductionCompany>
-    <b:YearAccessed>2015</b:YearAccessed>
-    <b:MonthAccessed>03</b:MonthAccessed>
-    <b:DayAccessed>29</b:DayAccessed>
-    <b:URL>http://www.slf4j.org/</b:URL>
-    <b:Author>
-      <b:Author>
-        <b:NameList>
-          <b:Person>
-            <b:Last>qos.ch</b:Last>
-          </b:Person>
-        </b:NameList>
-      </b:Author>
-    </b:Author>
-    <b:RefOrder>1</b:RefOrder>
-  </b:Source>
-  <b:Source>
-    <b:Tag>anndroid</b:Tag>
-    <b:SourceType>InternetSite</b:SourceType>
-    <b:Guid>{FA229F7B-7D1A-4E5C-8183-5285D3246ED3}</b:Guid>
-    <b:Author>
-      <b:Author>
-        <b:NameList>
-          <b:Person>
-            <b:Last>google</b:Last>
-          </b:Person>
-        </b:NameList>
-      </b:Author>
-    </b:Author>
-    <b:Title>debuggingWebPages</b:Title>
-    <b:ProductionCompany>google</b:ProductionCompany>
-    <b:YearAccessed>2015</b:YearAccessed>
-    <b:MonthAccessed>03</b:MonthAccessed>
-    <b:DayAccessed>29</b:DayAccessed>
-    <b:URL>https://developer.android.com/tools/debugging/debugging-log.html</b:URL>
-    <b:LCID>en-US</b:LCID>
-    <b:RefOrder>2</b:RefOrder>
-  </b:Source>
-</b:Sources>
-</file>
-
-<file path=customXml/itemProps1.xml><?xml version="1.0" encoding="utf-8"?>
-<ds:datastoreItem xmlns:ds="http://schemas.openxmlformats.org/officeDocument/2006/customXml" ds:itemID="{A46350BC-EFED-44AA-BC2A-59F2E7DE33BC}">
-  <ds:schemaRefs>
-    <ds:schemaRef ds:uri="http://schemas.openxmlformats.org/officeDocument/2006/bibliography"/>
-  </ds:schemaRefs>
-</ds:datastoreItem>
 </file>
</xml_diff>